<commit_message>
modification proposals by Alberto
</commit_message>
<xml_diff>
--- a/osama/PropagandaTechniquesDetection-Proposal.docx
+++ b/osama/PropagandaTechniquesDetection-Proposal.docx
@@ -1,6 +1,6 @@
 
 <file path=word/document.xml><?xml version="1.0" encoding="utf-8"?>
-<w:document xmlns:wpc="http://schemas.microsoft.com/office/word/2010/wordprocessingCanvas" xmlns:cx="http://schemas.microsoft.com/office/drawing/2014/chartex" xmlns:cx1="http://schemas.microsoft.com/office/drawing/2015/9/8/chartex" xmlns:cx2="http://schemas.microsoft.com/office/drawing/2015/10/21/chartex" xmlns:cx3="http://schemas.microsoft.com/office/drawing/2016/5/9/chartex" xmlns:cx4="http://schemas.microsoft.com/office/drawing/2016/5/10/chartex" xmlns:cx5="http://schemas.microsoft.com/office/drawing/2016/5/11/chartex" xmlns:cx6="http://schemas.microsoft.com/office/drawing/2016/5/12/chartex" xmlns:cx7="http://schemas.microsoft.com/office/drawing/2016/5/13/chartex" xmlns:cx8="http://schemas.microsoft.com/office/drawing/2016/5/14/chartex" xmlns:mc="http://schemas.openxmlformats.org/markup-compatibility/2006" xmlns:aink="http://schemas.microsoft.com/office/drawing/2016/ink" xmlns:am3d="http://schemas.microsoft.com/office/drawing/2017/model3d" xmlns:o="urn:schemas-microsoft-com:office:office" xmlns:r="http://schemas.openxmlformats.org/officeDocument/2006/relationships" xmlns:m="http://schemas.openxmlformats.org/officeDocument/2006/math" xmlns:v="urn:schemas-microsoft-com:vml" xmlns:wp14="http://schemas.microsoft.com/office/word/2010/wordprocessingDrawing" xmlns:wp="http://schemas.openxmlformats.org/drawingml/2006/wordprocessingDrawing" xmlns:w10="urn:schemas-microsoft-com:office:word" xmlns:w="http://schemas.openxmlformats.org/wordprocessingml/2006/main" xmlns:w14="http://schemas.microsoft.com/office/word/2010/wordml" xmlns:w15="http://schemas.microsoft.com/office/word/2012/wordml" xmlns:w16cid="http://schemas.microsoft.com/office/word/2016/wordml/cid" xmlns:w16se="http://schemas.microsoft.com/office/word/2015/wordml/symex" xmlns:wpg="http://schemas.microsoft.com/office/word/2010/wordprocessingGroup" xmlns:wpi="http://schemas.microsoft.com/office/word/2010/wordprocessingInk" xmlns:wne="http://schemas.microsoft.com/office/word/2006/wordml" xmlns:wps="http://schemas.microsoft.com/office/word/2010/wordprocessingShape" mc:Ignorable="w14 w15 w16se w16cid wp14">
+<w:document xmlns:wpc="http://schemas.microsoft.com/office/word/2010/wordprocessingCanvas" xmlns:mo="http://schemas.microsoft.com/office/mac/office/2008/main" xmlns:mc="http://schemas.openxmlformats.org/markup-compatibility/2006" xmlns:mv="urn:schemas-microsoft-com:mac:vml" xmlns:o="urn:schemas-microsoft-com:office:office" xmlns:r="http://schemas.openxmlformats.org/officeDocument/2006/relationships" xmlns:m="http://schemas.openxmlformats.org/officeDocument/2006/math" xmlns:v="urn:schemas-microsoft-com:vml" xmlns:wp14="http://schemas.microsoft.com/office/word/2010/wordprocessingDrawing" xmlns:wp="http://schemas.openxmlformats.org/drawingml/2006/wordprocessingDrawing" xmlns:w10="urn:schemas-microsoft-com:office:word" xmlns:w="http://schemas.openxmlformats.org/wordprocessingml/2006/main" xmlns:w14="http://schemas.microsoft.com/office/word/2010/wordml" xmlns:wpg="http://schemas.microsoft.com/office/word/2010/wordprocessingGroup" xmlns:wpi="http://schemas.microsoft.com/office/word/2010/wordprocessingInk" xmlns:wne="http://schemas.microsoft.com/office/word/2006/wordml" xmlns:wps="http://schemas.microsoft.com/office/word/2010/wordprocessingShape" mc:Ignorable="w14 wp14">
   <w:body>
     <w:p>
       <w:pPr>
@@ -34,28 +34,167 @@
           <w:szCs w:val="24"/>
         </w:rPr>
       </w:pPr>
+      <w:del w:id="0" w:author="Alberto Barron Cedeno" w:date="2018-06-10T10:20:00Z">
+        <w:r>
+          <w:rPr>
+            <w:sz w:val="24"/>
+            <w:szCs w:val="24"/>
+          </w:rPr>
+          <w:delText>As part of a Mega Project led by scientists at Qatar Computing Research Institute which</w:delText>
+        </w:r>
+      </w:del>
+      <w:ins w:id="1" w:author="Alberto Barron Cedeno" w:date="2018-06-10T10:20:00Z">
+        <w:r>
+          <w:rPr>
+            <w:sz w:val="24"/>
+            <w:szCs w:val="24"/>
+          </w:rPr>
+          <w:t>We</w:t>
+        </w:r>
+      </w:ins>
       <w:r>
         <w:rPr>
           <w:sz w:val="24"/>
           <w:szCs w:val="24"/>
         </w:rPr>
-        <w:t xml:space="preserve">As part of a Mega Project led by scientists at Qatar Computing Research Institute which aims at developing an application that would limit the fake news in articles, we want to detect propagandistic techniques employed in news articles which are randomly selected and presented to you. </w:t>
+        <w:t xml:space="preserve"> aim</w:t>
       </w:r>
-      <w:proofErr w:type="gramStart"/>
+      <w:del w:id="2" w:author="Alberto Barron Cedeno" w:date="2018-06-10T10:20:00Z">
+        <w:r>
+          <w:rPr>
+            <w:sz w:val="24"/>
+            <w:szCs w:val="24"/>
+          </w:rPr>
+          <w:delText>s</w:delText>
+        </w:r>
+      </w:del>
       <w:r>
         <w:rPr>
           <w:sz w:val="24"/>
           <w:szCs w:val="24"/>
         </w:rPr>
-        <w:t>In order to</w:t>
+        <w:t xml:space="preserve"> at </w:t>
       </w:r>
-      <w:proofErr w:type="gramEnd"/>
+      <w:del w:id="3" w:author="Alberto Barron Cedeno" w:date="2018-06-10T10:20:00Z">
+        <w:r>
+          <w:rPr>
+            <w:sz w:val="24"/>
+            <w:szCs w:val="24"/>
+          </w:rPr>
+          <w:delText>developing an application that would limit the fake news in articles, we want to detect</w:delText>
+        </w:r>
+      </w:del>
+      <w:ins w:id="4" w:author="Alberto Barron Cedeno" w:date="2018-06-10T10:20:00Z">
+        <w:r>
+          <w:rPr>
+            <w:sz w:val="24"/>
+            <w:szCs w:val="24"/>
+          </w:rPr>
+          <w:t>identify</w:t>
+        </w:r>
+      </w:ins>
       <w:r>
         <w:rPr>
           <w:sz w:val="24"/>
           <w:szCs w:val="24"/>
         </w:rPr>
-        <w:t xml:space="preserve"> do that, we will provide you with a flowchart of the most common techniques that are employed in articles with a definition of each technique. All you need to</w:t>
+        <w:t xml:space="preserve"> propagandistic techniques </w:t>
+      </w:r>
+      <w:del w:id="5" w:author="Alberto Barron Cedeno" w:date="2018-06-10T10:20:00Z">
+        <w:r>
+          <w:rPr>
+            <w:sz w:val="24"/>
+            <w:szCs w:val="24"/>
+          </w:rPr>
+          <w:delText xml:space="preserve">employed </w:delText>
+        </w:r>
+      </w:del>
+      <w:r>
+        <w:rPr>
+          <w:sz w:val="24"/>
+          <w:szCs w:val="24"/>
+        </w:rPr>
+        <w:t>in news articles</w:t>
+      </w:r>
+      <w:del w:id="6" w:author="Alberto Barron Cedeno" w:date="2018-06-10T10:20:00Z">
+        <w:r>
+          <w:rPr>
+            <w:sz w:val="24"/>
+            <w:szCs w:val="24"/>
+          </w:rPr>
+          <w:delText xml:space="preserve"> which are randomly selected and presented to you</w:delText>
+        </w:r>
+      </w:del>
+      <w:r>
+        <w:rPr>
+          <w:sz w:val="24"/>
+          <w:szCs w:val="24"/>
+        </w:rPr>
+        <w:t xml:space="preserve">. In order to do that, we will provide you with </w:t>
+      </w:r>
+      <w:ins w:id="7" w:author="Alberto Barron Cedeno" w:date="2018-06-10T10:21:00Z">
+        <w:r>
+          <w:rPr>
+            <w:sz w:val="24"/>
+            <w:szCs w:val="24"/>
+          </w:rPr>
+          <w:t xml:space="preserve">the news article itself and </w:t>
+        </w:r>
+      </w:ins>
+      <w:r>
+        <w:rPr>
+          <w:sz w:val="24"/>
+          <w:szCs w:val="24"/>
+        </w:rPr>
+        <w:t xml:space="preserve">a flowchart </w:t>
+      </w:r>
+      <w:ins w:id="8" w:author="Alberto Barron Cedeno" w:date="2018-06-10T10:21:00Z">
+        <w:r>
+          <w:rPr>
+            <w:sz w:val="24"/>
+            <w:szCs w:val="24"/>
+          </w:rPr>
+          <w:t xml:space="preserve">to guide you through the identification </w:t>
+        </w:r>
+      </w:ins>
+      <w:r>
+        <w:rPr>
+          <w:sz w:val="24"/>
+          <w:szCs w:val="24"/>
+        </w:rPr>
+        <w:t xml:space="preserve">of the most common </w:t>
+      </w:r>
+      <w:ins w:id="9" w:author="Alberto Barron Cedeno" w:date="2018-06-10T10:21:00Z">
+        <w:r>
+          <w:rPr>
+            <w:sz w:val="24"/>
+            <w:szCs w:val="24"/>
+          </w:rPr>
+          <w:t xml:space="preserve">propagandist </w:t>
+        </w:r>
+      </w:ins>
+      <w:r>
+        <w:rPr>
+          <w:sz w:val="24"/>
+          <w:szCs w:val="24"/>
+        </w:rPr>
+        <w:t>techniques</w:t>
+      </w:r>
+      <w:del w:id="10" w:author="Alberto Barron Cedeno" w:date="2018-06-10T10:21:00Z">
+        <w:r>
+          <w:rPr>
+            <w:sz w:val="24"/>
+            <w:szCs w:val="24"/>
+          </w:rPr>
+          <w:delText xml:space="preserve"> that are employed in articles with a definition of each technique</w:delText>
+        </w:r>
+      </w:del>
+      <w:r>
+        <w:rPr>
+          <w:sz w:val="24"/>
+          <w:szCs w:val="24"/>
+        </w:rPr>
+        <w:t>. All you need to</w:t>
       </w:r>
       <w:r>
         <w:rPr>
@@ -104,21 +243,12 @@
           <w:szCs w:val="24"/>
         </w:rPr>
       </w:pPr>
-      <w:proofErr w:type="gramStart"/>
       <w:r>
         <w:rPr>
           <w:sz w:val="24"/>
           <w:szCs w:val="24"/>
         </w:rPr>
-        <w:t>In order to</w:t>
-      </w:r>
-      <w:proofErr w:type="gramEnd"/>
-      <w:r>
-        <w:rPr>
-          <w:sz w:val="24"/>
-          <w:szCs w:val="24"/>
-        </w:rPr>
-        <w:t xml:space="preserve"> annotate and detect propagandistic techniques, please follow the following steps:</w:t>
+        <w:t>In order to annotate and detect propagandistic techniques, please follow the following steps:</w:t>
       </w:r>
     </w:p>
     <w:p>
@@ -136,14 +266,14 @@
           <w:rtl/>
         </w:rPr>
         <w:drawing>
-          <wp:inline distT="0" distB="0" distL="0" distR="0" wp14:anchorId="30B8CB4D" wp14:editId="3C5C1434">
+          <wp:inline distT="0" distB="0" distL="0" distR="0" wp14:anchorId="19BE5E2A" wp14:editId="372F3392">
             <wp:extent cx="4627659" cy="1765189"/>
-            <wp:effectExtent l="38100" t="57150" r="97155" b="45085"/>
+            <wp:effectExtent l="25400" t="25400" r="20955" b="38735"/>
             <wp:docPr id="2" name="Diagram 2"/>
             <wp:cNvGraphicFramePr/>
             <a:graphic xmlns:a="http://schemas.openxmlformats.org/drawingml/2006/main">
               <a:graphicData uri="http://schemas.openxmlformats.org/drawingml/2006/diagram">
-                <dgm:relIds xmlns:dgm="http://schemas.openxmlformats.org/drawingml/2006/diagram" xmlns:r="http://schemas.openxmlformats.org/officeDocument/2006/relationships" r:dm="rId5" r:lo="rId6" r:qs="rId7" r:cs="rId8"/>
+                <dgm:relIds xmlns:dgm="http://schemas.openxmlformats.org/drawingml/2006/diagram" xmlns:r="http://schemas.openxmlformats.org/officeDocument/2006/relationships" r:dm="rId6" r:lo="rId7" r:qs="rId8" r:cs="rId9"/>
               </a:graphicData>
             </a:graphic>
           </wp:inline>
@@ -156,14 +286,14 @@
           <w:rtl/>
         </w:rPr>
         <w:drawing>
-          <wp:inline distT="0" distB="0" distL="0" distR="0" wp14:anchorId="474C8077" wp14:editId="5CE91EA9">
+          <wp:inline distT="0" distB="0" distL="0" distR="0" wp14:anchorId="28DA385D" wp14:editId="56B116D5">
             <wp:extent cx="4627659" cy="1765189"/>
-            <wp:effectExtent l="38100" t="57150" r="20955" b="45085"/>
+            <wp:effectExtent l="25400" t="25400" r="20955" b="38735"/>
             <wp:docPr id="4" name="Diagram 4"/>
             <wp:cNvGraphicFramePr/>
             <a:graphic xmlns:a="http://schemas.openxmlformats.org/drawingml/2006/main">
               <a:graphicData uri="http://schemas.openxmlformats.org/drawingml/2006/diagram">
-                <dgm:relIds xmlns:dgm="http://schemas.openxmlformats.org/drawingml/2006/diagram" xmlns:r="http://schemas.openxmlformats.org/officeDocument/2006/relationships" r:dm="rId10" r:lo="rId11" r:qs="rId12" r:cs="rId13"/>
+                <dgm:relIds xmlns:dgm="http://schemas.openxmlformats.org/drawingml/2006/diagram" xmlns:r="http://schemas.openxmlformats.org/officeDocument/2006/relationships" r:dm="rId11" r:lo="rId12" r:qs="rId13" r:cs="rId14"/>
               </a:graphicData>
             </a:graphic>
           </wp:inline>
@@ -188,6 +318,20 @@
         <w:bidi w:val="0"/>
         <w:jc w:val="both"/>
         <w:rPr>
+          <w:b/>
+          <w:bCs/>
+          <w:sz w:val="32"/>
+          <w:szCs w:val="32"/>
+          <w:u w:val="single"/>
+        </w:rPr>
+      </w:pPr>
+    </w:p>
+    <w:p>
+      <w:pPr>
+        <w:bidi w:val="0"/>
+        <w:jc w:val="both"/>
+        <w:rPr>
+          <w:ins w:id="11" w:author="Alberto Barron Cedeno" w:date="2018-06-10T10:25:00Z"/>
           <w:b/>
           <w:bCs/>
           <w:sz w:val="32"/>
@@ -247,7 +391,7 @@
         <mc:AlternateContent>
           <mc:Choice Requires="wps">
             <w:drawing>
-              <wp:anchor distT="0" distB="0" distL="114300" distR="114300" simplePos="0" relativeHeight="251661312" behindDoc="0" locked="0" layoutInCell="1" allowOverlap="1" wp14:anchorId="2931EE93" wp14:editId="7B9A3AC4">
+              <wp:anchor distT="0" distB="0" distL="114300" distR="114300" simplePos="0" relativeHeight="251661312" behindDoc="0" locked="0" layoutInCell="1" allowOverlap="1" wp14:anchorId="62C5DB6B" wp14:editId="5B7F833E">
                 <wp:simplePos x="0" y="0"/>
                 <wp:positionH relativeFrom="column">
                   <wp:posOffset>3348990</wp:posOffset>
@@ -332,7 +476,7 @@
               </wp:anchor>
             </w:drawing>
           </mc:Choice>
-          <mc:Fallback>
+          <mc:Fallback xmlns:w16se="http://schemas.microsoft.com/office/word/2015/wordml/symex" xmlns:w16cid="http://schemas.microsoft.com/office/word/2016/wordml/cid" xmlns:w15="http://schemas.microsoft.com/office/word/2012/wordml" xmlns:am3d="http://schemas.microsoft.com/office/drawing/2017/model3d" xmlns:aink="http://schemas.microsoft.com/office/drawing/2016/ink" xmlns:cx8="http://schemas.microsoft.com/office/drawing/2016/5/14/chartex" xmlns:cx7="http://schemas.microsoft.com/office/drawing/2016/5/13/chartex" xmlns:cx6="http://schemas.microsoft.com/office/drawing/2016/5/12/chartex" xmlns:cx5="http://schemas.microsoft.com/office/drawing/2016/5/11/chartex" xmlns:cx4="http://schemas.microsoft.com/office/drawing/2016/5/10/chartex" xmlns:cx3="http://schemas.microsoft.com/office/drawing/2016/5/9/chartex" xmlns:cx2="http://schemas.microsoft.com/office/drawing/2015/10/21/chartex" xmlns:cx1="http://schemas.microsoft.com/office/drawing/2015/9/8/chartex" xmlns:cx="http://schemas.microsoft.com/office/drawing/2014/chartex">
             <w:pict>
               <v:shapetype w14:anchorId="2931EE93" id="_x0000_t202" coordsize="21600,21600" o:spt="202" path="m,l,21600r21600,l21600,xe">
                 <v:stroke joinstyle="miter"/>
@@ -374,7 +518,7 @@
         <mc:AlternateContent>
           <mc:Choice Requires="wps">
             <w:drawing>
-              <wp:anchor distT="0" distB="0" distL="114300" distR="114300" simplePos="0" relativeHeight="251660288" behindDoc="0" locked="0" layoutInCell="1" allowOverlap="1" wp14:anchorId="1EE2DCB0" wp14:editId="003916F2">
+              <wp:anchor distT="0" distB="0" distL="114300" distR="114300" simplePos="0" relativeHeight="251660288" behindDoc="0" locked="0" layoutInCell="1" allowOverlap="1" wp14:anchorId="45DAC687" wp14:editId="74FEFD2F">
                 <wp:simplePos x="0" y="0"/>
                 <wp:positionH relativeFrom="column">
                   <wp:posOffset>3269615</wp:posOffset>
@@ -435,7 +579,7 @@
               </wp:anchor>
             </w:drawing>
           </mc:Choice>
-          <mc:Fallback>
+          <mc:Fallback xmlns:w16se="http://schemas.microsoft.com/office/word/2015/wordml/symex" xmlns:w16cid="http://schemas.microsoft.com/office/word/2016/wordml/cid" xmlns:w15="http://schemas.microsoft.com/office/word/2012/wordml" xmlns:am3d="http://schemas.microsoft.com/office/drawing/2017/model3d" xmlns:aink="http://schemas.microsoft.com/office/drawing/2016/ink" xmlns:cx8="http://schemas.microsoft.com/office/drawing/2016/5/14/chartex" xmlns:cx7="http://schemas.microsoft.com/office/drawing/2016/5/13/chartex" xmlns:cx6="http://schemas.microsoft.com/office/drawing/2016/5/12/chartex" xmlns:cx5="http://schemas.microsoft.com/office/drawing/2016/5/11/chartex" xmlns:cx4="http://schemas.microsoft.com/office/drawing/2016/5/10/chartex" xmlns:cx3="http://schemas.microsoft.com/office/drawing/2016/5/9/chartex" xmlns:cx2="http://schemas.microsoft.com/office/drawing/2015/10/21/chartex" xmlns:cx1="http://schemas.microsoft.com/office/drawing/2015/9/8/chartex" xmlns:cx="http://schemas.microsoft.com/office/drawing/2014/chartex">
             <w:pict>
               <v:roundrect w14:anchorId="19125BF7" id="Rounded Rectangle 7" o:spid="_x0000_s1026" style="position:absolute;margin-left:257.45pt;margin-top:-11.3pt;width:90.75pt;height:36.25pt;z-index:251660288;visibility:visible;mso-wrap-style:square;mso-width-percent:0;mso-height-percent:0;mso-wrap-distance-left:9pt;mso-wrap-distance-top:0;mso-wrap-distance-right:9pt;mso-wrap-distance-bottom:0;mso-position-horizontal:absolute;mso-position-horizontal-relative:text;mso-position-vertical:absolute;mso-position-vertical-relative:text;mso-width-percent:0;mso-height-percent:0;mso-width-relative:margin;mso-height-relative:margin;v-text-anchor:middle" arcsize="10923f" o:gfxdata="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" filled="f" strokecolor="#243f60 [1604]" strokeweight="2pt"/>
             </w:pict>
@@ -454,7 +598,7 @@
         <mc:AlternateContent>
           <mc:Choice Requires="wps">
             <w:drawing>
-              <wp:anchor distT="0" distB="0" distL="114300" distR="114300" simplePos="0" relativeHeight="251659264" behindDoc="0" locked="0" layoutInCell="1" allowOverlap="1" wp14:anchorId="3BFCF8FC" wp14:editId="72E8A56C">
+              <wp:anchor distT="0" distB="0" distL="114300" distR="114300" simplePos="0" relativeHeight="251659264" behindDoc="0" locked="0" layoutInCell="1" allowOverlap="1" wp14:anchorId="7543F399" wp14:editId="4AE53AC7">
                 <wp:simplePos x="0" y="0"/>
                 <wp:positionH relativeFrom="column">
                   <wp:posOffset>2816750</wp:posOffset>
@@ -511,7 +655,7 @@
               </wp:anchor>
             </w:drawing>
           </mc:Choice>
-          <mc:Fallback>
+          <mc:Fallback xmlns:w16se="http://schemas.microsoft.com/office/word/2015/wordml/symex" xmlns:w16cid="http://schemas.microsoft.com/office/word/2016/wordml/cid" xmlns:w15="http://schemas.microsoft.com/office/word/2012/wordml" xmlns:am3d="http://schemas.microsoft.com/office/drawing/2017/model3d" xmlns:aink="http://schemas.microsoft.com/office/drawing/2016/ink" xmlns:cx8="http://schemas.microsoft.com/office/drawing/2016/5/14/chartex" xmlns:cx7="http://schemas.microsoft.com/office/drawing/2016/5/13/chartex" xmlns:cx6="http://schemas.microsoft.com/office/drawing/2016/5/12/chartex" xmlns:cx5="http://schemas.microsoft.com/office/drawing/2016/5/11/chartex" xmlns:cx4="http://schemas.microsoft.com/office/drawing/2016/5/10/chartex" xmlns:cx3="http://schemas.microsoft.com/office/drawing/2016/5/9/chartex" xmlns:cx2="http://schemas.microsoft.com/office/drawing/2015/10/21/chartex" xmlns:cx1="http://schemas.microsoft.com/office/drawing/2015/9/8/chartex" xmlns:cx="http://schemas.microsoft.com/office/drawing/2014/chartex">
             <w:pict>
               <v:shape w14:anchorId="4EA63FD0" id="Bent Arrow 6" o:spid="_x0000_s1026" style="position:absolute;margin-left:221.8pt;margin-top:-3.15pt;width:28.15pt;height:28.15pt;z-index:251659264;visibility:visible;mso-wrap-style:square;mso-wrap-distance-left:9pt;mso-wrap-distance-top:0;mso-wrap-distance-right:9pt;mso-wrap-distance-bottom:0;mso-position-horizontal:absolute;mso-position-horizontal-relative:text;mso-position-vertical:absolute;mso-position-vertical-relative:text;v-text-anchor:middle" coordsize="357808,357809" o:gfxdata="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" path="m,357809l,201267c,114812,70086,44726,156541,44726r111815,l268356,r89452,89452l268356,178904r,-44726l156541,134178v-37052,,-67089,30037,-67089,67089l89452,357809,,357809xe" fillcolor="white [3212]" strokecolor="#243f60 [1604]" strokeweight="2pt">
                 <v:path arrowok="t" o:connecttype="custom" o:connectlocs="0,357809;0,201267;156541,44726;268356,44726;268356,0;357808,89452;268356,178904;268356,134178;156541,134178;89452,201267;89452,357809;0,357809" o:connectangles="0,0,0,0,0,0,0,0,0,0,0,0"/>
@@ -528,7 +672,51 @@
           <w:szCs w:val="32"/>
           <w:u w:val="single"/>
         </w:rPr>
-        <w:t xml:space="preserve">Exercise: </w:t>
+        <w:t>Ex</w:t>
+      </w:r>
+      <w:ins w:id="12" w:author="Alberto Barron Cedeno" w:date="2018-06-10T10:25:00Z">
+        <w:r>
+          <w:rPr>
+            <w:b/>
+            <w:bCs/>
+            <w:sz w:val="32"/>
+            <w:szCs w:val="32"/>
+            <w:u w:val="single"/>
+          </w:rPr>
+          <w:t>ampl</w:t>
+        </w:r>
+      </w:ins>
+      <w:r>
+        <w:rPr>
+          <w:b/>
+          <w:bCs/>
+          <w:sz w:val="32"/>
+          <w:szCs w:val="32"/>
+          <w:u w:val="single"/>
+        </w:rPr>
+        <w:t>e</w:t>
+      </w:r>
+      <w:del w:id="13" w:author="Alberto Barron Cedeno" w:date="2018-06-10T10:25:00Z">
+        <w:r>
+          <w:rPr>
+            <w:b/>
+            <w:bCs/>
+            <w:sz w:val="32"/>
+            <w:szCs w:val="32"/>
+            <w:u w:val="single"/>
+          </w:rPr>
+          <w:delText>rcise</w:delText>
+        </w:r>
+      </w:del>
+      <w:r>
+        <w:rPr>
+          <w:b/>
+          <w:bCs/>
+          <w:sz w:val="32"/>
+          <w:szCs w:val="32"/>
+          <w:u w:val="single"/>
+        </w:rPr>
+        <w:t xml:space="preserve">: </w:t>
       </w:r>
     </w:p>
     <w:p>
@@ -609,7 +797,7 @@
         <mc:AlternateContent>
           <mc:Choice Requires="wps">
             <w:drawing>
-              <wp:anchor distT="0" distB="0" distL="114300" distR="114300" simplePos="0" relativeHeight="251665408" behindDoc="0" locked="0" layoutInCell="1" allowOverlap="1">
+              <wp:anchor distT="0" distB="0" distL="114300" distR="114300" simplePos="0" relativeHeight="251665408" behindDoc="0" locked="0" layoutInCell="1" allowOverlap="1" wp14:anchorId="570CCA6B" wp14:editId="20BE5AD1">
                 <wp:simplePos x="0" y="0"/>
                 <wp:positionH relativeFrom="column">
                   <wp:posOffset>3834517</wp:posOffset>
@@ -682,7 +870,7 @@
               </wp:anchor>
             </w:drawing>
           </mc:Choice>
-          <mc:Fallback>
+          <mc:Fallback xmlns:w16se="http://schemas.microsoft.com/office/word/2015/wordml/symex" xmlns:w16cid="http://schemas.microsoft.com/office/word/2016/wordml/cid" xmlns:w15="http://schemas.microsoft.com/office/word/2012/wordml" xmlns:am3d="http://schemas.microsoft.com/office/drawing/2017/model3d" xmlns:aink="http://schemas.microsoft.com/office/drawing/2016/ink" xmlns:cx8="http://schemas.microsoft.com/office/drawing/2016/5/14/chartex" xmlns:cx7="http://schemas.microsoft.com/office/drawing/2016/5/13/chartex" xmlns:cx6="http://schemas.microsoft.com/office/drawing/2016/5/12/chartex" xmlns:cx5="http://schemas.microsoft.com/office/drawing/2016/5/11/chartex" xmlns:cx4="http://schemas.microsoft.com/office/drawing/2016/5/10/chartex" xmlns:cx3="http://schemas.microsoft.com/office/drawing/2016/5/9/chartex" xmlns:cx2="http://schemas.microsoft.com/office/drawing/2015/10/21/chartex" xmlns:cx1="http://schemas.microsoft.com/office/drawing/2015/9/8/chartex" xmlns:cx="http://schemas.microsoft.com/office/drawing/2014/chartex">
             <w:pict>
               <v:shape id="Text Box 11" o:spid="_x0000_s1027" type="#_x0000_t202" style="position:absolute;left:0;text-align:left;margin-left:301.95pt;margin-top:66.55pt;width:100.8pt;height:50.1pt;z-index:251665408;visibility:visible;mso-wrap-style:square;mso-wrap-distance-left:9pt;mso-wrap-distance-top:0;mso-wrap-distance-right:9pt;mso-wrap-distance-bottom:0;mso-position-horizontal:absolute;mso-position-horizontal-relative:text;mso-position-vertical:absolute;mso-position-vertical-relative:text;v-text-anchor:top" o:gfxdata="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" fillcolor="white [3201]" strokeweight=".5pt">
                 <v:textbox>
@@ -714,7 +902,7 @@
         <mc:AlternateContent>
           <mc:Choice Requires="wps">
             <w:drawing>
-              <wp:anchor distT="0" distB="0" distL="114300" distR="114300" simplePos="0" relativeHeight="251664384" behindDoc="0" locked="0" layoutInCell="1" allowOverlap="1" wp14:anchorId="24CBAF66" wp14:editId="3514A257">
+              <wp:anchor distT="0" distB="0" distL="114300" distR="114300" simplePos="0" relativeHeight="251664384" behindDoc="0" locked="0" layoutInCell="1" allowOverlap="1" wp14:anchorId="41AEC5A3" wp14:editId="68E0E384">
                 <wp:simplePos x="0" y="0"/>
                 <wp:positionH relativeFrom="column">
                   <wp:posOffset>3786809</wp:posOffset>
@@ -775,7 +963,7 @@
               </wp:anchor>
             </w:drawing>
           </mc:Choice>
-          <mc:Fallback>
+          <mc:Fallback xmlns:w16se="http://schemas.microsoft.com/office/word/2015/wordml/symex" xmlns:w16cid="http://schemas.microsoft.com/office/word/2016/wordml/cid" xmlns:w15="http://schemas.microsoft.com/office/word/2012/wordml" xmlns:am3d="http://schemas.microsoft.com/office/drawing/2017/model3d" xmlns:aink="http://schemas.microsoft.com/office/drawing/2016/ink" xmlns:cx8="http://schemas.microsoft.com/office/drawing/2016/5/14/chartex" xmlns:cx7="http://schemas.microsoft.com/office/drawing/2016/5/13/chartex" xmlns:cx6="http://schemas.microsoft.com/office/drawing/2016/5/12/chartex" xmlns:cx5="http://schemas.microsoft.com/office/drawing/2016/5/11/chartex" xmlns:cx4="http://schemas.microsoft.com/office/drawing/2016/5/10/chartex" xmlns:cx3="http://schemas.microsoft.com/office/drawing/2016/5/9/chartex" xmlns:cx2="http://schemas.microsoft.com/office/drawing/2015/10/21/chartex" xmlns:cx1="http://schemas.microsoft.com/office/drawing/2015/9/8/chartex" xmlns:cx="http://schemas.microsoft.com/office/drawing/2014/chartex">
             <w:pict>
               <v:roundrect w14:anchorId="39B9467D" id="Rounded Rectangle 10" o:spid="_x0000_s1026" style="position:absolute;margin-left:298.15pt;margin-top:59.65pt;width:109.55pt;height:63.85pt;z-index:251664384;visibility:visible;mso-wrap-style:square;mso-width-percent:0;mso-height-percent:0;mso-wrap-distance-left:9pt;mso-wrap-distance-top:0;mso-wrap-distance-right:9pt;mso-wrap-distance-bottom:0;mso-position-horizontal:absolute;mso-position-horizontal-relative:text;mso-position-vertical:absolute;mso-position-vertical-relative:text;mso-width-percent:0;mso-height-percent:0;mso-width-relative:margin;mso-height-relative:margin;v-text-anchor:middle" arcsize="10923f" o:gfxdata="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" filled="f" strokecolor="#243f60 [1604]" strokeweight="2pt"/>
             </w:pict>
@@ -791,7 +979,7 @@
         <mc:AlternateContent>
           <mc:Choice Requires="wps">
             <w:drawing>
-              <wp:anchor distT="0" distB="0" distL="114300" distR="114300" simplePos="0" relativeHeight="251662336" behindDoc="0" locked="0" layoutInCell="1" allowOverlap="1" wp14:anchorId="2ABB7003" wp14:editId="73C4E446">
+              <wp:anchor distT="0" distB="0" distL="114300" distR="114300" simplePos="0" relativeHeight="251662336" behindDoc="0" locked="0" layoutInCell="1" allowOverlap="1" wp14:anchorId="16852EF9" wp14:editId="0E67CF24">
                 <wp:simplePos x="0" y="0"/>
                 <wp:positionH relativeFrom="column">
                   <wp:posOffset>3071136</wp:posOffset>
@@ -852,7 +1040,7 @@
               </wp:anchor>
             </w:drawing>
           </mc:Choice>
-          <mc:Fallback>
+          <mc:Fallback xmlns:w16se="http://schemas.microsoft.com/office/word/2015/wordml/symex" xmlns:w16cid="http://schemas.microsoft.com/office/word/2016/wordml/cid" xmlns:w15="http://schemas.microsoft.com/office/word/2012/wordml" xmlns:am3d="http://schemas.microsoft.com/office/drawing/2017/model3d" xmlns:aink="http://schemas.microsoft.com/office/drawing/2016/ink" xmlns:cx8="http://schemas.microsoft.com/office/drawing/2016/5/14/chartex" xmlns:cx7="http://schemas.microsoft.com/office/drawing/2016/5/13/chartex" xmlns:cx6="http://schemas.microsoft.com/office/drawing/2016/5/12/chartex" xmlns:cx5="http://schemas.microsoft.com/office/drawing/2016/5/11/chartex" xmlns:cx4="http://schemas.microsoft.com/office/drawing/2016/5/10/chartex" xmlns:cx3="http://schemas.microsoft.com/office/drawing/2016/5/9/chartex" xmlns:cx2="http://schemas.microsoft.com/office/drawing/2015/10/21/chartex" xmlns:cx1="http://schemas.microsoft.com/office/drawing/2015/9/8/chartex" xmlns:cx="http://schemas.microsoft.com/office/drawing/2014/chartex">
             <w:pict>
               <v:shape w14:anchorId="09549888" id="Bent Arrow 9" o:spid="_x0000_s1026" style="position:absolute;margin-left:241.8pt;margin-top:50.9pt;width:50.7pt;height:34.45pt;flip:y;z-index:251662336;visibility:visible;mso-wrap-style:square;mso-width-percent:0;mso-height-percent:0;mso-wrap-distance-left:9pt;mso-wrap-distance-top:0;mso-wrap-distance-right:9pt;mso-wrap-distance-bottom:0;mso-position-horizontal:absolute;mso-position-horizontal-relative:text;mso-position-vertical:absolute;mso-position-vertical-relative:text;mso-width-percent:0;mso-height-percent:0;mso-width-relative:margin;mso-height-relative:margin;v-text-anchor:middle" coordsize="644056,437322" o:gfxdata="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" path="m,437322l,245994c,140326,85660,54666,191328,54666r343398,-1l534726,,644056,109331,534726,218661r,-54665l191328,163996v-45286,,-81998,36712,-81998,81998c109330,309770,109331,373546,109331,437322l,437322xe" filled="f" strokecolor="#243f60 [1604]" strokeweight="2pt">
                 <v:path arrowok="t" o:connecttype="custom" o:connectlocs="0,437322;0,245994;191328,54666;534726,54665;534726,0;644056,109331;534726,218661;534726,163996;191328,163996;109330,245994;109331,437322;0,437322" o:connectangles="0,0,0,0,0,0,0,0,0,0,0,0"/>
@@ -937,7 +1125,7 @@
         <mc:AlternateContent>
           <mc:Choice Requires="wps">
             <w:drawing>
-              <wp:anchor distT="0" distB="0" distL="114300" distR="114300" simplePos="0" relativeHeight="251670528" behindDoc="0" locked="0" layoutInCell="1" allowOverlap="1" wp14:anchorId="637652AE" wp14:editId="4D4EC3CA">
+              <wp:anchor distT="0" distB="0" distL="114300" distR="114300" simplePos="0" relativeHeight="251670528" behindDoc="0" locked="0" layoutInCell="1" allowOverlap="1" wp14:anchorId="3F8252E6" wp14:editId="05B30B96">
                 <wp:simplePos x="0" y="0"/>
                 <wp:positionH relativeFrom="column">
                   <wp:posOffset>3456609</wp:posOffset>
@@ -1019,7 +1207,7 @@
               </wp:anchor>
             </w:drawing>
           </mc:Choice>
-          <mc:Fallback>
+          <mc:Fallback xmlns:w16se="http://schemas.microsoft.com/office/word/2015/wordml/symex" xmlns:w16cid="http://schemas.microsoft.com/office/word/2016/wordml/cid" xmlns:w15="http://schemas.microsoft.com/office/word/2012/wordml" xmlns:am3d="http://schemas.microsoft.com/office/drawing/2017/model3d" xmlns:aink="http://schemas.microsoft.com/office/drawing/2016/ink" xmlns:cx8="http://schemas.microsoft.com/office/drawing/2016/5/14/chartex" xmlns:cx7="http://schemas.microsoft.com/office/drawing/2016/5/13/chartex" xmlns:cx6="http://schemas.microsoft.com/office/drawing/2016/5/12/chartex" xmlns:cx5="http://schemas.microsoft.com/office/drawing/2016/5/11/chartex" xmlns:cx4="http://schemas.microsoft.com/office/drawing/2016/5/10/chartex" xmlns:cx3="http://schemas.microsoft.com/office/drawing/2016/5/9/chartex" xmlns:cx2="http://schemas.microsoft.com/office/drawing/2015/10/21/chartex" xmlns:cx1="http://schemas.microsoft.com/office/drawing/2015/9/8/chartex" xmlns:cx="http://schemas.microsoft.com/office/drawing/2014/chartex">
             <w:pict>
               <v:shape w14:anchorId="637652AE" id="Text Box 14" o:spid="_x0000_s1028" type="#_x0000_t202" style="position:absolute;margin-left:272.15pt;margin-top:20.45pt;width:108.9pt;height:32.55pt;z-index:251670528;visibility:visible;mso-wrap-style:square;mso-width-percent:0;mso-height-percent:0;mso-wrap-distance-left:9pt;mso-wrap-distance-top:0;mso-wrap-distance-right:9pt;mso-wrap-distance-bottom:0;mso-position-horizontal:absolute;mso-position-horizontal-relative:text;mso-position-vertical:absolute;mso-position-vertical-relative:text;mso-width-percent:0;mso-height-percent:0;mso-width-relative:margin;mso-height-relative:margin;v-text-anchor:top" o:gfxdata="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" fillcolor="white [3201]" strokeweight=".5pt">
                 <v:textbox>
@@ -1054,7 +1242,7 @@
         <mc:AlternateContent>
           <mc:Choice Requires="wps">
             <w:drawing>
-              <wp:anchor distT="0" distB="0" distL="114300" distR="114300" simplePos="0" relativeHeight="251669504" behindDoc="0" locked="0" layoutInCell="1" allowOverlap="1" wp14:anchorId="61B9E968" wp14:editId="343C307F">
+              <wp:anchor distT="0" distB="0" distL="114300" distR="114300" simplePos="0" relativeHeight="251669504" behindDoc="0" locked="0" layoutInCell="1" allowOverlap="1" wp14:anchorId="40D03EA7" wp14:editId="1000593F">
                 <wp:simplePos x="0" y="0"/>
                 <wp:positionH relativeFrom="column">
                   <wp:posOffset>3349487</wp:posOffset>
@@ -1115,7 +1303,7 @@
               </wp:anchor>
             </w:drawing>
           </mc:Choice>
-          <mc:Fallback>
+          <mc:Fallback xmlns:w16se="http://schemas.microsoft.com/office/word/2015/wordml/symex" xmlns:w16cid="http://schemas.microsoft.com/office/word/2016/wordml/cid" xmlns:w15="http://schemas.microsoft.com/office/word/2012/wordml" xmlns:am3d="http://schemas.microsoft.com/office/drawing/2017/model3d" xmlns:aink="http://schemas.microsoft.com/office/drawing/2016/ink" xmlns:cx8="http://schemas.microsoft.com/office/drawing/2016/5/14/chartex" xmlns:cx7="http://schemas.microsoft.com/office/drawing/2016/5/13/chartex" xmlns:cx6="http://schemas.microsoft.com/office/drawing/2016/5/12/chartex" xmlns:cx5="http://schemas.microsoft.com/office/drawing/2016/5/11/chartex" xmlns:cx4="http://schemas.microsoft.com/office/drawing/2016/5/10/chartex" xmlns:cx3="http://schemas.microsoft.com/office/drawing/2016/5/9/chartex" xmlns:cx2="http://schemas.microsoft.com/office/drawing/2015/10/21/chartex" xmlns:cx1="http://schemas.microsoft.com/office/drawing/2015/9/8/chartex" xmlns:cx="http://schemas.microsoft.com/office/drawing/2014/chartex">
             <w:pict>
               <v:roundrect w14:anchorId="6FA41DB5" id="Rounded Rectangle 13" o:spid="_x0000_s1026" style="position:absolute;margin-left:263.75pt;margin-top:14.3pt;width:125.8pt;height:43.8pt;z-index:251669504;visibility:visible;mso-wrap-style:square;mso-width-percent:0;mso-height-percent:0;mso-wrap-distance-left:9pt;mso-wrap-distance-top:0;mso-wrap-distance-right:9pt;mso-wrap-distance-bottom:0;mso-position-horizontal:absolute;mso-position-horizontal-relative:text;mso-position-vertical:absolute;mso-position-vertical-relative:text;mso-width-percent:0;mso-height-percent:0;mso-width-relative:margin;mso-height-relative:margin;v-text-anchor:middle" arcsize="10923f" o:gfxdata="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" filled="f" strokecolor="#243f60 [1604]" strokeweight="2pt"/>
             </w:pict>
@@ -1143,7 +1331,7 @@
         <mc:AlternateContent>
           <mc:Choice Requires="wps">
             <w:drawing>
-              <wp:anchor distT="0" distB="0" distL="114300" distR="114300" simplePos="0" relativeHeight="251667456" behindDoc="0" locked="0" layoutInCell="1" allowOverlap="1" wp14:anchorId="041D3954" wp14:editId="702D000A">
+              <wp:anchor distT="0" distB="0" distL="114300" distR="114300" simplePos="0" relativeHeight="251667456" behindDoc="0" locked="0" layoutInCell="1" allowOverlap="1" wp14:anchorId="786C91C9" wp14:editId="7821CC4B">
                 <wp:simplePos x="0" y="0"/>
                 <wp:positionH relativeFrom="column">
                   <wp:posOffset>2681578</wp:posOffset>
@@ -1206,7 +1394,7 @@
               </wp:anchor>
             </w:drawing>
           </mc:Choice>
-          <mc:Fallback>
+          <mc:Fallback xmlns:w16se="http://schemas.microsoft.com/office/word/2015/wordml/symex" xmlns:w16cid="http://schemas.microsoft.com/office/word/2016/wordml/cid" xmlns:w15="http://schemas.microsoft.com/office/word/2012/wordml" xmlns:am3d="http://schemas.microsoft.com/office/drawing/2017/model3d" xmlns:aink="http://schemas.microsoft.com/office/drawing/2016/ink" xmlns:cx8="http://schemas.microsoft.com/office/drawing/2016/5/14/chartex" xmlns:cx7="http://schemas.microsoft.com/office/drawing/2016/5/13/chartex" xmlns:cx6="http://schemas.microsoft.com/office/drawing/2016/5/12/chartex" xmlns:cx5="http://schemas.microsoft.com/office/drawing/2016/5/11/chartex" xmlns:cx4="http://schemas.microsoft.com/office/drawing/2016/5/10/chartex" xmlns:cx3="http://schemas.microsoft.com/office/drawing/2016/5/9/chartex" xmlns:cx2="http://schemas.microsoft.com/office/drawing/2015/10/21/chartex" xmlns:cx1="http://schemas.microsoft.com/office/drawing/2015/9/8/chartex" xmlns:cx="http://schemas.microsoft.com/office/drawing/2014/chartex">
             <w:pict>
               <v:shape w14:anchorId="3E32881D" id="Bent Arrow 12" o:spid="_x0000_s1026" style="position:absolute;margin-left:211.15pt;margin-top:5.4pt;width:38.8pt;height:38.2pt;z-index:251667456;visibility:visible;mso-wrap-style:square;mso-width-percent:0;mso-height-percent:0;mso-wrap-distance-left:9pt;mso-wrap-distance-top:0;mso-wrap-distance-right:9pt;mso-wrap-distance-bottom:0;mso-position-horizontal:absolute;mso-position-horizontal-relative:text;mso-position-vertical:absolute;mso-position-vertical-relative:text;mso-width-percent:0;mso-height-percent:0;mso-width-relative:margin;mso-height-relative:margin;v-text-anchor:middle" coordsize="492678,485029" o:gfxdata="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" path="m,485029l,272829c,155634,95005,60629,212200,60629r159221,l371421,,492678,121257,371421,242515r,-60629l212200,181886v-50226,,-90943,40717,-90943,90943l121257,485029,,485029xe" fillcolor="white [3212]" strokecolor="#243f60 [1604]" strokeweight="2pt">
                 <v:path arrowok="t" o:connecttype="custom" o:connectlocs="0,485029;0,272829;212200,60629;371421,60629;371421,0;492678,121257;371421,242515;371421,181886;212200,181886;121257,272829;121257,485029;0,485029" o:connectangles="0,0,0,0,0,0,0,0,0,0,0,0"/>
@@ -1254,7 +1442,7 @@
         <mc:AlternateContent>
           <mc:Choice Requires="wps">
             <w:drawing>
-              <wp:anchor distT="0" distB="0" distL="114300" distR="114300" simplePos="0" relativeHeight="251676672" behindDoc="0" locked="0" layoutInCell="1" allowOverlap="1" wp14:anchorId="6C2BA5A2" wp14:editId="617E3A00">
+              <wp:anchor distT="0" distB="0" distL="114300" distR="114300" simplePos="0" relativeHeight="251676672" behindDoc="0" locked="0" layoutInCell="1" allowOverlap="1" wp14:anchorId="43A75840" wp14:editId="05F16499">
                 <wp:simplePos x="0" y="0"/>
                 <wp:positionH relativeFrom="column">
                   <wp:posOffset>1876425</wp:posOffset>
@@ -1262,7 +1450,7 @@
                 <wp:positionV relativeFrom="paragraph">
                   <wp:posOffset>839470</wp:posOffset>
                 </wp:positionV>
-                <wp:extent cx="1367155" cy="1828800"/>
+                <wp:extent cx="1367155" cy="421005"/>
                 <wp:effectExtent l="0" t="0" r="23495" b="17145"/>
                 <wp:wrapSquare wrapText="bothSides"/>
                 <wp:docPr id="1" name="Text Box 1"/>
@@ -1274,7 +1462,7 @@
                       <wps:spPr>
                         <a:xfrm>
                           <a:off x="0" y="0"/>
-                          <a:ext cx="1367155" cy="1828800"/>
+                          <a:ext cx="1367155" cy="421005"/>
                         </a:xfrm>
                         <a:prstGeom prst="rect">
                           <a:avLst/>
@@ -1315,7 +1503,7 @@
               </wp:anchor>
             </w:drawing>
           </mc:Choice>
-          <mc:Fallback>
+          <mc:Fallback xmlns:w16se="http://schemas.microsoft.com/office/word/2015/wordml/symex" xmlns:w16cid="http://schemas.microsoft.com/office/word/2016/wordml/cid" xmlns:w15="http://schemas.microsoft.com/office/word/2012/wordml" xmlns:am3d="http://schemas.microsoft.com/office/drawing/2017/model3d" xmlns:aink="http://schemas.microsoft.com/office/drawing/2016/ink" xmlns:cx8="http://schemas.microsoft.com/office/drawing/2016/5/14/chartex" xmlns:cx7="http://schemas.microsoft.com/office/drawing/2016/5/13/chartex" xmlns:cx6="http://schemas.microsoft.com/office/drawing/2016/5/12/chartex" xmlns:cx5="http://schemas.microsoft.com/office/drawing/2016/5/11/chartex" xmlns:cx4="http://schemas.microsoft.com/office/drawing/2016/5/10/chartex" xmlns:cx3="http://schemas.microsoft.com/office/drawing/2016/5/9/chartex" xmlns:cx2="http://schemas.microsoft.com/office/drawing/2015/10/21/chartex" xmlns:cx1="http://schemas.microsoft.com/office/drawing/2015/9/8/chartex" xmlns:cx="http://schemas.microsoft.com/office/drawing/2014/chartex">
             <w:pict>
               <v:shape w14:anchorId="6C2BA5A2" id="Text Box 1" o:spid="_x0000_s1029" type="#_x0000_t202" style="position:absolute;left:0;text-align:left;margin-left:147.75pt;margin-top:66.1pt;width:107.65pt;height:2in;z-index:251676672;visibility:visible;mso-wrap-style:square;mso-width-percent:0;mso-wrap-distance-left:9pt;mso-wrap-distance-top:0;mso-wrap-distance-right:9pt;mso-wrap-distance-bottom:0;mso-position-horizontal:absolute;mso-position-horizontal-relative:text;mso-position-vertical:absolute;mso-position-vertical-relative:text;mso-width-percent:0;mso-width-relative:margin;v-text-anchor:top" o:gfxdata="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" filled="f" strokeweight=".5pt">
                 <v:textbox style="mso-fit-shape-to-text:t">
@@ -1349,7 +1537,7 @@
         <mc:AlternateContent>
           <mc:Choice Requires="wps">
             <w:drawing>
-              <wp:anchor distT="0" distB="0" distL="114300" distR="114300" simplePos="0" relativeHeight="251674624" behindDoc="0" locked="0" layoutInCell="1" allowOverlap="1" wp14:anchorId="097471E6" wp14:editId="53424A76">
+              <wp:anchor distT="0" distB="0" distL="114300" distR="114300" simplePos="0" relativeHeight="251674624" behindDoc="0" locked="0" layoutInCell="1" allowOverlap="1" wp14:anchorId="18ACF0CA" wp14:editId="3D9E397E">
                 <wp:simplePos x="0" y="0"/>
                 <wp:positionH relativeFrom="column">
                   <wp:posOffset>1752600</wp:posOffset>
@@ -1410,7 +1598,7 @@
               </wp:anchor>
             </w:drawing>
           </mc:Choice>
-          <mc:Fallback>
+          <mc:Fallback xmlns:w16se="http://schemas.microsoft.com/office/word/2015/wordml/symex" xmlns:w16cid="http://schemas.microsoft.com/office/word/2016/wordml/cid" xmlns:w15="http://schemas.microsoft.com/office/word/2012/wordml" xmlns:am3d="http://schemas.microsoft.com/office/drawing/2017/model3d" xmlns:aink="http://schemas.microsoft.com/office/drawing/2016/ink" xmlns:cx8="http://schemas.microsoft.com/office/drawing/2016/5/14/chartex" xmlns:cx7="http://schemas.microsoft.com/office/drawing/2016/5/13/chartex" xmlns:cx6="http://schemas.microsoft.com/office/drawing/2016/5/12/chartex" xmlns:cx5="http://schemas.microsoft.com/office/drawing/2016/5/11/chartex" xmlns:cx4="http://schemas.microsoft.com/office/drawing/2016/5/10/chartex" xmlns:cx3="http://schemas.microsoft.com/office/drawing/2016/5/9/chartex" xmlns:cx2="http://schemas.microsoft.com/office/drawing/2015/10/21/chartex" xmlns:cx1="http://schemas.microsoft.com/office/drawing/2015/9/8/chartex" xmlns:cx="http://schemas.microsoft.com/office/drawing/2014/chartex">
             <w:pict>
               <v:roundrect w14:anchorId="1A05264D" id="Rounded Rectangle 16" o:spid="_x0000_s1026" style="position:absolute;margin-left:138pt;margin-top:60.5pt;width:125.8pt;height:43.8pt;z-index:251674624;visibility:visible;mso-wrap-style:square;mso-width-percent:0;mso-height-percent:0;mso-wrap-distance-left:9pt;mso-wrap-distance-top:0;mso-wrap-distance-right:9pt;mso-wrap-distance-bottom:0;mso-position-horizontal:absolute;mso-position-horizontal-relative:text;mso-position-vertical:absolute;mso-position-vertical-relative:text;mso-width-percent:0;mso-height-percent:0;mso-width-relative:margin;mso-height-relative:margin;v-text-anchor:middle" arcsize="10923f" o:gfxdata="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" filled="f" strokecolor="#243f60 [1604]" strokeweight="2pt"/>
             </w:pict>
@@ -1426,7 +1614,7 @@
         <mc:AlternateContent>
           <mc:Choice Requires="wps">
             <w:drawing>
-              <wp:anchor distT="0" distB="0" distL="114300" distR="114300" simplePos="0" relativeHeight="251672576" behindDoc="0" locked="0" layoutInCell="1" allowOverlap="1" wp14:anchorId="312F7CC4" wp14:editId="05D23443">
+              <wp:anchor distT="0" distB="0" distL="114300" distR="114300" simplePos="0" relativeHeight="251672576" behindDoc="0" locked="0" layoutInCell="1" allowOverlap="1" wp14:anchorId="7A1074E1" wp14:editId="6460E155">
                 <wp:simplePos x="0" y="0"/>
                 <wp:positionH relativeFrom="column">
                   <wp:posOffset>3469640</wp:posOffset>
@@ -1487,7 +1675,7 @@
               </wp:anchor>
             </w:drawing>
           </mc:Choice>
-          <mc:Fallback>
+          <mc:Fallback xmlns:w16se="http://schemas.microsoft.com/office/word/2015/wordml/symex" xmlns:w16cid="http://schemas.microsoft.com/office/word/2016/wordml/cid" xmlns:w15="http://schemas.microsoft.com/office/word/2012/wordml" xmlns:am3d="http://schemas.microsoft.com/office/drawing/2017/model3d" xmlns:aink="http://schemas.microsoft.com/office/drawing/2016/ink" xmlns:cx8="http://schemas.microsoft.com/office/drawing/2016/5/14/chartex" xmlns:cx7="http://schemas.microsoft.com/office/drawing/2016/5/13/chartex" xmlns:cx6="http://schemas.microsoft.com/office/drawing/2016/5/12/chartex" xmlns:cx5="http://schemas.microsoft.com/office/drawing/2016/5/11/chartex" xmlns:cx4="http://schemas.microsoft.com/office/drawing/2016/5/10/chartex" xmlns:cx3="http://schemas.microsoft.com/office/drawing/2016/5/9/chartex" xmlns:cx2="http://schemas.microsoft.com/office/drawing/2015/10/21/chartex" xmlns:cx1="http://schemas.microsoft.com/office/drawing/2015/9/8/chartex" xmlns:cx="http://schemas.microsoft.com/office/drawing/2014/chartex">
             <w:pict>
               <v:shape w14:anchorId="780C7D9C" id="Bent Arrow 15" o:spid="_x0000_s1026" style="position:absolute;margin-left:273.2pt;margin-top:59.9pt;width:50.7pt;height:34.4pt;flip:x y;z-index:251672576;visibility:visible;mso-wrap-style:square;mso-width-percent:0;mso-height-percent:0;mso-wrap-distance-left:9pt;mso-wrap-distance-top:0;mso-wrap-distance-right:9pt;mso-wrap-distance-bottom:0;mso-position-horizontal:absolute;mso-position-horizontal-relative:text;mso-position-vertical:absolute;mso-position-vertical-relative:text;mso-width-percent:0;mso-height-percent:0;mso-width-relative:margin;mso-height-relative:margin;v-text-anchor:middle" coordsize="643890,436880" o:gfxdata="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" path="m,436880l,245745c,140184,85574,54610,191135,54610r343535,l534670,,643890,109220,534670,218440r,-54610l191135,163830v-45240,,-81915,36675,-81915,81915l109220,436880,,436880xe" filled="f" strokecolor="#243f60 [1604]" strokeweight="2pt">
                 <v:path arrowok="t" o:connecttype="custom" o:connectlocs="0,436880;0,245745;191135,54610;534670,54610;534670,0;643890,109220;534670,218440;534670,163830;191135,163830;109220,245745;109220,436880;0,436880" o:connectangles="0,0,0,0,0,0,0,0,0,0,0,0"/>
@@ -1528,8 +1716,8 @@
         </w:rPr>
         <w:t>become</w:t>
       </w:r>
-      <w:bookmarkStart w:id="0" w:name="m_-1731274423285344092__msoanchor_3"/>
-      <w:bookmarkEnd w:id="0"/>
+      <w:bookmarkStart w:id="14" w:name="m_-1731274423285344092__msoanchor_3"/>
+      <w:bookmarkEnd w:id="14"/>
       <w:r>
         <w:t xml:space="preserve"> </w:t>
       </w:r>
@@ -1574,8 +1762,8 @@
         </w:rPr>
         <w:t>.</w:t>
       </w:r>
-      <w:bookmarkStart w:id="1" w:name="m_-1731274423285344092__msoanchor_4"/>
-      <w:bookmarkEnd w:id="1"/>
+      <w:bookmarkStart w:id="15" w:name="m_-1731274423285344092__msoanchor_4"/>
+      <w:bookmarkEnd w:id="15"/>
       <w:r>
         <w:rPr>
           <w:rStyle w:val="m-1731274423285344092gmail-msocommentreference"/>
@@ -1653,7 +1841,7 @@
         <mc:AlternateContent>
           <mc:Choice Requires="wps">
             <w:drawing>
-              <wp:anchor distT="0" distB="0" distL="114300" distR="114300" simplePos="0" relativeHeight="251680768" behindDoc="0" locked="0" layoutInCell="1" allowOverlap="1" wp14:anchorId="3393503D" wp14:editId="357A0FA6">
+              <wp:anchor distT="0" distB="0" distL="114300" distR="114300" simplePos="0" relativeHeight="251680768" behindDoc="0" locked="0" layoutInCell="1" allowOverlap="1" wp14:anchorId="73B174FC" wp14:editId="79E1D217">
                 <wp:simplePos x="0" y="0"/>
                 <wp:positionH relativeFrom="column">
                   <wp:posOffset>2443757</wp:posOffset>
@@ -1714,7 +1902,7 @@
               </wp:anchor>
             </w:drawing>
           </mc:Choice>
-          <mc:Fallback>
+          <mc:Fallback xmlns:w16se="http://schemas.microsoft.com/office/word/2015/wordml/symex" xmlns:w16cid="http://schemas.microsoft.com/office/word/2016/wordml/cid" xmlns:w15="http://schemas.microsoft.com/office/word/2012/wordml" xmlns:am3d="http://schemas.microsoft.com/office/drawing/2017/model3d" xmlns:aink="http://schemas.microsoft.com/office/drawing/2016/ink" xmlns:cx8="http://schemas.microsoft.com/office/drawing/2016/5/14/chartex" xmlns:cx7="http://schemas.microsoft.com/office/drawing/2016/5/13/chartex" xmlns:cx6="http://schemas.microsoft.com/office/drawing/2016/5/12/chartex" xmlns:cx5="http://schemas.microsoft.com/office/drawing/2016/5/11/chartex" xmlns:cx4="http://schemas.microsoft.com/office/drawing/2016/5/10/chartex" xmlns:cx3="http://schemas.microsoft.com/office/drawing/2016/5/9/chartex" xmlns:cx2="http://schemas.microsoft.com/office/drawing/2015/10/21/chartex" xmlns:cx1="http://schemas.microsoft.com/office/drawing/2015/9/8/chartex" xmlns:cx="http://schemas.microsoft.com/office/drawing/2014/chartex">
             <w:pict>
               <v:roundrect w14:anchorId="4CCE7F8C" id="Rounded Rectangle 18" o:spid="_x0000_s1026" style="position:absolute;margin-left:192.4pt;margin-top:44pt;width:109.55pt;height:63.85pt;z-index:251680768;visibility:visible;mso-wrap-style:square;mso-width-percent:0;mso-height-percent:0;mso-wrap-distance-left:9pt;mso-wrap-distance-top:0;mso-wrap-distance-right:9pt;mso-wrap-distance-bottom:0;mso-position-horizontal:absolute;mso-position-horizontal-relative:text;mso-position-vertical:absolute;mso-position-vertical-relative:text;mso-width-percent:0;mso-height-percent:0;mso-width-relative:margin;mso-height-relative:margin;v-text-anchor:middle" arcsize="10923f" o:gfxdata="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" filled="f" strokecolor="#243f60 [1604]" strokeweight="2pt"/>
             </w:pict>
@@ -1730,7 +1918,7 @@
         <mc:AlternateContent>
           <mc:Choice Requires="wps">
             <w:drawing>
-              <wp:anchor distT="0" distB="0" distL="114300" distR="114300" simplePos="0" relativeHeight="251678720" behindDoc="0" locked="0" layoutInCell="1" allowOverlap="1" wp14:anchorId="2A8AE1B5" wp14:editId="2D01A7E9">
+              <wp:anchor distT="0" distB="0" distL="114300" distR="114300" simplePos="0" relativeHeight="251678720" behindDoc="0" locked="0" layoutInCell="1" allowOverlap="1" wp14:anchorId="6745C7F2" wp14:editId="7B147809">
                 <wp:simplePos x="0" y="0"/>
                 <wp:positionH relativeFrom="column">
                   <wp:posOffset>1577202</wp:posOffset>
@@ -1791,7 +1979,7 @@
               </wp:anchor>
             </w:drawing>
           </mc:Choice>
-          <mc:Fallback>
+          <mc:Fallback xmlns:w16se="http://schemas.microsoft.com/office/word/2015/wordml/symex" xmlns:w16cid="http://schemas.microsoft.com/office/word/2016/wordml/cid" xmlns:w15="http://schemas.microsoft.com/office/word/2012/wordml" xmlns:am3d="http://schemas.microsoft.com/office/drawing/2017/model3d" xmlns:aink="http://schemas.microsoft.com/office/drawing/2016/ink" xmlns:cx8="http://schemas.microsoft.com/office/drawing/2016/5/14/chartex" xmlns:cx7="http://schemas.microsoft.com/office/drawing/2016/5/13/chartex" xmlns:cx6="http://schemas.microsoft.com/office/drawing/2016/5/12/chartex" xmlns:cx5="http://schemas.microsoft.com/office/drawing/2016/5/11/chartex" xmlns:cx4="http://schemas.microsoft.com/office/drawing/2016/5/10/chartex" xmlns:cx3="http://schemas.microsoft.com/office/drawing/2016/5/9/chartex" xmlns:cx2="http://schemas.microsoft.com/office/drawing/2015/10/21/chartex" xmlns:cx1="http://schemas.microsoft.com/office/drawing/2015/9/8/chartex" xmlns:cx="http://schemas.microsoft.com/office/drawing/2014/chartex">
             <w:pict>
               <v:shape w14:anchorId="1261633B" id="Bent Arrow 17" o:spid="_x0000_s1026" style="position:absolute;margin-left:124.2pt;margin-top:47.8pt;width:50.7pt;height:34.4pt;flip:y;z-index:251678720;visibility:visible;mso-wrap-style:square;mso-width-percent:0;mso-height-percent:0;mso-wrap-distance-left:9pt;mso-wrap-distance-top:0;mso-wrap-distance-right:9pt;mso-wrap-distance-bottom:0;mso-position-horizontal:absolute;mso-position-horizontal-relative:text;mso-position-vertical:absolute;mso-position-vertical-relative:text;mso-width-percent:0;mso-height-percent:0;mso-width-relative:margin;mso-height-relative:margin;v-text-anchor:middle" coordsize="643890,436880" o:gfxdata="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" path="m,436880l,245745c,140184,85574,54610,191135,54610r343535,l534670,,643890,109220,534670,218440r,-54610l191135,163830v-45240,,-81915,36675,-81915,81915l109220,436880,,436880xe" filled="f" strokecolor="#243f60 [1604]" strokeweight="2pt">
                 <v:path arrowok="t" o:connecttype="custom" o:connectlocs="0,436880;0,245745;191135,54610;534670,54610;534670,0;643890,109220;534670,218440;534670,163830;191135,163830;109220,245745;109220,436880;0,436880" o:connectangles="0,0,0,0,0,0,0,0,0,0,0,0"/>
@@ -1832,7 +2020,7 @@
         <mc:AlternateContent>
           <mc:Choice Requires="wps">
             <w:drawing>
-              <wp:anchor distT="0" distB="0" distL="114300" distR="114300" simplePos="0" relativeHeight="251684864" behindDoc="0" locked="0" layoutInCell="1" allowOverlap="1" wp14:anchorId="25241E5D" wp14:editId="75ADA0C9">
+              <wp:anchor distT="0" distB="0" distL="114300" distR="114300" simplePos="0" relativeHeight="251684864" behindDoc="0" locked="0" layoutInCell="1" allowOverlap="1" wp14:anchorId="5B4DEB67" wp14:editId="574CAB41">
                 <wp:simplePos x="0" y="0"/>
                 <wp:positionH relativeFrom="column">
                   <wp:posOffset>2520950</wp:posOffset>
@@ -1840,7 +2028,7 @@
                 <wp:positionV relativeFrom="paragraph">
                   <wp:posOffset>66040</wp:posOffset>
                 </wp:positionV>
-                <wp:extent cx="1231900" cy="1828800"/>
+                <wp:extent cx="1231900" cy="421005"/>
                 <wp:effectExtent l="0" t="0" r="25400" b="17145"/>
                 <wp:wrapSquare wrapText="bothSides"/>
                 <wp:docPr id="3" name="Text Box 3"/>
@@ -1852,7 +2040,7 @@
                       <wps:spPr>
                         <a:xfrm>
                           <a:off x="0" y="0"/>
-                          <a:ext cx="1231900" cy="1828800"/>
+                          <a:ext cx="1231900" cy="421005"/>
                         </a:xfrm>
                         <a:prstGeom prst="rect">
                           <a:avLst/>
@@ -1901,7 +2089,7 @@
               </wp:anchor>
             </w:drawing>
           </mc:Choice>
-          <mc:Fallback>
+          <mc:Fallback xmlns:w16se="http://schemas.microsoft.com/office/word/2015/wordml/symex" xmlns:w16cid="http://schemas.microsoft.com/office/word/2016/wordml/cid" xmlns:w15="http://schemas.microsoft.com/office/word/2012/wordml" xmlns:am3d="http://schemas.microsoft.com/office/drawing/2017/model3d" xmlns:aink="http://schemas.microsoft.com/office/drawing/2016/ink" xmlns:cx8="http://schemas.microsoft.com/office/drawing/2016/5/14/chartex" xmlns:cx7="http://schemas.microsoft.com/office/drawing/2016/5/13/chartex" xmlns:cx6="http://schemas.microsoft.com/office/drawing/2016/5/12/chartex" xmlns:cx5="http://schemas.microsoft.com/office/drawing/2016/5/11/chartex" xmlns:cx4="http://schemas.microsoft.com/office/drawing/2016/5/10/chartex" xmlns:cx3="http://schemas.microsoft.com/office/drawing/2016/5/9/chartex" xmlns:cx2="http://schemas.microsoft.com/office/drawing/2015/10/21/chartex" xmlns:cx1="http://schemas.microsoft.com/office/drawing/2015/9/8/chartex" xmlns:cx="http://schemas.microsoft.com/office/drawing/2014/chartex">
             <w:pict>
               <v:shape w14:anchorId="25241E5D" id="Text Box 3" o:spid="_x0000_s1030" type="#_x0000_t202" style="position:absolute;margin-left:198.5pt;margin-top:5.2pt;width:97pt;height:2in;z-index:251684864;visibility:visible;mso-wrap-style:square;mso-width-percent:0;mso-wrap-distance-left:9pt;mso-wrap-distance-top:0;mso-wrap-distance-right:9pt;mso-wrap-distance-bottom:0;mso-position-horizontal:absolute;mso-position-horizontal-relative:text;mso-position-vertical:absolute;mso-position-vertical-relative:text;mso-width-percent:0;mso-width-relative:margin;v-text-anchor:top" o:gfxdata="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" filled="f" strokeweight=".5pt">
                 <v:textbox style="mso-fit-shape-to-text:t">
@@ -1976,6 +2164,7 @@
         <w:bidi w:val="0"/>
         <w:jc w:val="both"/>
         <w:rPr>
+          <w:del w:id="16" w:author="Alberto Barron Cedeno" w:date="2018-06-10T10:26:00Z"/>
           <w:b/>
           <w:bCs/>
           <w:sz w:val="32"/>
@@ -1983,26 +2172,42 @@
           <w:u w:val="single"/>
         </w:rPr>
       </w:pPr>
-      <w:r>
-        <w:rPr>
-          <w:rFonts w:ascii="Arial" w:hAnsi="Arial" w:cs="Arial"/>
-          <w:color w:val="000000"/>
-        </w:rPr>
-        <w:t xml:space="preserve">You may consider this as an exercise of </w:t>
-      </w:r>
-      <w:r>
-        <w:rPr>
-          <w:rFonts w:ascii="Arial" w:hAnsi="Arial" w:cs="Arial"/>
-          <w:color w:val="000000"/>
-        </w:rPr>
-        <w:t xml:space="preserve">detecting the techniques. </w:t>
-      </w:r>
+      <w:del w:id="17" w:author="Alberto Barron Cedeno" w:date="2018-06-10T10:26:00Z">
+        <w:r>
+          <w:rPr>
+            <w:rFonts w:ascii="Arial" w:hAnsi="Arial" w:cs="Arial"/>
+            <w:color w:val="000000"/>
+          </w:rPr>
+          <w:delText xml:space="preserve">You may consider this as an exercise of </w:delText>
+        </w:r>
+        <w:r>
+          <w:rPr>
+            <w:rFonts w:ascii="Arial" w:hAnsi="Arial" w:cs="Arial"/>
+            <w:color w:val="000000"/>
+          </w:rPr>
+          <w:delText xml:space="preserve">detecting the techniques. </w:delText>
+        </w:r>
+      </w:del>
     </w:p>
     <w:p>
       <w:pPr>
         <w:bidi w:val="0"/>
         <w:jc w:val="both"/>
         <w:rPr>
+          <w:b/>
+          <w:bCs/>
+          <w:sz w:val="32"/>
+          <w:szCs w:val="32"/>
+          <w:u w:val="single"/>
+        </w:rPr>
+      </w:pPr>
+    </w:p>
+    <w:p>
+      <w:pPr>
+        <w:bidi w:val="0"/>
+        <w:jc w:val="both"/>
+        <w:rPr>
+          <w:ins w:id="18" w:author="Alberto Barron Cedeno" w:date="2018-06-10T10:26:00Z"/>
           <w:b/>
           <w:bCs/>
           <w:sz w:val="32"/>
@@ -2046,8 +2251,13 @@
         <w:jc w:val="both"/>
       </w:pPr>
       <w:r>
-        <w:t>To do the annotation, you must be a fluent speaker of English language</w:t>
+        <w:t>To do the annotation, you must be a fluent speaker of English</w:t>
       </w:r>
+      <w:del w:id="19" w:author="Alberto Barron Cedeno" w:date="2018-06-10T10:26:00Z">
+        <w:r>
+          <w:delText xml:space="preserve"> language</w:delText>
+        </w:r>
+      </w:del>
       <w:r>
         <w:t>.</w:t>
       </w:r>
@@ -2094,7 +2304,15 @@
         <w:jc w:val="both"/>
       </w:pPr>
       <w:r>
-        <w:t>Try to distant yourself from the content of the news articles and avoid being bias.</w:t>
+        <w:t>Try to distant yourself from the content of the news articles and avoid being bias</w:t>
+      </w:r>
+      <w:ins w:id="20" w:author="Alberto Barron Cedeno" w:date="2018-06-10T10:26:00Z">
+        <w:r>
+          <w:t>ed</w:t>
+        </w:r>
+      </w:ins>
+      <w:r>
+        <w:t>.</w:t>
       </w:r>
     </w:p>
     <w:p>
@@ -2125,6 +2343,28 @@
           <w:szCs w:val="24"/>
         </w:rPr>
       </w:pPr>
+      <w:ins w:id="21" w:author="Alberto Barron Cedeno" w:date="2018-06-10T10:27:00Z">
+        <w:r>
+          <w:rPr>
+            <w:b/>
+            <w:bCs/>
+            <w:sz w:val="24"/>
+            <w:szCs w:val="24"/>
+          </w:rPr>
+          <w:t xml:space="preserve">Thank you for your </w:t>
+        </w:r>
+      </w:ins>
+      <w:del w:id="22" w:author="Alberto Barron Cedeno" w:date="2018-06-10T10:27:00Z">
+        <w:r>
+          <w:rPr>
+            <w:b/>
+            <w:bCs/>
+            <w:sz w:val="24"/>
+            <w:szCs w:val="24"/>
+          </w:rPr>
+          <w:delText xml:space="preserve">With your </w:delText>
+        </w:r>
+      </w:del>
       <w:r>
         <w:rPr>
           <w:b/>
@@ -2132,8 +2372,19 @@
           <w:sz w:val="24"/>
           <w:szCs w:val="24"/>
         </w:rPr>
-        <w:t xml:space="preserve">With your help, we should </w:t>
+        <w:t>help</w:t>
       </w:r>
+      <w:ins w:id="23" w:author="Alberto Barron Cedeno" w:date="2018-06-10T10:27:00Z">
+        <w:r>
+          <w:rPr>
+            <w:b/>
+            <w:bCs/>
+            <w:sz w:val="24"/>
+            <w:szCs w:val="24"/>
+          </w:rPr>
+          <w:t>. With it</w:t>
+        </w:r>
+      </w:ins>
       <w:r>
         <w:rPr>
           <w:b/>
@@ -2141,7 +2392,78 @@
           <w:sz w:val="24"/>
           <w:szCs w:val="24"/>
         </w:rPr>
-        <w:t xml:space="preserve">be able to create a better version of annotations that detect propagandistic techniques. </w:t>
+        <w:t xml:space="preserve">, we </w:t>
+      </w:r>
+      <w:del w:id="24" w:author="Alberto Barron Cedeno" w:date="2018-06-10T10:27:00Z">
+        <w:r>
+          <w:rPr>
+            <w:b/>
+            <w:bCs/>
+            <w:sz w:val="24"/>
+            <w:szCs w:val="24"/>
+          </w:rPr>
+          <w:delText xml:space="preserve">should </w:delText>
+        </w:r>
+      </w:del>
+      <w:ins w:id="25" w:author="Alberto Barron Cedeno" w:date="2018-06-10T10:27:00Z">
+        <w:r>
+          <w:rPr>
+            <w:b/>
+            <w:bCs/>
+            <w:sz w:val="24"/>
+            <w:szCs w:val="24"/>
+          </w:rPr>
+          <w:t>will</w:t>
+        </w:r>
+        <w:r>
+          <w:rPr>
+            <w:b/>
+            <w:bCs/>
+            <w:sz w:val="24"/>
+            <w:szCs w:val="24"/>
+          </w:rPr>
+          <w:t xml:space="preserve"> </w:t>
+        </w:r>
+      </w:ins>
+      <w:r>
+        <w:rPr>
+          <w:b/>
+          <w:bCs/>
+          <w:sz w:val="24"/>
+          <w:szCs w:val="24"/>
+        </w:rPr>
+        <w:t xml:space="preserve">be able to create </w:t>
+      </w:r>
+      <w:ins w:id="26" w:author="Alberto Barron Cedeno" w:date="2018-06-10T10:27:00Z">
+        <w:r>
+          <w:rPr>
+            <w:b/>
+            <w:bCs/>
+            <w:sz w:val="24"/>
+            <w:szCs w:val="24"/>
+          </w:rPr>
+          <w:t xml:space="preserve">models that spot </w:t>
+        </w:r>
+      </w:ins>
+      <w:del w:id="27" w:author="Alberto Barron Cedeno" w:date="2018-06-10T10:27:00Z">
+        <w:r>
+          <w:rPr>
+            <w:b/>
+            <w:bCs/>
+            <w:sz w:val="24"/>
+            <w:szCs w:val="24"/>
+          </w:rPr>
+          <w:delText xml:space="preserve">a better version of annotations that detect </w:delText>
+        </w:r>
+      </w:del>
+      <w:r>
+        <w:rPr>
+          <w:b/>
+          <w:bCs/>
+          <w:sz w:val="24"/>
+          <w:szCs w:val="24"/>
+        </w:rPr>
+        <w:t xml:space="preserve">propagandistic techniques. </w:t>
       </w:r>
     </w:p>
     <w:p>
@@ -2175,6 +2497,8 @@
           <w:u w:val="single"/>
         </w:rPr>
       </w:pPr>
+      <w:bookmarkStart w:id="28" w:name="_GoBack"/>
+      <w:bookmarkEnd w:id="28"/>
     </w:p>
     <w:p>
       <w:pPr>
@@ -2182,8 +2506,6 @@
           <w:lang w:bidi="ar-QA"/>
         </w:rPr>
       </w:pPr>
-      <w:bookmarkStart w:id="2" w:name="_GoBack"/>
-      <w:bookmarkEnd w:id="2"/>
     </w:p>
     <w:sectPr>
       <w:pgSz w:w="11906" w:h="16838"/>
@@ -2198,8 +2520,8 @@
 </file>
 
 <file path=word/numbering.xml><?xml version="1.0" encoding="utf-8"?>
-<w:numbering xmlns:wpc="http://schemas.microsoft.com/office/word/2010/wordprocessingCanvas" xmlns:cx="http://schemas.microsoft.com/office/drawing/2014/chartex" xmlns:cx1="http://schemas.microsoft.com/office/drawing/2015/9/8/chartex" xmlns:cx2="http://schemas.microsoft.com/office/drawing/2015/10/21/chartex" xmlns:cx3="http://schemas.microsoft.com/office/drawing/2016/5/9/chartex" xmlns:cx4="http://schemas.microsoft.com/office/drawing/2016/5/10/chartex" xmlns:cx5="http://schemas.microsoft.com/office/drawing/2016/5/11/chartex" xmlns:cx6="http://schemas.microsoft.com/office/drawing/2016/5/12/chartex" xmlns:cx7="http://schemas.microsoft.com/office/drawing/2016/5/13/chartex" xmlns:cx8="http://schemas.microsoft.com/office/drawing/2016/5/14/chartex" xmlns:mc="http://schemas.openxmlformats.org/markup-compatibility/2006" xmlns:aink="http://schemas.microsoft.com/office/drawing/2016/ink" xmlns:am3d="http://schemas.microsoft.com/office/drawing/2017/model3d" xmlns:o="urn:schemas-microsoft-com:office:office" xmlns:r="http://schemas.openxmlformats.org/officeDocument/2006/relationships" xmlns:m="http://schemas.openxmlformats.org/officeDocument/2006/math" xmlns:v="urn:schemas-microsoft-com:vml" xmlns:wp14="http://schemas.microsoft.com/office/word/2010/wordprocessingDrawing" xmlns:wp="http://schemas.openxmlformats.org/drawingml/2006/wordprocessingDrawing" xmlns:w10="urn:schemas-microsoft-com:office:word" xmlns:w="http://schemas.openxmlformats.org/wordprocessingml/2006/main" xmlns:w14="http://schemas.microsoft.com/office/word/2010/wordml" xmlns:w15="http://schemas.microsoft.com/office/word/2012/wordml" xmlns:w16cid="http://schemas.microsoft.com/office/word/2016/wordml/cid" xmlns:w16se="http://schemas.microsoft.com/office/word/2015/wordml/symex" xmlns:wpg="http://schemas.microsoft.com/office/word/2010/wordprocessingGroup" xmlns:wpi="http://schemas.microsoft.com/office/word/2010/wordprocessingInk" xmlns:wne="http://schemas.microsoft.com/office/word/2006/wordml" xmlns:wps="http://schemas.microsoft.com/office/word/2010/wordprocessingShape" mc:Ignorable="w14 w15 w16se w16cid wp14">
-  <w:abstractNum w:abstractNumId="0" w15:restartNumberingAfterBreak="0">
+<w:numbering xmlns:wpc="http://schemas.microsoft.com/office/word/2010/wordprocessingCanvas" xmlns:mo="http://schemas.microsoft.com/office/mac/office/2008/main" xmlns:mc="http://schemas.openxmlformats.org/markup-compatibility/2006" xmlns:mv="urn:schemas-microsoft-com:mac:vml" xmlns:o="urn:schemas-microsoft-com:office:office" xmlns:r="http://schemas.openxmlformats.org/officeDocument/2006/relationships" xmlns:m="http://schemas.openxmlformats.org/officeDocument/2006/math" xmlns:v="urn:schemas-microsoft-com:vml" xmlns:wp14="http://schemas.microsoft.com/office/word/2010/wordprocessingDrawing" xmlns:wp="http://schemas.openxmlformats.org/drawingml/2006/wordprocessingDrawing" xmlns:w10="urn:schemas-microsoft-com:office:word" xmlns:w="http://schemas.openxmlformats.org/wordprocessingml/2006/main" xmlns:w14="http://schemas.microsoft.com/office/word/2010/wordml" xmlns:wpg="http://schemas.microsoft.com/office/word/2010/wordprocessingGroup" xmlns:wpi="http://schemas.microsoft.com/office/word/2010/wordprocessingInk" xmlns:wne="http://schemas.microsoft.com/office/word/2006/wordml" xmlns:wps="http://schemas.microsoft.com/office/word/2010/wordprocessingShape" mc:Ignorable="w14 wp14">
+  <w:abstractNum w:abstractNumId="0">
     <w:nsid w:val="2AF11FFD"/>
     <w:multiLevelType w:val="hybridMultilevel"/>
     <w:tmpl w:val="A52C293A"/>
@@ -2312,7 +2634,7 @@
       </w:rPr>
     </w:lvl>
   </w:abstractNum>
-  <w:abstractNum w:abstractNumId="1" w15:restartNumberingAfterBreak="0">
+  <w:abstractNum w:abstractNumId="1">
     <w:nsid w:val="4CDD0C29"/>
     <w:multiLevelType w:val="hybridMultilevel"/>
     <w:tmpl w:val="703AE21C"/>
@@ -2424,7 +2746,7 @@
       </w:rPr>
     </w:lvl>
   </w:abstractNum>
-  <w:abstractNum w:abstractNumId="2" w15:restartNumberingAfterBreak="0">
+  <w:abstractNum w:abstractNumId="2">
     <w:nsid w:val="7C3015F4"/>
     <w:multiLevelType w:val="hybridMultilevel"/>
     <w:tmpl w:val="C902F1B4"/>
@@ -2550,7 +2872,7 @@
 </file>
 
 <file path=word/styles.xml><?xml version="1.0" encoding="utf-8"?>
-<w:styles xmlns:mc="http://schemas.openxmlformats.org/markup-compatibility/2006" xmlns:r="http://schemas.openxmlformats.org/officeDocument/2006/relationships" xmlns:w="http://schemas.openxmlformats.org/wordprocessingml/2006/main" xmlns:w14="http://schemas.microsoft.com/office/word/2010/wordml" xmlns:w15="http://schemas.microsoft.com/office/word/2012/wordml" xmlns:w16cid="http://schemas.microsoft.com/office/word/2016/wordml/cid" xmlns:w16se="http://schemas.microsoft.com/office/word/2015/wordml/symex" mc:Ignorable="w14 w15 w16se w16cid">
+<w:styles xmlns:mc="http://schemas.openxmlformats.org/markup-compatibility/2006" xmlns:r="http://schemas.openxmlformats.org/officeDocument/2006/relationships" xmlns:w="http://schemas.openxmlformats.org/wordprocessingml/2006/main" xmlns:w14="http://schemas.microsoft.com/office/word/2010/wordml" mc:Ignorable="w14">
   <w:docDefaults>
     <w:rPrDefault>
       <w:rPr>
@@ -2566,382 +2888,413 @@
       </w:pPr>
     </w:pPrDefault>
   </w:docDefaults>
-  <w:latentStyles w:defLockedState="0" w:defUIPriority="99" w:defSemiHidden="0" w:defUnhideWhenUsed="0" w:defQFormat="0" w:count="375">
-    <w:lsdException w:name="Normal" w:uiPriority="0" w:qFormat="1"/>
-    <w:lsdException w:name="heading 1" w:uiPriority="9" w:qFormat="1"/>
-    <w:lsdException w:name="heading 2" w:semiHidden="1" w:uiPriority="9" w:unhideWhenUsed="1" w:qFormat="1"/>
-    <w:lsdException w:name="heading 3" w:semiHidden="1" w:uiPriority="9" w:unhideWhenUsed="1" w:qFormat="1"/>
-    <w:lsdException w:name="heading 4" w:semiHidden="1" w:uiPriority="9" w:unhideWhenUsed="1" w:qFormat="1"/>
-    <w:lsdException w:name="heading 5" w:semiHidden="1" w:uiPriority="9" w:unhideWhenUsed="1" w:qFormat="1"/>
-    <w:lsdException w:name="heading 6" w:semiHidden="1" w:uiPriority="9" w:unhideWhenUsed="1" w:qFormat="1"/>
-    <w:lsdException w:name="heading 7" w:semiHidden="1" w:uiPriority="9" w:unhideWhenUsed="1" w:qFormat="1"/>
-    <w:lsdException w:name="heading 8" w:semiHidden="1" w:uiPriority="9" w:unhideWhenUsed="1" w:qFormat="1"/>
-    <w:lsdException w:name="heading 9" w:semiHidden="1" w:uiPriority="9" w:unhideWhenUsed="1" w:qFormat="1"/>
-    <w:lsdException w:name="index 1" w:semiHidden="1" w:unhideWhenUsed="1"/>
-    <w:lsdException w:name="index 2" w:semiHidden="1" w:unhideWhenUsed="1"/>
-    <w:lsdException w:name="index 3" w:semiHidden="1" w:unhideWhenUsed="1"/>
-    <w:lsdException w:name="index 4" w:semiHidden="1" w:unhideWhenUsed="1"/>
-    <w:lsdException w:name="index 5" w:semiHidden="1" w:unhideWhenUsed="1"/>
-    <w:lsdException w:name="index 6" w:semiHidden="1" w:unhideWhenUsed="1"/>
-    <w:lsdException w:name="index 7" w:semiHidden="1" w:unhideWhenUsed="1"/>
-    <w:lsdException w:name="index 8" w:semiHidden="1" w:unhideWhenUsed="1"/>
-    <w:lsdException w:name="index 9" w:semiHidden="1" w:unhideWhenUsed="1"/>
-    <w:lsdException w:name="toc 1" w:semiHidden="1" w:uiPriority="39" w:unhideWhenUsed="1"/>
-    <w:lsdException w:name="toc 2" w:semiHidden="1" w:uiPriority="39" w:unhideWhenUsed="1"/>
-    <w:lsdException w:name="toc 3" w:semiHidden="1" w:uiPriority="39" w:unhideWhenUsed="1"/>
-    <w:lsdException w:name="toc 4" w:semiHidden="1" w:uiPriority="39" w:unhideWhenUsed="1"/>
-    <w:lsdException w:name="toc 5" w:semiHidden="1" w:uiPriority="39" w:unhideWhenUsed="1"/>
-    <w:lsdException w:name="toc 6" w:semiHidden="1" w:uiPriority="39" w:unhideWhenUsed="1"/>
-    <w:lsdException w:name="toc 7" w:semiHidden="1" w:uiPriority="39" w:unhideWhenUsed="1"/>
-    <w:lsdException w:name="toc 8" w:semiHidden="1" w:uiPriority="39" w:unhideWhenUsed="1"/>
-    <w:lsdException w:name="toc 9" w:semiHidden="1" w:uiPriority="39" w:unhideWhenUsed="1"/>
-    <w:lsdException w:name="Normal Indent" w:semiHidden="1" w:unhideWhenUsed="1"/>
-    <w:lsdException w:name="footnote text" w:semiHidden="1" w:unhideWhenUsed="1"/>
-    <w:lsdException w:name="annotation text" w:semiHidden="1" w:unhideWhenUsed="1"/>
-    <w:lsdException w:name="header" w:semiHidden="1" w:unhideWhenUsed="1"/>
-    <w:lsdException w:name="footer" w:semiHidden="1" w:unhideWhenUsed="1"/>
-    <w:lsdException w:name="index heading" w:semiHidden="1" w:unhideWhenUsed="1"/>
-    <w:lsdException w:name="caption" w:semiHidden="1" w:uiPriority="35" w:unhideWhenUsed="1" w:qFormat="1"/>
-    <w:lsdException w:name="table of figures" w:semiHidden="1" w:unhideWhenUsed="1"/>
-    <w:lsdException w:name="envelope address" w:semiHidden="1" w:unhideWhenUsed="1"/>
-    <w:lsdException w:name="envelope return" w:semiHidden="1" w:unhideWhenUsed="1"/>
-    <w:lsdException w:name="footnote reference" w:semiHidden="1" w:unhideWhenUsed="1"/>
-    <w:lsdException w:name="annotation reference" w:semiHidden="1" w:unhideWhenUsed="1"/>
-    <w:lsdException w:name="line number" w:semiHidden="1" w:unhideWhenUsed="1"/>
-    <w:lsdException w:name="page number" w:semiHidden="1" w:unhideWhenUsed="1"/>
-    <w:lsdException w:name="endnote reference" w:semiHidden="1" w:unhideWhenUsed="1"/>
-    <w:lsdException w:name="endnote text" w:semiHidden="1" w:unhideWhenUsed="1"/>
-    <w:lsdException w:name="table of authorities" w:semiHidden="1" w:unhideWhenUsed="1"/>
-    <w:lsdException w:name="macro" w:semiHidden="1" w:unhideWhenUsed="1"/>
-    <w:lsdException w:name="toa heading" w:semiHidden="1" w:unhideWhenUsed="1"/>
-    <w:lsdException w:name="List" w:semiHidden="1" w:unhideWhenUsed="1"/>
-    <w:lsdException w:name="List Bullet" w:semiHidden="1" w:unhideWhenUsed="1"/>
-    <w:lsdException w:name="List Number" w:semiHidden="1" w:unhideWhenUsed="1"/>
-    <w:lsdException w:name="List 2" w:semiHidden="1" w:unhideWhenUsed="1"/>
-    <w:lsdException w:name="List 3" w:semiHidden="1" w:unhideWhenUsed="1"/>
-    <w:lsdException w:name="List 4" w:semiHidden="1" w:unhideWhenUsed="1"/>
-    <w:lsdException w:name="List 5" w:semiHidden="1" w:unhideWhenUsed="1"/>
-    <w:lsdException w:name="List Bullet 2" w:semiHidden="1" w:unhideWhenUsed="1"/>
-    <w:lsdException w:name="List Bullet 3" w:semiHidden="1" w:unhideWhenUsed="1"/>
-    <w:lsdException w:name="List Bullet 4" w:semiHidden="1" w:unhideWhenUsed="1"/>
-    <w:lsdException w:name="List Bullet 5" w:semiHidden="1" w:unhideWhenUsed="1"/>
-    <w:lsdException w:name="List Number 2" w:semiHidden="1" w:unhideWhenUsed="1"/>
-    <w:lsdException w:name="List Number 3" w:semiHidden="1" w:unhideWhenUsed="1"/>
-    <w:lsdException w:name="List Number 4" w:semiHidden="1" w:unhideWhenUsed="1"/>
-    <w:lsdException w:name="List Number 5" w:semiHidden="1" w:unhideWhenUsed="1"/>
-    <w:lsdException w:name="Title" w:uiPriority="10" w:qFormat="1"/>
-    <w:lsdException w:name="Closing" w:semiHidden="1" w:unhideWhenUsed="1"/>
-    <w:lsdException w:name="Signature" w:semiHidden="1" w:unhideWhenUsed="1"/>
-    <w:lsdException w:name="Default Paragraph Font" w:semiHidden="1" w:uiPriority="1" w:unhideWhenUsed="1"/>
-    <w:lsdException w:name="Body Text" w:semiHidden="1" w:unhideWhenUsed="1"/>
-    <w:lsdException w:name="Body Text Indent" w:semiHidden="1" w:unhideWhenUsed="1"/>
-    <w:lsdException w:name="List Continue" w:semiHidden="1" w:unhideWhenUsed="1"/>
-    <w:lsdException w:name="List Continue 2" w:semiHidden="1" w:unhideWhenUsed="1"/>
-    <w:lsdException w:name="List Continue 3" w:semiHidden="1" w:unhideWhenUsed="1"/>
-    <w:lsdException w:name="List Continue 4" w:semiHidden="1" w:unhideWhenUsed="1"/>
-    <w:lsdException w:name="List Continue 5" w:semiHidden="1" w:unhideWhenUsed="1"/>
-    <w:lsdException w:name="Message Header" w:semiHidden="1" w:unhideWhenUsed="1"/>
-    <w:lsdException w:name="Subtitle" w:uiPriority="11" w:qFormat="1"/>
-    <w:lsdException w:name="Salutation" w:semiHidden="1" w:unhideWhenUsed="1"/>
-    <w:lsdException w:name="Date" w:semiHidden="1" w:unhideWhenUsed="1"/>
-    <w:lsdException w:name="Body Text First Indent" w:semiHidden="1" w:unhideWhenUsed="1"/>
-    <w:lsdException w:name="Body Text First Indent 2" w:semiHidden="1" w:unhideWhenUsed="1"/>
-    <w:lsdException w:name="Note Heading" w:semiHidden="1" w:unhideWhenUsed="1"/>
-    <w:lsdException w:name="Body Text 2" w:semiHidden="1" w:unhideWhenUsed="1"/>
-    <w:lsdException w:name="Body Text 3" w:semiHidden="1" w:unhideWhenUsed="1"/>
-    <w:lsdException w:name="Body Text Indent 2" w:semiHidden="1" w:unhideWhenUsed="1"/>
-    <w:lsdException w:name="Body Text Indent 3" w:semiHidden="1" w:unhideWhenUsed="1"/>
-    <w:lsdException w:name="Block Text" w:semiHidden="1" w:unhideWhenUsed="1"/>
-    <w:lsdException w:name="Hyperlink" w:semiHidden="1" w:unhideWhenUsed="1"/>
-    <w:lsdException w:name="FollowedHyperlink" w:semiHidden="1" w:unhideWhenUsed="1"/>
-    <w:lsdException w:name="Strong" w:uiPriority="22" w:qFormat="1"/>
-    <w:lsdException w:name="Emphasis" w:uiPriority="20" w:qFormat="1"/>
-    <w:lsdException w:name="Document Map" w:semiHidden="1" w:unhideWhenUsed="1"/>
-    <w:lsdException w:name="Plain Text" w:semiHidden="1" w:unhideWhenUsed="1"/>
-    <w:lsdException w:name="E-mail Signature" w:semiHidden="1" w:unhideWhenUsed="1"/>
-    <w:lsdException w:name="HTML Top of Form" w:semiHidden="1" w:unhideWhenUsed="1"/>
-    <w:lsdException w:name="HTML Bottom of Form" w:semiHidden="1" w:unhideWhenUsed="1"/>
-    <w:lsdException w:name="Normal (Web)" w:semiHidden="1" w:unhideWhenUsed="1"/>
-    <w:lsdException w:name="HTML Acronym" w:semiHidden="1" w:unhideWhenUsed="1"/>
-    <w:lsdException w:name="HTML Address" w:semiHidden="1" w:unhideWhenUsed="1"/>
-    <w:lsdException w:name="HTML Cite" w:semiHidden="1" w:unhideWhenUsed="1"/>
-    <w:lsdException w:name="HTML Code" w:semiHidden="1" w:unhideWhenUsed="1"/>
-    <w:lsdException w:name="HTML Definition" w:semiHidden="1" w:unhideWhenUsed="1"/>
-    <w:lsdException w:name="HTML Keyboard" w:semiHidden="1" w:unhideWhenUsed="1"/>
-    <w:lsdException w:name="HTML Preformatted" w:semiHidden="1" w:unhideWhenUsed="1"/>
-    <w:lsdException w:name="HTML Sample" w:semiHidden="1" w:unhideWhenUsed="1"/>
-    <w:lsdException w:name="HTML Typewriter" w:semiHidden="1" w:unhideWhenUsed="1"/>
-    <w:lsdException w:name="HTML Variable" w:semiHidden="1" w:unhideWhenUsed="1"/>
-    <w:lsdException w:name="Normal Table" w:semiHidden="1" w:unhideWhenUsed="1"/>
-    <w:lsdException w:name="annotation subject" w:semiHidden="1" w:unhideWhenUsed="1"/>
-    <w:lsdException w:name="No List" w:semiHidden="1" w:unhideWhenUsed="1"/>
-    <w:lsdException w:name="Outline List 1" w:semiHidden="1" w:unhideWhenUsed="1"/>
-    <w:lsdException w:name="Outline List 2" w:semiHidden="1" w:unhideWhenUsed="1"/>
-    <w:lsdException w:name="Outline List 3" w:semiHidden="1" w:unhideWhenUsed="1"/>
-    <w:lsdException w:name="Table Simple 1" w:semiHidden="1" w:unhideWhenUsed="1"/>
-    <w:lsdException w:name="Table Simple 2" w:semiHidden="1" w:unhideWhenUsed="1"/>
-    <w:lsdException w:name="Table Simple 3" w:semiHidden="1" w:unhideWhenUsed="1"/>
-    <w:lsdException w:name="Table Classic 1" w:semiHidden="1" w:unhideWhenUsed="1"/>
-    <w:lsdException w:name="Table Classic 2" w:semiHidden="1" w:unhideWhenUsed="1"/>
-    <w:lsdException w:name="Table Classic 3" w:semiHidden="1" w:unhideWhenUsed="1"/>
-    <w:lsdException w:name="Table Classic 4" w:semiHidden="1" w:unhideWhenUsed="1"/>
-    <w:lsdException w:name="Table Colorful 1" w:semiHidden="1" w:unhideWhenUsed="1"/>
-    <w:lsdException w:name="Table Colorful 2" w:semiHidden="1" w:unhideWhenUsed="1"/>
-    <w:lsdException w:name="Table Colorful 3" w:semiHidden="1" w:unhideWhenUsed="1"/>
-    <w:lsdException w:name="Table Columns 1" w:semiHidden="1" w:unhideWhenUsed="1"/>
-    <w:lsdException w:name="Table Columns 2" w:semiHidden="1" w:unhideWhenUsed="1"/>
-    <w:lsdException w:name="Table Columns 3" w:semiHidden="1" w:unhideWhenUsed="1"/>
-    <w:lsdException w:name="Table Columns 4" w:semiHidden="1" w:unhideWhenUsed="1"/>
-    <w:lsdException w:name="Table Columns 5" w:semiHidden="1" w:unhideWhenUsed="1"/>
-    <w:lsdException w:name="Table Grid 1" w:semiHidden="1" w:unhideWhenUsed="1"/>
-    <w:lsdException w:name="Table Grid 2" w:semiHidden="1" w:unhideWhenUsed="1"/>
-    <w:lsdException w:name="Table Grid 3" w:semiHidden="1" w:unhideWhenUsed="1"/>
-    <w:lsdException w:name="Table Grid 4" w:semiHidden="1" w:unhideWhenUsed="1"/>
-    <w:lsdException w:name="Table Grid 5" w:semiHidden="1" w:unhideWhenUsed="1"/>
-    <w:lsdException w:name="Table Grid 6" w:semiHidden="1" w:unhideWhenUsed="1"/>
-    <w:lsdException w:name="Table Grid 7" w:semiHidden="1" w:unhideWhenUsed="1"/>
-    <w:lsdException w:name="Table Grid 8" w:semiHidden="1" w:unhideWhenUsed="1"/>
-    <w:lsdException w:name="Table List 1" w:semiHidden="1" w:unhideWhenUsed="1"/>
-    <w:lsdException w:name="Table List 2" w:semiHidden="1" w:unhideWhenUsed="1"/>
-    <w:lsdException w:name="Table List 3" w:semiHidden="1" w:unhideWhenUsed="1"/>
-    <w:lsdException w:name="Table List 4" w:semiHidden="1" w:unhideWhenUsed="1"/>
-    <w:lsdException w:name="Table List 5" w:semiHidden="1" w:unhideWhenUsed="1"/>
-    <w:lsdException w:name="Table List 6" w:semiHidden="1" w:unhideWhenUsed="1"/>
-    <w:lsdException w:name="Table List 7" w:semiHidden="1" w:unhideWhenUsed="1"/>
-    <w:lsdException w:name="Table List 8" w:semiHidden="1" w:unhideWhenUsed="1"/>
-    <w:lsdException w:name="Table 3D effects 1" w:semiHidden="1" w:unhideWhenUsed="1"/>
-    <w:lsdException w:name="Table 3D effects 2" w:semiHidden="1" w:unhideWhenUsed="1"/>
-    <w:lsdException w:name="Table 3D effects 3" w:semiHidden="1" w:unhideWhenUsed="1"/>
-    <w:lsdException w:name="Table Contemporary" w:semiHidden="1" w:unhideWhenUsed="1"/>
-    <w:lsdException w:name="Table Elegant" w:semiHidden="1" w:unhideWhenUsed="1"/>
-    <w:lsdException w:name="Table Professional" w:semiHidden="1" w:unhideWhenUsed="1"/>
-    <w:lsdException w:name="Table Subtle 1" w:semiHidden="1" w:unhideWhenUsed="1"/>
-    <w:lsdException w:name="Table Subtle 2" w:semiHidden="1" w:unhideWhenUsed="1"/>
-    <w:lsdException w:name="Table Web 1" w:semiHidden="1" w:unhideWhenUsed="1"/>
-    <w:lsdException w:name="Table Web 2" w:semiHidden="1" w:unhideWhenUsed="1"/>
-    <w:lsdException w:name="Table Web 3" w:semiHidden="1" w:unhideWhenUsed="1"/>
-    <w:lsdException w:name="Balloon Text" w:semiHidden="1" w:unhideWhenUsed="1"/>
-    <w:lsdException w:name="Table Grid" w:semiHidden="1" w:uiPriority="59" w:unhideWhenUsed="1"/>
-    <w:lsdException w:name="Table Theme" w:semiHidden="1" w:unhideWhenUsed="1"/>
-    <w:lsdException w:name="Placeholder Text" w:semiHidden="1"/>
-    <w:lsdException w:name="No Spacing" w:uiPriority="1" w:qFormat="1"/>
-    <w:lsdException w:name="Light Shading" w:uiPriority="60"/>
-    <w:lsdException w:name="Light List" w:uiPriority="61"/>
-    <w:lsdException w:name="Light Grid" w:uiPriority="62"/>
-    <w:lsdException w:name="Medium Shading 1" w:uiPriority="63"/>
-    <w:lsdException w:name="Medium Shading 2" w:uiPriority="64"/>
-    <w:lsdException w:name="Medium List 1" w:uiPriority="65"/>
-    <w:lsdException w:name="Medium List 2" w:uiPriority="66"/>
-    <w:lsdException w:name="Medium Grid 1" w:uiPriority="67"/>
-    <w:lsdException w:name="Medium Grid 2" w:uiPriority="68"/>
-    <w:lsdException w:name="Medium Grid 3" w:uiPriority="69"/>
-    <w:lsdException w:name="Dark List" w:uiPriority="70"/>
-    <w:lsdException w:name="Colorful Shading" w:uiPriority="71"/>
-    <w:lsdException w:name="Colorful List" w:uiPriority="72"/>
-    <w:lsdException w:name="Colorful Grid" w:uiPriority="73"/>
-    <w:lsdException w:name="Light Shading Accent 1" w:uiPriority="60"/>
-    <w:lsdException w:name="Light List Accent 1" w:uiPriority="61"/>
-    <w:lsdException w:name="Light Grid Accent 1" w:uiPriority="62"/>
-    <w:lsdException w:name="Medium Shading 1 Accent 1" w:uiPriority="63"/>
-    <w:lsdException w:name="Medium Shading 2 Accent 1" w:uiPriority="64"/>
-    <w:lsdException w:name="Medium List 1 Accent 1" w:uiPriority="65"/>
-    <w:lsdException w:name="Revision" w:semiHidden="1"/>
-    <w:lsdException w:name="List Paragraph" w:uiPriority="34" w:qFormat="1"/>
-    <w:lsdException w:name="Quote" w:uiPriority="29" w:qFormat="1"/>
-    <w:lsdException w:name="Intense Quote" w:uiPriority="30" w:qFormat="1"/>
-    <w:lsdException w:name="Medium List 2 Accent 1" w:uiPriority="66"/>
-    <w:lsdException w:name="Medium Grid 1 Accent 1" w:uiPriority="67"/>
-    <w:lsdException w:name="Medium Grid 2 Accent 1" w:uiPriority="68"/>
-    <w:lsdException w:name="Medium Grid 3 Accent 1" w:uiPriority="69"/>
-    <w:lsdException w:name="Dark List Accent 1" w:uiPriority="70"/>
-    <w:lsdException w:name="Colorful Shading Accent 1" w:uiPriority="71"/>
-    <w:lsdException w:name="Colorful List Accent 1" w:uiPriority="72"/>
-    <w:lsdException w:name="Colorful Grid Accent 1" w:uiPriority="73"/>
-    <w:lsdException w:name="Light Shading Accent 2" w:uiPriority="60"/>
-    <w:lsdException w:name="Light List Accent 2" w:uiPriority="61"/>
-    <w:lsdException w:name="Light Grid Accent 2" w:uiPriority="62"/>
-    <w:lsdException w:name="Medium Shading 1 Accent 2" w:uiPriority="63"/>
-    <w:lsdException w:name="Medium Shading 2 Accent 2" w:uiPriority="64"/>
-    <w:lsdException w:name="Medium List 1 Accent 2" w:uiPriority="65"/>
-    <w:lsdException w:name="Medium List 2 Accent 2" w:uiPriority="66"/>
-    <w:lsdException w:name="Medium Grid 1 Accent 2" w:uiPriority="67"/>
-    <w:lsdException w:name="Medium Grid 2 Accent 2" w:uiPriority="68"/>
-    <w:lsdException w:name="Medium Grid 3 Accent 2" w:uiPriority="69"/>
-    <w:lsdException w:name="Dark List Accent 2" w:uiPriority="70"/>
-    <w:lsdException w:name="Colorful Shading Accent 2" w:uiPriority="71"/>
-    <w:lsdException w:name="Colorful List Accent 2" w:uiPriority="72"/>
-    <w:lsdException w:name="Colorful Grid Accent 2" w:uiPriority="73"/>
-    <w:lsdException w:name="Light Shading Accent 3" w:uiPriority="60"/>
-    <w:lsdException w:name="Light List Accent 3" w:uiPriority="61"/>
-    <w:lsdException w:name="Light Grid Accent 3" w:uiPriority="62"/>
-    <w:lsdException w:name="Medium Shading 1 Accent 3" w:uiPriority="63"/>
-    <w:lsdException w:name="Medium Shading 2 Accent 3" w:uiPriority="64"/>
-    <w:lsdException w:name="Medium List 1 Accent 3" w:uiPriority="65"/>
-    <w:lsdException w:name="Medium List 2 Accent 3" w:uiPriority="66"/>
-    <w:lsdException w:name="Medium Grid 1 Accent 3" w:uiPriority="67"/>
-    <w:lsdException w:name="Medium Grid 2 Accent 3" w:uiPriority="68"/>
-    <w:lsdException w:name="Medium Grid 3 Accent 3" w:uiPriority="69"/>
-    <w:lsdException w:name="Dark List Accent 3" w:uiPriority="70"/>
-    <w:lsdException w:name="Colorful Shading Accent 3" w:uiPriority="71"/>
-    <w:lsdException w:name="Colorful List Accent 3" w:uiPriority="72"/>
-    <w:lsdException w:name="Colorful Grid Accent 3" w:uiPriority="73"/>
-    <w:lsdException w:name="Light Shading Accent 4" w:uiPriority="60"/>
-    <w:lsdException w:name="Light List Accent 4" w:uiPriority="61"/>
-    <w:lsdException w:name="Light Grid Accent 4" w:uiPriority="62"/>
-    <w:lsdException w:name="Medium Shading 1 Accent 4" w:uiPriority="63"/>
-    <w:lsdException w:name="Medium Shading 2 Accent 4" w:uiPriority="64"/>
-    <w:lsdException w:name="Medium List 1 Accent 4" w:uiPriority="65"/>
-    <w:lsdException w:name="Medium List 2 Accent 4" w:uiPriority="66"/>
-    <w:lsdException w:name="Medium Grid 1 Accent 4" w:uiPriority="67"/>
-    <w:lsdException w:name="Medium Grid 2 Accent 4" w:uiPriority="68"/>
-    <w:lsdException w:name="Medium Grid 3 Accent 4" w:uiPriority="69"/>
-    <w:lsdException w:name="Dark List Accent 4" w:uiPriority="70"/>
-    <w:lsdException w:name="Colorful Shading Accent 4" w:uiPriority="71"/>
-    <w:lsdException w:name="Colorful List Accent 4" w:uiPriority="72"/>
-    <w:lsdException w:name="Colorful Grid Accent 4" w:uiPriority="73"/>
-    <w:lsdException w:name="Light Shading Accent 5" w:uiPriority="60"/>
-    <w:lsdException w:name="Light List Accent 5" w:uiPriority="61"/>
-    <w:lsdException w:name="Light Grid Accent 5" w:uiPriority="62"/>
-    <w:lsdException w:name="Medium Shading 1 Accent 5" w:uiPriority="63"/>
-    <w:lsdException w:name="Medium Shading 2 Accent 5" w:uiPriority="64"/>
-    <w:lsdException w:name="Medium List 1 Accent 5" w:uiPriority="65"/>
-    <w:lsdException w:name="Medium List 2 Accent 5" w:uiPriority="66"/>
-    <w:lsdException w:name="Medium Grid 1 Accent 5" w:uiPriority="67"/>
-    <w:lsdException w:name="Medium Grid 2 Accent 5" w:uiPriority="68"/>
-    <w:lsdException w:name="Medium Grid 3 Accent 5" w:uiPriority="69"/>
-    <w:lsdException w:name="Dark List Accent 5" w:uiPriority="70"/>
-    <w:lsdException w:name="Colorful Shading Accent 5" w:uiPriority="71"/>
-    <w:lsdException w:name="Colorful List Accent 5" w:uiPriority="72"/>
-    <w:lsdException w:name="Colorful Grid Accent 5" w:uiPriority="73"/>
-    <w:lsdException w:name="Light Shading Accent 6" w:uiPriority="60"/>
-    <w:lsdException w:name="Light List Accent 6" w:uiPriority="61"/>
-    <w:lsdException w:name="Light Grid Accent 6" w:uiPriority="62"/>
-    <w:lsdException w:name="Medium Shading 1 Accent 6" w:uiPriority="63"/>
-    <w:lsdException w:name="Medium Shading 2 Accent 6" w:uiPriority="64"/>
-    <w:lsdException w:name="Medium List 1 Accent 6" w:uiPriority="65"/>
-    <w:lsdException w:name="Medium List 2 Accent 6" w:uiPriority="66"/>
-    <w:lsdException w:name="Medium Grid 1 Accent 6" w:uiPriority="67"/>
-    <w:lsdException w:name="Medium Grid 2 Accent 6" w:uiPriority="68"/>
-    <w:lsdException w:name="Medium Grid 3 Accent 6" w:uiPriority="69"/>
-    <w:lsdException w:name="Dark List Accent 6" w:uiPriority="70"/>
-    <w:lsdException w:name="Colorful Shading Accent 6" w:uiPriority="71"/>
-    <w:lsdException w:name="Colorful List Accent 6" w:uiPriority="72"/>
-    <w:lsdException w:name="Colorful Grid Accent 6" w:uiPriority="73"/>
-    <w:lsdException w:name="Subtle Emphasis" w:uiPriority="19" w:qFormat="1"/>
-    <w:lsdException w:name="Intense Emphasis" w:uiPriority="21" w:qFormat="1"/>
-    <w:lsdException w:name="Subtle Reference" w:uiPriority="31" w:qFormat="1"/>
-    <w:lsdException w:name="Intense Reference" w:uiPriority="32" w:qFormat="1"/>
-    <w:lsdException w:name="Book Title" w:uiPriority="33" w:qFormat="1"/>
-    <w:lsdException w:name="Bibliography" w:semiHidden="1" w:uiPriority="37" w:unhideWhenUsed="1"/>
-    <w:lsdException w:name="TOC Heading" w:semiHidden="1" w:uiPriority="39" w:unhideWhenUsed="1" w:qFormat="1"/>
-    <w:lsdException w:name="Plain Table 1" w:uiPriority="41"/>
-    <w:lsdException w:name="Plain Table 2" w:uiPriority="42"/>
-    <w:lsdException w:name="Plain Table 3" w:uiPriority="43"/>
-    <w:lsdException w:name="Plain Table 4" w:uiPriority="44"/>
-    <w:lsdException w:name="Plain Table 5" w:uiPriority="45"/>
-    <w:lsdException w:name="Grid Table Light" w:uiPriority="40"/>
-    <w:lsdException w:name="Grid Table 1 Light" w:uiPriority="46"/>
-    <w:lsdException w:name="Grid Table 2" w:uiPriority="47"/>
-    <w:lsdException w:name="Grid Table 3" w:uiPriority="48"/>
-    <w:lsdException w:name="Grid Table 4" w:uiPriority="49"/>
-    <w:lsdException w:name="Grid Table 5 Dark" w:uiPriority="50"/>
-    <w:lsdException w:name="Grid Table 6 Colorful" w:uiPriority="51"/>
-    <w:lsdException w:name="Grid Table 7 Colorful" w:uiPriority="52"/>
-    <w:lsdException w:name="Grid Table 1 Light Accent 1" w:uiPriority="46"/>
-    <w:lsdException w:name="Grid Table 2 Accent 1" w:uiPriority="47"/>
-    <w:lsdException w:name="Grid Table 3 Accent 1" w:uiPriority="48"/>
-    <w:lsdException w:name="Grid Table 4 Accent 1" w:uiPriority="49"/>
-    <w:lsdException w:name="Grid Table 5 Dark Accent 1" w:uiPriority="50"/>
-    <w:lsdException w:name="Grid Table 6 Colorful Accent 1" w:uiPriority="51"/>
-    <w:lsdException w:name="Grid Table 7 Colorful Accent 1" w:uiPriority="52"/>
-    <w:lsdException w:name="Grid Table 1 Light Accent 2" w:uiPriority="46"/>
-    <w:lsdException w:name="Grid Table 2 Accent 2" w:uiPriority="47"/>
-    <w:lsdException w:name="Grid Table 3 Accent 2" w:uiPriority="48"/>
-    <w:lsdException w:name="Grid Table 4 Accent 2" w:uiPriority="49"/>
-    <w:lsdException w:name="Grid Table 5 Dark Accent 2" w:uiPriority="50"/>
-    <w:lsdException w:name="Grid Table 6 Colorful Accent 2" w:uiPriority="51"/>
-    <w:lsdException w:name="Grid Table 7 Colorful Accent 2" w:uiPriority="52"/>
-    <w:lsdException w:name="Grid Table 1 Light Accent 3" w:uiPriority="46"/>
-    <w:lsdException w:name="Grid Table 2 Accent 3" w:uiPriority="47"/>
-    <w:lsdException w:name="Grid Table 3 Accent 3" w:uiPriority="48"/>
-    <w:lsdException w:name="Grid Table 4 Accent 3" w:uiPriority="49"/>
-    <w:lsdException w:name="Grid Table 5 Dark Accent 3" w:uiPriority="50"/>
-    <w:lsdException w:name="Grid Table 6 Colorful Accent 3" w:uiPriority="51"/>
-    <w:lsdException w:name="Grid Table 7 Colorful Accent 3" w:uiPriority="52"/>
-    <w:lsdException w:name="Grid Table 1 Light Accent 4" w:uiPriority="46"/>
-    <w:lsdException w:name="Grid Table 2 Accent 4" w:uiPriority="47"/>
-    <w:lsdException w:name="Grid Table 3 Accent 4" w:uiPriority="48"/>
-    <w:lsdException w:name="Grid Table 4 Accent 4" w:uiPriority="49"/>
-    <w:lsdException w:name="Grid Table 5 Dark Accent 4" w:uiPriority="50"/>
-    <w:lsdException w:name="Grid Table 6 Colorful Accent 4" w:uiPriority="51"/>
-    <w:lsdException w:name="Grid Table 7 Colorful Accent 4" w:uiPriority="52"/>
-    <w:lsdException w:name="Grid Table 1 Light Accent 5" w:uiPriority="46"/>
-    <w:lsdException w:name="Grid Table 2 Accent 5" w:uiPriority="47"/>
-    <w:lsdException w:name="Grid Table 3 Accent 5" w:uiPriority="48"/>
-    <w:lsdException w:name="Grid Table 4 Accent 5" w:uiPriority="49"/>
-    <w:lsdException w:name="Grid Table 5 Dark Accent 5" w:uiPriority="50"/>
-    <w:lsdException w:name="Grid Table 6 Colorful Accent 5" w:uiPriority="51"/>
-    <w:lsdException w:name="Grid Table 7 Colorful Accent 5" w:uiPriority="52"/>
-    <w:lsdException w:name="Grid Table 1 Light Accent 6" w:uiPriority="46"/>
-    <w:lsdException w:name="Grid Table 2 Accent 6" w:uiPriority="47"/>
-    <w:lsdException w:name="Grid Table 3 Accent 6" w:uiPriority="48"/>
-    <w:lsdException w:name="Grid Table 4 Accent 6" w:uiPriority="49"/>
-    <w:lsdException w:name="Grid Table 5 Dark Accent 6" w:uiPriority="50"/>
-    <w:lsdException w:name="Grid Table 6 Colorful Accent 6" w:uiPriority="51"/>
-    <w:lsdException w:name="Grid Table 7 Colorful Accent 6" w:uiPriority="52"/>
-    <w:lsdException w:name="List Table 1 Light" w:uiPriority="46"/>
-    <w:lsdException w:name="List Table 2" w:uiPriority="47"/>
-    <w:lsdException w:name="List Table 3" w:uiPriority="48"/>
-    <w:lsdException w:name="List Table 4" w:uiPriority="49"/>
-    <w:lsdException w:name="List Table 5 Dark" w:uiPriority="50"/>
-    <w:lsdException w:name="List Table 6 Colorful" w:uiPriority="51"/>
-    <w:lsdException w:name="List Table 7 Colorful" w:uiPriority="52"/>
-    <w:lsdException w:name="List Table 1 Light Accent 1" w:uiPriority="46"/>
-    <w:lsdException w:name="List Table 2 Accent 1" w:uiPriority="47"/>
-    <w:lsdException w:name="List Table 3 Accent 1" w:uiPriority="48"/>
-    <w:lsdException w:name="List Table 4 Accent 1" w:uiPriority="49"/>
-    <w:lsdException w:name="List Table 5 Dark Accent 1" w:uiPriority="50"/>
-    <w:lsdException w:name="List Table 6 Colorful Accent 1" w:uiPriority="51"/>
-    <w:lsdException w:name="List Table 7 Colorful Accent 1" w:uiPriority="52"/>
-    <w:lsdException w:name="List Table 1 Light Accent 2" w:uiPriority="46"/>
-    <w:lsdException w:name="List Table 2 Accent 2" w:uiPriority="47"/>
-    <w:lsdException w:name="List Table 3 Accent 2" w:uiPriority="48"/>
-    <w:lsdException w:name="List Table 4 Accent 2" w:uiPriority="49"/>
-    <w:lsdException w:name="List Table 5 Dark Accent 2" w:uiPriority="50"/>
-    <w:lsdException w:name="List Table 6 Colorful Accent 2" w:uiPriority="51"/>
-    <w:lsdException w:name="List Table 7 Colorful Accent 2" w:uiPriority="52"/>
-    <w:lsdException w:name="List Table 1 Light Accent 3" w:uiPriority="46"/>
-    <w:lsdException w:name="List Table 2 Accent 3" w:uiPriority="47"/>
-    <w:lsdException w:name="List Table 3 Accent 3" w:uiPriority="48"/>
-    <w:lsdException w:name="List Table 4 Accent 3" w:uiPriority="49"/>
-    <w:lsdException w:name="List Table 5 Dark Accent 3" w:uiPriority="50"/>
-    <w:lsdException w:name="List Table 6 Colorful Accent 3" w:uiPriority="51"/>
-    <w:lsdException w:name="List Table 7 Colorful Accent 3" w:uiPriority="52"/>
-    <w:lsdException w:name="List Table 1 Light Accent 4" w:uiPriority="46"/>
-    <w:lsdException w:name="List Table 2 Accent 4" w:uiPriority="47"/>
-    <w:lsdException w:name="List Table 3 Accent 4" w:uiPriority="48"/>
-    <w:lsdException w:name="List Table 4 Accent 4" w:uiPriority="49"/>
-    <w:lsdException w:name="List Table 5 Dark Accent 4" w:uiPriority="50"/>
-    <w:lsdException w:name="List Table 6 Colorful Accent 4" w:uiPriority="51"/>
-    <w:lsdException w:name="List Table 7 Colorful Accent 4" w:uiPriority="52"/>
-    <w:lsdException w:name="List Table 1 Light Accent 5" w:uiPriority="46"/>
-    <w:lsdException w:name="List Table 2 Accent 5" w:uiPriority="47"/>
-    <w:lsdException w:name="List Table 3 Accent 5" w:uiPriority="48"/>
-    <w:lsdException w:name="List Table 4 Accent 5" w:uiPriority="49"/>
-    <w:lsdException w:name="List Table 5 Dark Accent 5" w:uiPriority="50"/>
-    <w:lsdException w:name="List Table 6 Colorful Accent 5" w:uiPriority="51"/>
-    <w:lsdException w:name="List Table 7 Colorful Accent 5" w:uiPriority="52"/>
-    <w:lsdException w:name="List Table 1 Light Accent 6" w:uiPriority="46"/>
-    <w:lsdException w:name="List Table 2 Accent 6" w:uiPriority="47"/>
-    <w:lsdException w:name="List Table 3 Accent 6" w:uiPriority="48"/>
-    <w:lsdException w:name="List Table 4 Accent 6" w:uiPriority="49"/>
-    <w:lsdException w:name="List Table 5 Dark Accent 6" w:uiPriority="50"/>
-    <w:lsdException w:name="List Table 6 Colorful Accent 6" w:uiPriority="51"/>
-    <w:lsdException w:name="List Table 7 Colorful Accent 6" w:uiPriority="52"/>
-    <w:lsdException w:name="Mention" w:semiHidden="1" w:unhideWhenUsed="1"/>
-    <w:lsdException w:name="Smart Hyperlink" w:semiHidden="1" w:unhideWhenUsed="1"/>
-    <w:lsdException w:name="Hashtag" w:semiHidden="1" w:unhideWhenUsed="1"/>
-    <w:lsdException w:name="Unresolved Mention" w:semiHidden="1" w:unhideWhenUsed="1"/>
+  <w:latentStyles w:defLockedState="0" w:defUIPriority="99" w:defSemiHidden="1" w:defUnhideWhenUsed="1" w:defQFormat="0" w:count="276">
+    <w:lsdException w:name="Normal" w:semiHidden="0" w:uiPriority="0" w:unhideWhenUsed="0" w:qFormat="1"/>
+    <w:lsdException w:name="heading 1" w:semiHidden="0" w:uiPriority="9" w:unhideWhenUsed="0" w:qFormat="1"/>
+    <w:lsdException w:name="heading 2" w:uiPriority="9" w:qFormat="1"/>
+    <w:lsdException w:name="heading 3" w:uiPriority="9" w:qFormat="1"/>
+    <w:lsdException w:name="heading 4" w:uiPriority="9" w:qFormat="1"/>
+    <w:lsdException w:name="heading 5" w:uiPriority="9" w:qFormat="1"/>
+    <w:lsdException w:name="heading 6" w:uiPriority="9" w:qFormat="1"/>
+    <w:lsdException w:name="heading 7" w:uiPriority="9" w:qFormat="1"/>
+    <w:lsdException w:name="heading 8" w:uiPriority="9" w:qFormat="1"/>
+    <w:lsdException w:name="heading 9" w:uiPriority="9" w:qFormat="1"/>
+    <w:lsdException w:name="toc 1" w:uiPriority="39"/>
+    <w:lsdException w:name="toc 2" w:uiPriority="39"/>
+    <w:lsdException w:name="toc 3" w:uiPriority="39"/>
+    <w:lsdException w:name="toc 4" w:uiPriority="39"/>
+    <w:lsdException w:name="toc 5" w:uiPriority="39"/>
+    <w:lsdException w:name="toc 6" w:uiPriority="39"/>
+    <w:lsdException w:name="toc 7" w:uiPriority="39"/>
+    <w:lsdException w:name="toc 8" w:uiPriority="39"/>
+    <w:lsdException w:name="toc 9" w:uiPriority="39"/>
+    <w:lsdException w:name="caption" w:uiPriority="35" w:qFormat="1"/>
+    <w:lsdException w:name="Title" w:semiHidden="0" w:uiPriority="10" w:unhideWhenUsed="0" w:qFormat="1"/>
+    <w:lsdException w:name="Default Paragraph Font" w:uiPriority="1"/>
+    <w:lsdException w:name="Subtitle" w:semiHidden="0" w:uiPriority="11" w:unhideWhenUsed="0" w:qFormat="1"/>
+    <w:lsdException w:name="Strong" w:semiHidden="0" w:uiPriority="22" w:unhideWhenUsed="0" w:qFormat="1"/>
+    <w:lsdException w:name="Emphasis" w:semiHidden="0" w:uiPriority="20" w:unhideWhenUsed="0" w:qFormat="1"/>
+    <w:lsdException w:name="Table Grid" w:uiPriority="59"/>
+    <w:lsdException w:name="Note Level 1" w:semiHidden="0" w:unhideWhenUsed="0"/>
+    <w:lsdException w:name="Note Level 2" w:semiHidden="0" w:unhideWhenUsed="0"/>
+    <w:lsdException w:name="Note Level 3" w:semiHidden="0" w:unhideWhenUsed="0"/>
+    <w:lsdException w:name="Note Level 4" w:semiHidden="0" w:unhideWhenUsed="0"/>
+    <w:lsdException w:name="Note Level 5" w:semiHidden="0" w:unhideWhenUsed="0"/>
+    <w:lsdException w:name="Note Level 6" w:semiHidden="0" w:unhideWhenUsed="0"/>
+    <w:lsdException w:name="Note Level 7" w:semiHidden="0" w:unhideWhenUsed="0"/>
+    <w:lsdException w:name="Note Level 8" w:semiHidden="0" w:unhideWhenUsed="0"/>
+    <w:lsdException w:name="Note Level 9" w:semiHidden="0" w:unhideWhenUsed="0"/>
+    <w:lsdException w:name="Placeholder Text" w:unhideWhenUsed="0"/>
+    <w:lsdException w:name="No Spacing" w:semiHidden="0" w:uiPriority="1" w:unhideWhenUsed="0" w:qFormat="1"/>
+    <w:lsdException w:name="Light Shading" w:semiHidden="0" w:uiPriority="60" w:unhideWhenUsed="0"/>
+    <w:lsdException w:name="Light List" w:semiHidden="0" w:uiPriority="61" w:unhideWhenUsed="0"/>
+    <w:lsdException w:name="Light Grid" w:semiHidden="0" w:uiPriority="62" w:unhideWhenUsed="0"/>
+    <w:lsdException w:name="Medium Shading 1" w:semiHidden="0" w:uiPriority="63" w:unhideWhenUsed="0"/>
+    <w:lsdException w:name="Medium Shading 2" w:semiHidden="0" w:uiPriority="64" w:unhideWhenUsed="0"/>
+    <w:lsdException w:name="Medium List 1" w:semiHidden="0" w:uiPriority="65" w:unhideWhenUsed="0"/>
+    <w:lsdException w:name="Medium List 2" w:semiHidden="0" w:uiPriority="66" w:unhideWhenUsed="0"/>
+    <w:lsdException w:name="Medium Grid 1" w:semiHidden="0" w:uiPriority="67" w:unhideWhenUsed="0"/>
+    <w:lsdException w:name="Medium Grid 2" w:semiHidden="0" w:uiPriority="68" w:unhideWhenUsed="0"/>
+    <w:lsdException w:name="Medium Grid 3" w:semiHidden="0" w:uiPriority="69" w:unhideWhenUsed="0"/>
+    <w:lsdException w:name="Dark List" w:semiHidden="0" w:uiPriority="70" w:unhideWhenUsed="0"/>
+    <w:lsdException w:name="Colorful Shading" w:semiHidden="0" w:uiPriority="71" w:unhideWhenUsed="0"/>
+    <w:lsdException w:name="Colorful List" w:semiHidden="0" w:uiPriority="72" w:unhideWhenUsed="0"/>
+    <w:lsdException w:name="Colorful Grid" w:semiHidden="0" w:uiPriority="73" w:unhideWhenUsed="0"/>
+    <w:lsdException w:name="Light Shading Accent 1" w:semiHidden="0" w:uiPriority="60" w:unhideWhenUsed="0"/>
+    <w:lsdException w:name="Light List Accent 1" w:semiHidden="0" w:uiPriority="61" w:unhideWhenUsed="0"/>
+    <w:lsdException w:name="Light Grid Accent 1" w:semiHidden="0" w:uiPriority="62" w:unhideWhenUsed="0"/>
+    <w:lsdException w:name="Medium Shading 1 Accent 1" w:semiHidden="0" w:uiPriority="63" w:unhideWhenUsed="0"/>
+    <w:lsdException w:name="Medium Shading 2 Accent 1" w:semiHidden="0" w:uiPriority="64" w:unhideWhenUsed="0"/>
+    <w:lsdException w:name="Medium List 1 Accent 1" w:semiHidden="0" w:uiPriority="65" w:unhideWhenUsed="0"/>
+    <w:lsdException w:name="Revision" w:unhideWhenUsed="0"/>
+    <w:lsdException w:name="List Paragraph" w:semiHidden="0" w:uiPriority="34" w:unhideWhenUsed="0" w:qFormat="1"/>
+    <w:lsdException w:name="Quote" w:semiHidden="0" w:uiPriority="29" w:unhideWhenUsed="0" w:qFormat="1"/>
+    <w:lsdException w:name="Intense Quote" w:semiHidden="0" w:uiPriority="30" w:unhideWhenUsed="0" w:qFormat="1"/>
+    <w:lsdException w:name="Medium List 2 Accent 1" w:semiHidden="0" w:uiPriority="66" w:unhideWhenUsed="0"/>
+    <w:lsdException w:name="Medium Grid 1 Accent 1" w:semiHidden="0" w:uiPriority="67" w:unhideWhenUsed="0"/>
+    <w:lsdException w:name="Medium Grid 2 Accent 1" w:semiHidden="0" w:uiPriority="68" w:unhideWhenUsed="0"/>
+    <w:lsdException w:name="Medium Grid 3 Accent 1" w:semiHidden="0" w:uiPriority="69" w:unhideWhenUsed="0"/>
+    <w:lsdException w:name="Dark List Accent 1" w:semiHidden="0" w:uiPriority="70" w:unhideWhenUsed="0"/>
+    <w:lsdException w:name="Colorful Shading Accent 1" w:semiHidden="0" w:uiPriority="71" w:unhideWhenUsed="0"/>
+    <w:lsdException w:name="Colorful List Accent 1" w:semiHidden="0" w:uiPriority="72" w:unhideWhenUsed="0"/>
+    <w:lsdException w:name="Colorful Grid Accent 1" w:semiHidden="0" w:uiPriority="73" w:unhideWhenUsed="0"/>
+    <w:lsdException w:name="Light Shading Accent 2" w:semiHidden="0" w:uiPriority="60" w:unhideWhenUsed="0"/>
+    <w:lsdException w:name="Light List Accent 2" w:semiHidden="0" w:uiPriority="61" w:unhideWhenUsed="0"/>
+    <w:lsdException w:name="Light Grid Accent 2" w:semiHidden="0" w:uiPriority="62" w:unhideWhenUsed="0"/>
+    <w:lsdException w:name="Medium Shading 1 Accent 2" w:semiHidden="0" w:uiPriority="63" w:unhideWhenUsed="0"/>
+    <w:lsdException w:name="Medium Shading 2 Accent 2" w:semiHidden="0" w:uiPriority="64" w:unhideWhenUsed="0"/>
+    <w:lsdException w:name="Medium List 1 Accent 2" w:semiHidden="0" w:uiPriority="65" w:unhideWhenUsed="0"/>
+    <w:lsdException w:name="Medium List 2 Accent 2" w:semiHidden="0" w:uiPriority="66" w:unhideWhenUsed="0"/>
+    <w:lsdException w:name="Medium Grid 1 Accent 2" w:semiHidden="0" w:uiPriority="67" w:unhideWhenUsed="0"/>
+    <w:lsdException w:name="Medium Grid 2 Accent 2" w:semiHidden="0" w:uiPriority="68" w:unhideWhenUsed="0"/>
+    <w:lsdException w:name="Medium Grid 3 Accent 2" w:semiHidden="0" w:uiPriority="69" w:unhideWhenUsed="0"/>
+    <w:lsdException w:name="Dark List Accent 2" w:semiHidden="0" w:uiPriority="70" w:unhideWhenUsed="0"/>
+    <w:lsdException w:name="Colorful Shading Accent 2" w:semiHidden="0" w:uiPriority="71" w:unhideWhenUsed="0"/>
+    <w:lsdException w:name="Colorful List Accent 2" w:semiHidden="0" w:uiPriority="72" w:unhideWhenUsed="0"/>
+    <w:lsdException w:name="Colorful Grid Accent 2" w:semiHidden="0" w:uiPriority="73" w:unhideWhenUsed="0"/>
+    <w:lsdException w:name="Light Shading Accent 3" w:semiHidden="0" w:uiPriority="60" w:unhideWhenUsed="0"/>
+    <w:lsdException w:name="Light List Accent 3" w:semiHidden="0" w:uiPriority="61" w:unhideWhenUsed="0"/>
+    <w:lsdException w:name="Light Grid Accent 3" w:semiHidden="0" w:uiPriority="62" w:unhideWhenUsed="0"/>
+    <w:lsdException w:name="Medium Shading 1 Accent 3" w:semiHidden="0" w:uiPriority="63" w:unhideWhenUsed="0"/>
+    <w:lsdException w:name="Medium Shading 2 Accent 3" w:semiHidden="0" w:uiPriority="64" w:unhideWhenUsed="0"/>
+    <w:lsdException w:name="Medium List 1 Accent 3" w:semiHidden="0" w:uiPriority="65" w:unhideWhenUsed="0"/>
+    <w:lsdException w:name="Medium List 2 Accent 3" w:semiHidden="0" w:uiPriority="66" w:unhideWhenUsed="0"/>
+    <w:lsdException w:name="Medium Grid 1 Accent 3" w:semiHidden="0" w:uiPriority="67" w:unhideWhenUsed="0"/>
+    <w:lsdException w:name="Medium Grid 2 Accent 3" w:semiHidden="0" w:uiPriority="68" w:unhideWhenUsed="0"/>
+    <w:lsdException w:name="Medium Grid 3 Accent 3" w:semiHidden="0" w:uiPriority="69" w:unhideWhenUsed="0"/>
+    <w:lsdException w:name="Dark List Accent 3" w:semiHidden="0" w:uiPriority="70" w:unhideWhenUsed="0"/>
+    <w:lsdException w:name="Colorful Shading Accent 3" w:semiHidden="0" w:uiPriority="71" w:unhideWhenUsed="0"/>
+    <w:lsdException w:name="Colorful List Accent 3" w:semiHidden="0" w:uiPriority="72" w:unhideWhenUsed="0"/>
+    <w:lsdException w:name="Colorful Grid Accent 3" w:semiHidden="0" w:uiPriority="73" w:unhideWhenUsed="0"/>
+    <w:lsdException w:name="Light Shading Accent 4" w:semiHidden="0" w:uiPriority="60" w:unhideWhenUsed="0"/>
+    <w:lsdException w:name="Light List Accent 4" w:semiHidden="0" w:uiPriority="61" w:unhideWhenUsed="0"/>
+    <w:lsdException w:name="Light Grid Accent 4" w:semiHidden="0" w:uiPriority="62" w:unhideWhenUsed="0"/>
+    <w:lsdException w:name="Medium Shading 1 Accent 4" w:semiHidden="0" w:uiPriority="63" w:unhideWhenUsed="0"/>
+    <w:lsdException w:name="Medium Shading 2 Accent 4" w:semiHidden="0" w:uiPriority="64" w:unhideWhenUsed="0"/>
+    <w:lsdException w:name="Medium List 1 Accent 4" w:semiHidden="0" w:uiPriority="65" w:unhideWhenUsed="0"/>
+    <w:lsdException w:name="Medium List 2 Accent 4" w:semiHidden="0" w:uiPriority="66" w:unhideWhenUsed="0"/>
+    <w:lsdException w:name="Medium Grid 1 Accent 4" w:semiHidden="0" w:uiPriority="67" w:unhideWhenUsed="0"/>
+    <w:lsdException w:name="Medium Grid 2 Accent 4" w:semiHidden="0" w:uiPriority="68" w:unhideWhenUsed="0"/>
+    <w:lsdException w:name="Medium Grid 3 Accent 4" w:semiHidden="0" w:uiPriority="69" w:unhideWhenUsed="0"/>
+    <w:lsdException w:name="Dark List Accent 4" w:semiHidden="0" w:uiPriority="70" w:unhideWhenUsed="0"/>
+    <w:lsdException w:name="Colorful Shading Accent 4" w:semiHidden="0" w:uiPriority="71" w:unhideWhenUsed="0"/>
+    <w:lsdException w:name="Colorful List Accent 4" w:semiHidden="0" w:uiPriority="72" w:unhideWhenUsed="0"/>
+    <w:lsdException w:name="Colorful Grid Accent 4" w:semiHidden="0" w:uiPriority="73" w:unhideWhenUsed="0"/>
+    <w:lsdException w:name="Light Shading Accent 5" w:semiHidden="0" w:uiPriority="60" w:unhideWhenUsed="0"/>
+    <w:lsdException w:name="Light List Accent 5" w:semiHidden="0" w:uiPriority="61" w:unhideWhenUsed="0"/>
+    <w:lsdException w:name="Light Grid Accent 5" w:semiHidden="0" w:uiPriority="62" w:unhideWhenUsed="0"/>
+    <w:lsdException w:name="Medium Shading 1 Accent 5" w:semiHidden="0" w:uiPriority="63" w:unhideWhenUsed="0"/>
+    <w:lsdException w:name="Medium Shading 2 Accent 5" w:semiHidden="0" w:uiPriority="64" w:unhideWhenUsed="0"/>
+    <w:lsdException w:name="Medium List 1 Accent 5" w:semiHidden="0" w:uiPriority="65" w:unhideWhenUsed="0"/>
+    <w:lsdException w:name="Medium List 2 Accent 5" w:semiHidden="0" w:uiPriority="66" w:unhideWhenUsed="0"/>
+    <w:lsdException w:name="Medium Grid 1 Accent 5" w:semiHidden="0" w:uiPriority="67" w:unhideWhenUsed="0"/>
+    <w:lsdException w:name="Medium Grid 2 Accent 5" w:semiHidden="0" w:uiPriority="68" w:unhideWhenUsed="0"/>
+    <w:lsdException w:name="Medium Grid 3 Accent 5" w:semiHidden="0" w:uiPriority="69" w:unhideWhenUsed="0"/>
+    <w:lsdException w:name="Dark List Accent 5" w:semiHidden="0" w:uiPriority="70" w:unhideWhenUsed="0"/>
+    <w:lsdException w:name="Colorful Shading Accent 5" w:semiHidden="0" w:uiPriority="71" w:unhideWhenUsed="0"/>
+    <w:lsdException w:name="Colorful List Accent 5" w:semiHidden="0" w:uiPriority="72" w:unhideWhenUsed="0"/>
+    <w:lsdException w:name="Colorful Grid Accent 5" w:semiHidden="0" w:uiPriority="73" w:unhideWhenUsed="0"/>
+    <w:lsdException w:name="Light Shading Accent 6" w:semiHidden="0" w:uiPriority="60" w:unhideWhenUsed="0"/>
+    <w:lsdException w:name="Light List Accent 6" w:semiHidden="0" w:uiPriority="61" w:unhideWhenUsed="0"/>
+    <w:lsdException w:name="Light Grid Accent 6" w:semiHidden="0" w:uiPriority="62" w:unhideWhenUsed="0"/>
+    <w:lsdException w:name="Medium Shading 1 Accent 6" w:semiHidden="0" w:uiPriority="63" w:unhideWhenUsed="0"/>
+    <w:lsdException w:name="Medium Shading 2 Accent 6" w:semiHidden="0" w:uiPriority="64" w:unhideWhenUsed="0"/>
+    <w:lsdException w:name="Medium List 1 Accent 6" w:semiHidden="0" w:uiPriority="65" w:unhideWhenUsed="0"/>
+    <w:lsdException w:name="Medium List 2 Accent 6" w:semiHidden="0" w:uiPriority="66" w:unhideWhenUsed="0"/>
+    <w:lsdException w:name="Medium Grid 1 Accent 6" w:semiHidden="0" w:uiPriority="67" w:unhideWhenUsed="0"/>
+    <w:lsdException w:name="Medium Grid 2 Accent 6" w:semiHidden="0" w:uiPriority="68" w:unhideWhenUsed="0"/>
+    <w:lsdException w:name="Medium Grid 3 Accent 6" w:semiHidden="0" w:uiPriority="69" w:unhideWhenUsed="0"/>
+    <w:lsdException w:name="Dark List Accent 6" w:semiHidden="0" w:uiPriority="70" w:unhideWhenUsed="0"/>
+    <w:lsdException w:name="Colorful Shading Accent 6" w:semiHidden="0" w:uiPriority="71" w:unhideWhenUsed="0"/>
+    <w:lsdException w:name="Colorful List Accent 6" w:semiHidden="0" w:uiPriority="72" w:unhideWhenUsed="0"/>
+    <w:lsdException w:name="Colorful Grid Accent 6" w:semiHidden="0" w:uiPriority="73" w:unhideWhenUsed="0"/>
+    <w:lsdException w:name="Subtle Emphasis" w:semiHidden="0" w:uiPriority="19" w:unhideWhenUsed="0" w:qFormat="1"/>
+    <w:lsdException w:name="Intense Emphasis" w:semiHidden="0" w:uiPriority="21" w:unhideWhenUsed="0" w:qFormat="1"/>
+    <w:lsdException w:name="Subtle Reference" w:semiHidden="0" w:uiPriority="31" w:unhideWhenUsed="0" w:qFormat="1"/>
+    <w:lsdException w:name="Intense Reference" w:semiHidden="0" w:uiPriority="32" w:unhideWhenUsed="0" w:qFormat="1"/>
+    <w:lsdException w:name="Book Title" w:semiHidden="0" w:uiPriority="33" w:unhideWhenUsed="0" w:qFormat="1"/>
+    <w:lsdException w:name="Bibliography" w:uiPriority="37"/>
+    <w:lsdException w:name="TOC Heading" w:uiPriority="39" w:qFormat="1"/>
+  </w:latentStyles>
+  <w:style w:type="paragraph" w:default="1" w:styleId="Normal">
+    <w:name w:val="Normal"/>
+    <w:qFormat/>
+    <w:pPr>
+      <w:bidi/>
+    </w:pPr>
+  </w:style>
+  <w:style w:type="character" w:default="1" w:styleId="DefaultParagraphFont">
+    <w:name w:val="Default Paragraph Font"/>
+    <w:uiPriority w:val="1"/>
+    <w:semiHidden/>
+    <w:unhideWhenUsed/>
+  </w:style>
+  <w:style w:type="table" w:default="1" w:styleId="TableNormal">
+    <w:name w:val="Normal Table"/>
+    <w:uiPriority w:val="99"/>
+    <w:semiHidden/>
+    <w:unhideWhenUsed/>
+    <w:tblPr>
+      <w:tblInd w:w="0" w:type="dxa"/>
+      <w:tblCellMar>
+        <w:top w:w="0" w:type="dxa"/>
+        <w:left w:w="108" w:type="dxa"/>
+        <w:bottom w:w="0" w:type="dxa"/>
+        <w:right w:w="108" w:type="dxa"/>
+      </w:tblCellMar>
+    </w:tblPr>
+  </w:style>
+  <w:style w:type="numbering" w:default="1" w:styleId="NoList">
+    <w:name w:val="No List"/>
+    <w:uiPriority w:val="99"/>
+    <w:semiHidden/>
+    <w:unhideWhenUsed/>
+  </w:style>
+  <w:style w:type="paragraph" w:styleId="BalloonText">
+    <w:name w:val="Balloon Text"/>
+    <w:basedOn w:val="Normal"/>
+    <w:link w:val="BalloonTextChar"/>
+    <w:uiPriority w:val="99"/>
+    <w:semiHidden/>
+    <w:unhideWhenUsed/>
+    <w:rsid w:val="00670472"/>
+    <w:pPr>
+      <w:spacing w:after="0" w:line="240" w:lineRule="auto"/>
+    </w:pPr>
+    <w:rPr>
+      <w:rFonts w:ascii="Tahoma" w:hAnsi="Tahoma" w:cs="Tahoma"/>
+      <w:sz w:val="16"/>
+      <w:szCs w:val="16"/>
+    </w:rPr>
+  </w:style>
+  <w:style w:type="character" w:customStyle="1" w:styleId="BalloonTextChar">
+    <w:name w:val="Balloon Text Char"/>
+    <w:basedOn w:val="DefaultParagraphFont"/>
+    <w:link w:val="BalloonText"/>
+    <w:uiPriority w:val="99"/>
+    <w:semiHidden/>
+    <w:rsid w:val="00670472"/>
+    <w:rPr>
+      <w:rFonts w:ascii="Tahoma" w:hAnsi="Tahoma" w:cs="Tahoma"/>
+      <w:sz w:val="16"/>
+      <w:szCs w:val="16"/>
+    </w:rPr>
+  </w:style>
+  <w:style w:type="paragraph" w:styleId="ListParagraph">
+    <w:name w:val="List Paragraph"/>
+    <w:basedOn w:val="Normal"/>
+    <w:uiPriority w:val="34"/>
+    <w:qFormat/>
+    <w:rsid w:val="00670472"/>
+    <w:pPr>
+      <w:ind w:left="720"/>
+      <w:contextualSpacing/>
+    </w:pPr>
+  </w:style>
+  <w:style w:type="character" w:styleId="Hyperlink">
+    <w:name w:val="Hyperlink"/>
+    <w:basedOn w:val="DefaultParagraphFont"/>
+    <w:uiPriority w:val="99"/>
+    <w:semiHidden/>
+    <w:unhideWhenUsed/>
+    <w:rsid w:val="00B00FD7"/>
+    <w:rPr>
+      <w:color w:val="0000FF"/>
+      <w:u w:val="single"/>
+    </w:rPr>
+  </w:style>
+  <w:style w:type="character" w:customStyle="1" w:styleId="m-1731274423285344092gmail-msocommentreference">
+    <w:name w:val="m_-1731274423285344092gmail-msocommentreference"/>
+    <w:basedOn w:val="DefaultParagraphFont"/>
+    <w:rsid w:val="00B00FD7"/>
+  </w:style>
+</w:styles>
+</file>
+
+<file path=word/stylesWithEffects.xml><?xml version="1.0" encoding="utf-8"?>
+<w:styles xmlns:wpc="http://schemas.microsoft.com/office/word/2010/wordprocessingCanvas" xmlns:mo="http://schemas.microsoft.com/office/mac/office/2008/main" xmlns:mc="http://schemas.openxmlformats.org/markup-compatibility/2006" xmlns:mv="urn:schemas-microsoft-com:mac:vml" xmlns:o="urn:schemas-microsoft-com:office:office" xmlns:r="http://schemas.openxmlformats.org/officeDocument/2006/relationships" xmlns:m="http://schemas.openxmlformats.org/officeDocument/2006/math" xmlns:v="urn:schemas-microsoft-com:vml" xmlns:wp14="http://schemas.microsoft.com/office/word/2010/wordprocessingDrawing" xmlns:wp="http://schemas.openxmlformats.org/drawingml/2006/wordprocessingDrawing" xmlns:w10="urn:schemas-microsoft-com:office:word" xmlns:w="http://schemas.openxmlformats.org/wordprocessingml/2006/main" xmlns:w14="http://schemas.microsoft.com/office/word/2010/wordml" xmlns:wpg="http://schemas.microsoft.com/office/word/2010/wordprocessingGroup" xmlns:wpi="http://schemas.microsoft.com/office/word/2010/wordprocessingInk" xmlns:wne="http://schemas.microsoft.com/office/word/2006/wordml" xmlns:wps="http://schemas.microsoft.com/office/word/2010/wordprocessingShape" mc:Ignorable="w14 wp14">
+  <w:docDefaults>
+    <w:rPrDefault>
+      <w:rPr>
+        <w:rFonts w:asciiTheme="minorHAnsi" w:eastAsiaTheme="minorHAnsi" w:hAnsiTheme="minorHAnsi" w:cstheme="minorBidi"/>
+        <w:sz w:val="22"/>
+        <w:szCs w:val="22"/>
+        <w:lang w:val="en-US" w:eastAsia="en-US" w:bidi="ar-SA"/>
+      </w:rPr>
+    </w:rPrDefault>
+    <w:pPrDefault>
+      <w:pPr>
+        <w:spacing w:after="200" w:line="276" w:lineRule="auto"/>
+      </w:pPr>
+    </w:pPrDefault>
+  </w:docDefaults>
+  <w:latentStyles w:defLockedState="0" w:defUIPriority="99" w:defSemiHidden="1" w:defUnhideWhenUsed="1" w:defQFormat="0" w:count="276">
+    <w:lsdException w:name="Normal" w:semiHidden="0" w:uiPriority="0" w:unhideWhenUsed="0" w:qFormat="1"/>
+    <w:lsdException w:name="heading 1" w:semiHidden="0" w:uiPriority="9" w:unhideWhenUsed="0" w:qFormat="1"/>
+    <w:lsdException w:name="heading 2" w:uiPriority="9" w:qFormat="1"/>
+    <w:lsdException w:name="heading 3" w:uiPriority="9" w:qFormat="1"/>
+    <w:lsdException w:name="heading 4" w:uiPriority="9" w:qFormat="1"/>
+    <w:lsdException w:name="heading 5" w:uiPriority="9" w:qFormat="1"/>
+    <w:lsdException w:name="heading 6" w:uiPriority="9" w:qFormat="1"/>
+    <w:lsdException w:name="heading 7" w:uiPriority="9" w:qFormat="1"/>
+    <w:lsdException w:name="heading 8" w:uiPriority="9" w:qFormat="1"/>
+    <w:lsdException w:name="heading 9" w:uiPriority="9" w:qFormat="1"/>
+    <w:lsdException w:name="toc 1" w:uiPriority="39"/>
+    <w:lsdException w:name="toc 2" w:uiPriority="39"/>
+    <w:lsdException w:name="toc 3" w:uiPriority="39"/>
+    <w:lsdException w:name="toc 4" w:uiPriority="39"/>
+    <w:lsdException w:name="toc 5" w:uiPriority="39"/>
+    <w:lsdException w:name="toc 6" w:uiPriority="39"/>
+    <w:lsdException w:name="toc 7" w:uiPriority="39"/>
+    <w:lsdException w:name="toc 8" w:uiPriority="39"/>
+    <w:lsdException w:name="toc 9" w:uiPriority="39"/>
+    <w:lsdException w:name="caption" w:uiPriority="35" w:qFormat="1"/>
+    <w:lsdException w:name="Title" w:semiHidden="0" w:uiPriority="10" w:unhideWhenUsed="0" w:qFormat="1"/>
+    <w:lsdException w:name="Default Paragraph Font" w:uiPriority="1"/>
+    <w:lsdException w:name="Subtitle" w:semiHidden="0" w:uiPriority="11" w:unhideWhenUsed="0" w:qFormat="1"/>
+    <w:lsdException w:name="Strong" w:semiHidden="0" w:uiPriority="22" w:unhideWhenUsed="0" w:qFormat="1"/>
+    <w:lsdException w:name="Emphasis" w:semiHidden="0" w:uiPriority="20" w:unhideWhenUsed="0" w:qFormat="1"/>
+    <w:lsdException w:name="Table Grid" w:uiPriority="59"/>
+    <w:lsdException w:name="Note Level 1" w:semiHidden="0" w:unhideWhenUsed="0"/>
+    <w:lsdException w:name="Note Level 2" w:semiHidden="0" w:unhideWhenUsed="0"/>
+    <w:lsdException w:name="Note Level 3" w:semiHidden="0" w:unhideWhenUsed="0"/>
+    <w:lsdException w:name="Note Level 4" w:semiHidden="0" w:unhideWhenUsed="0"/>
+    <w:lsdException w:name="Note Level 5" w:semiHidden="0" w:unhideWhenUsed="0"/>
+    <w:lsdException w:name="Note Level 6" w:semiHidden="0" w:unhideWhenUsed="0"/>
+    <w:lsdException w:name="Note Level 7" w:semiHidden="0" w:unhideWhenUsed="0"/>
+    <w:lsdException w:name="Note Level 8" w:semiHidden="0" w:unhideWhenUsed="0"/>
+    <w:lsdException w:name="Note Level 9" w:semiHidden="0" w:unhideWhenUsed="0"/>
+    <w:lsdException w:name="Placeholder Text" w:unhideWhenUsed="0"/>
+    <w:lsdException w:name="No Spacing" w:semiHidden="0" w:uiPriority="1" w:unhideWhenUsed="0" w:qFormat="1"/>
+    <w:lsdException w:name="Light Shading" w:semiHidden="0" w:uiPriority="60" w:unhideWhenUsed="0"/>
+    <w:lsdException w:name="Light List" w:semiHidden="0" w:uiPriority="61" w:unhideWhenUsed="0"/>
+    <w:lsdException w:name="Light Grid" w:semiHidden="0" w:uiPriority="62" w:unhideWhenUsed="0"/>
+    <w:lsdException w:name="Medium Shading 1" w:semiHidden="0" w:uiPriority="63" w:unhideWhenUsed="0"/>
+    <w:lsdException w:name="Medium Shading 2" w:semiHidden="0" w:uiPriority="64" w:unhideWhenUsed="0"/>
+    <w:lsdException w:name="Medium List 1" w:semiHidden="0" w:uiPriority="65" w:unhideWhenUsed="0"/>
+    <w:lsdException w:name="Medium List 2" w:semiHidden="0" w:uiPriority="66" w:unhideWhenUsed="0"/>
+    <w:lsdException w:name="Medium Grid 1" w:semiHidden="0" w:uiPriority="67" w:unhideWhenUsed="0"/>
+    <w:lsdException w:name="Medium Grid 2" w:semiHidden="0" w:uiPriority="68" w:unhideWhenUsed="0"/>
+    <w:lsdException w:name="Medium Grid 3" w:semiHidden="0" w:uiPriority="69" w:unhideWhenUsed="0"/>
+    <w:lsdException w:name="Dark List" w:semiHidden="0" w:uiPriority="70" w:unhideWhenUsed="0"/>
+    <w:lsdException w:name="Colorful Shading" w:semiHidden="0" w:uiPriority="71" w:unhideWhenUsed="0"/>
+    <w:lsdException w:name="Colorful List" w:semiHidden="0" w:uiPriority="72" w:unhideWhenUsed="0"/>
+    <w:lsdException w:name="Colorful Grid" w:semiHidden="0" w:uiPriority="73" w:unhideWhenUsed="0"/>
+    <w:lsdException w:name="Light Shading Accent 1" w:semiHidden="0" w:uiPriority="60" w:unhideWhenUsed="0"/>
+    <w:lsdException w:name="Light List Accent 1" w:semiHidden="0" w:uiPriority="61" w:unhideWhenUsed="0"/>
+    <w:lsdException w:name="Light Grid Accent 1" w:semiHidden="0" w:uiPriority="62" w:unhideWhenUsed="0"/>
+    <w:lsdException w:name="Medium Shading 1 Accent 1" w:semiHidden="0" w:uiPriority="63" w:unhideWhenUsed="0"/>
+    <w:lsdException w:name="Medium Shading 2 Accent 1" w:semiHidden="0" w:uiPriority="64" w:unhideWhenUsed="0"/>
+    <w:lsdException w:name="Medium List 1 Accent 1" w:semiHidden="0" w:uiPriority="65" w:unhideWhenUsed="0"/>
+    <w:lsdException w:name="Revision" w:unhideWhenUsed="0"/>
+    <w:lsdException w:name="List Paragraph" w:semiHidden="0" w:uiPriority="34" w:unhideWhenUsed="0" w:qFormat="1"/>
+    <w:lsdException w:name="Quote" w:semiHidden="0" w:uiPriority="29" w:unhideWhenUsed="0" w:qFormat="1"/>
+    <w:lsdException w:name="Intense Quote" w:semiHidden="0" w:uiPriority="30" w:unhideWhenUsed="0" w:qFormat="1"/>
+    <w:lsdException w:name="Medium List 2 Accent 1" w:semiHidden="0" w:uiPriority="66" w:unhideWhenUsed="0"/>
+    <w:lsdException w:name="Medium Grid 1 Accent 1" w:semiHidden="0" w:uiPriority="67" w:unhideWhenUsed="0"/>
+    <w:lsdException w:name="Medium Grid 2 Accent 1" w:semiHidden="0" w:uiPriority="68" w:unhideWhenUsed="0"/>
+    <w:lsdException w:name="Medium Grid 3 Accent 1" w:semiHidden="0" w:uiPriority="69" w:unhideWhenUsed="0"/>
+    <w:lsdException w:name="Dark List Accent 1" w:semiHidden="0" w:uiPriority="70" w:unhideWhenUsed="0"/>
+    <w:lsdException w:name="Colorful Shading Accent 1" w:semiHidden="0" w:uiPriority="71" w:unhideWhenUsed="0"/>
+    <w:lsdException w:name="Colorful List Accent 1" w:semiHidden="0" w:uiPriority="72" w:unhideWhenUsed="0"/>
+    <w:lsdException w:name="Colorful Grid Accent 1" w:semiHidden="0" w:uiPriority="73" w:unhideWhenUsed="0"/>
+    <w:lsdException w:name="Light Shading Accent 2" w:semiHidden="0" w:uiPriority="60" w:unhideWhenUsed="0"/>
+    <w:lsdException w:name="Light List Accent 2" w:semiHidden="0" w:uiPriority="61" w:unhideWhenUsed="0"/>
+    <w:lsdException w:name="Light Grid Accent 2" w:semiHidden="0" w:uiPriority="62" w:unhideWhenUsed="0"/>
+    <w:lsdException w:name="Medium Shading 1 Accent 2" w:semiHidden="0" w:uiPriority="63" w:unhideWhenUsed="0"/>
+    <w:lsdException w:name="Medium Shading 2 Accent 2" w:semiHidden="0" w:uiPriority="64" w:unhideWhenUsed="0"/>
+    <w:lsdException w:name="Medium List 1 Accent 2" w:semiHidden="0" w:uiPriority="65" w:unhideWhenUsed="0"/>
+    <w:lsdException w:name="Medium List 2 Accent 2" w:semiHidden="0" w:uiPriority="66" w:unhideWhenUsed="0"/>
+    <w:lsdException w:name="Medium Grid 1 Accent 2" w:semiHidden="0" w:uiPriority="67" w:unhideWhenUsed="0"/>
+    <w:lsdException w:name="Medium Grid 2 Accent 2" w:semiHidden="0" w:uiPriority="68" w:unhideWhenUsed="0"/>
+    <w:lsdException w:name="Medium Grid 3 Accent 2" w:semiHidden="0" w:uiPriority="69" w:unhideWhenUsed="0"/>
+    <w:lsdException w:name="Dark List Accent 2" w:semiHidden="0" w:uiPriority="70" w:unhideWhenUsed="0"/>
+    <w:lsdException w:name="Colorful Shading Accent 2" w:semiHidden="0" w:uiPriority="71" w:unhideWhenUsed="0"/>
+    <w:lsdException w:name="Colorful List Accent 2" w:semiHidden="0" w:uiPriority="72" w:unhideWhenUsed="0"/>
+    <w:lsdException w:name="Colorful Grid Accent 2" w:semiHidden="0" w:uiPriority="73" w:unhideWhenUsed="0"/>
+    <w:lsdException w:name="Light Shading Accent 3" w:semiHidden="0" w:uiPriority="60" w:unhideWhenUsed="0"/>
+    <w:lsdException w:name="Light List Accent 3" w:semiHidden="0" w:uiPriority="61" w:unhideWhenUsed="0"/>
+    <w:lsdException w:name="Light Grid Accent 3" w:semiHidden="0" w:uiPriority="62" w:unhideWhenUsed="0"/>
+    <w:lsdException w:name="Medium Shading 1 Accent 3" w:semiHidden="0" w:uiPriority="63" w:unhideWhenUsed="0"/>
+    <w:lsdException w:name="Medium Shading 2 Accent 3" w:semiHidden="0" w:uiPriority="64" w:unhideWhenUsed="0"/>
+    <w:lsdException w:name="Medium List 1 Accent 3" w:semiHidden="0" w:uiPriority="65" w:unhideWhenUsed="0"/>
+    <w:lsdException w:name="Medium List 2 Accent 3" w:semiHidden="0" w:uiPriority="66" w:unhideWhenUsed="0"/>
+    <w:lsdException w:name="Medium Grid 1 Accent 3" w:semiHidden="0" w:uiPriority="67" w:unhideWhenUsed="0"/>
+    <w:lsdException w:name="Medium Grid 2 Accent 3" w:semiHidden="0" w:uiPriority="68" w:unhideWhenUsed="0"/>
+    <w:lsdException w:name="Medium Grid 3 Accent 3" w:semiHidden="0" w:uiPriority="69" w:unhideWhenUsed="0"/>
+    <w:lsdException w:name="Dark List Accent 3" w:semiHidden="0" w:uiPriority="70" w:unhideWhenUsed="0"/>
+    <w:lsdException w:name="Colorful Shading Accent 3" w:semiHidden="0" w:uiPriority="71" w:unhideWhenUsed="0"/>
+    <w:lsdException w:name="Colorful List Accent 3" w:semiHidden="0" w:uiPriority="72" w:unhideWhenUsed="0"/>
+    <w:lsdException w:name="Colorful Grid Accent 3" w:semiHidden="0" w:uiPriority="73" w:unhideWhenUsed="0"/>
+    <w:lsdException w:name="Light Shading Accent 4" w:semiHidden="0" w:uiPriority="60" w:unhideWhenUsed="0"/>
+    <w:lsdException w:name="Light List Accent 4" w:semiHidden="0" w:uiPriority="61" w:unhideWhenUsed="0"/>
+    <w:lsdException w:name="Light Grid Accent 4" w:semiHidden="0" w:uiPriority="62" w:unhideWhenUsed="0"/>
+    <w:lsdException w:name="Medium Shading 1 Accent 4" w:semiHidden="0" w:uiPriority="63" w:unhideWhenUsed="0"/>
+    <w:lsdException w:name="Medium Shading 2 Accent 4" w:semiHidden="0" w:uiPriority="64" w:unhideWhenUsed="0"/>
+    <w:lsdException w:name="Medium List 1 Accent 4" w:semiHidden="0" w:uiPriority="65" w:unhideWhenUsed="0"/>
+    <w:lsdException w:name="Medium List 2 Accent 4" w:semiHidden="0" w:uiPriority="66" w:unhideWhenUsed="0"/>
+    <w:lsdException w:name="Medium Grid 1 Accent 4" w:semiHidden="0" w:uiPriority="67" w:unhideWhenUsed="0"/>
+    <w:lsdException w:name="Medium Grid 2 Accent 4" w:semiHidden="0" w:uiPriority="68" w:unhideWhenUsed="0"/>
+    <w:lsdException w:name="Medium Grid 3 Accent 4" w:semiHidden="0" w:uiPriority="69" w:unhideWhenUsed="0"/>
+    <w:lsdException w:name="Dark List Accent 4" w:semiHidden="0" w:uiPriority="70" w:unhideWhenUsed="0"/>
+    <w:lsdException w:name="Colorful Shading Accent 4" w:semiHidden="0" w:uiPriority="71" w:unhideWhenUsed="0"/>
+    <w:lsdException w:name="Colorful List Accent 4" w:semiHidden="0" w:uiPriority="72" w:unhideWhenUsed="0"/>
+    <w:lsdException w:name="Colorful Grid Accent 4" w:semiHidden="0" w:uiPriority="73" w:unhideWhenUsed="0"/>
+    <w:lsdException w:name="Light Shading Accent 5" w:semiHidden="0" w:uiPriority="60" w:unhideWhenUsed="0"/>
+    <w:lsdException w:name="Light List Accent 5" w:semiHidden="0" w:uiPriority="61" w:unhideWhenUsed="0"/>
+    <w:lsdException w:name="Light Grid Accent 5" w:semiHidden="0" w:uiPriority="62" w:unhideWhenUsed="0"/>
+    <w:lsdException w:name="Medium Shading 1 Accent 5" w:semiHidden="0" w:uiPriority="63" w:unhideWhenUsed="0"/>
+    <w:lsdException w:name="Medium Shading 2 Accent 5" w:semiHidden="0" w:uiPriority="64" w:unhideWhenUsed="0"/>
+    <w:lsdException w:name="Medium List 1 Accent 5" w:semiHidden="0" w:uiPriority="65" w:unhideWhenUsed="0"/>
+    <w:lsdException w:name="Medium List 2 Accent 5" w:semiHidden="0" w:uiPriority="66" w:unhideWhenUsed="0"/>
+    <w:lsdException w:name="Medium Grid 1 Accent 5" w:semiHidden="0" w:uiPriority="67" w:unhideWhenUsed="0"/>
+    <w:lsdException w:name="Medium Grid 2 Accent 5" w:semiHidden="0" w:uiPriority="68" w:unhideWhenUsed="0"/>
+    <w:lsdException w:name="Medium Grid 3 Accent 5" w:semiHidden="0" w:uiPriority="69" w:unhideWhenUsed="0"/>
+    <w:lsdException w:name="Dark List Accent 5" w:semiHidden="0" w:uiPriority="70" w:unhideWhenUsed="0"/>
+    <w:lsdException w:name="Colorful Shading Accent 5" w:semiHidden="0" w:uiPriority="71" w:unhideWhenUsed="0"/>
+    <w:lsdException w:name="Colorful List Accent 5" w:semiHidden="0" w:uiPriority="72" w:unhideWhenUsed="0"/>
+    <w:lsdException w:name="Colorful Grid Accent 5" w:semiHidden="0" w:uiPriority="73" w:unhideWhenUsed="0"/>
+    <w:lsdException w:name="Light Shading Accent 6" w:semiHidden="0" w:uiPriority="60" w:unhideWhenUsed="0"/>
+    <w:lsdException w:name="Light List Accent 6" w:semiHidden="0" w:uiPriority="61" w:unhideWhenUsed="0"/>
+    <w:lsdException w:name="Light Grid Accent 6" w:semiHidden="0" w:uiPriority="62" w:unhideWhenUsed="0"/>
+    <w:lsdException w:name="Medium Shading 1 Accent 6" w:semiHidden="0" w:uiPriority="63" w:unhideWhenUsed="0"/>
+    <w:lsdException w:name="Medium Shading 2 Accent 6" w:semiHidden="0" w:uiPriority="64" w:unhideWhenUsed="0"/>
+    <w:lsdException w:name="Medium List 1 Accent 6" w:semiHidden="0" w:uiPriority="65" w:unhideWhenUsed="0"/>
+    <w:lsdException w:name="Medium List 2 Accent 6" w:semiHidden="0" w:uiPriority="66" w:unhideWhenUsed="0"/>
+    <w:lsdException w:name="Medium Grid 1 Accent 6" w:semiHidden="0" w:uiPriority="67" w:unhideWhenUsed="0"/>
+    <w:lsdException w:name="Medium Grid 2 Accent 6" w:semiHidden="0" w:uiPriority="68" w:unhideWhenUsed="0"/>
+    <w:lsdException w:name="Medium Grid 3 Accent 6" w:semiHidden="0" w:uiPriority="69" w:unhideWhenUsed="0"/>
+    <w:lsdException w:name="Dark List Accent 6" w:semiHidden="0" w:uiPriority="70" w:unhideWhenUsed="0"/>
+    <w:lsdException w:name="Colorful Shading Accent 6" w:semiHidden="0" w:uiPriority="71" w:unhideWhenUsed="0"/>
+    <w:lsdException w:name="Colorful List Accent 6" w:semiHidden="0" w:uiPriority="72" w:unhideWhenUsed="0"/>
+    <w:lsdException w:name="Colorful Grid Accent 6" w:semiHidden="0" w:uiPriority="73" w:unhideWhenUsed="0"/>
+    <w:lsdException w:name="Subtle Emphasis" w:semiHidden="0" w:uiPriority="19" w:unhideWhenUsed="0" w:qFormat="1"/>
+    <w:lsdException w:name="Intense Emphasis" w:semiHidden="0" w:uiPriority="21" w:unhideWhenUsed="0" w:qFormat="1"/>
+    <w:lsdException w:name="Subtle Reference" w:semiHidden="0" w:uiPriority="31" w:unhideWhenUsed="0" w:qFormat="1"/>
+    <w:lsdException w:name="Intense Reference" w:semiHidden="0" w:uiPriority="32" w:unhideWhenUsed="0" w:qFormat="1"/>
+    <w:lsdException w:name="Book Title" w:semiHidden="0" w:uiPriority="33" w:unhideWhenUsed="0" w:qFormat="1"/>
+    <w:lsdException w:name="Bibliography" w:uiPriority="37"/>
+    <w:lsdException w:name="TOC Heading" w:uiPriority="39" w:qFormat="1"/>
   </w:latentStyles>
   <w:style w:type="paragraph" w:default="1" w:styleId="Normal">
     <w:name w:val="Normal"/>
@@ -4543,7 +4896,7 @@
         <a:lstStyle/>
         <a:p>
           <a:pPr rtl="1"/>
-          <a:endParaRPr lang="ar-SA"/>
+          <a:endParaRPr lang="x-none"/>
         </a:p>
       </dgm:t>
     </dgm:pt>
@@ -4559,7 +4912,7 @@
             <a:rPr lang="en-US"/>
             <a:t>Step 1</a:t>
           </a:r>
-          <a:endParaRPr lang="ar-SA"/>
+          <a:endParaRPr lang="x-none"/>
         </a:p>
       </dgm:t>
     </dgm:pt>
@@ -4571,7 +4924,7 @@
         <a:lstStyle/>
         <a:p>
           <a:pPr rtl="1"/>
-          <a:endParaRPr lang="ar-SA"/>
+          <a:endParaRPr lang="x-none"/>
         </a:p>
       </dgm:t>
     </dgm:pt>
@@ -4583,7 +4936,7 @@
         <a:lstStyle/>
         <a:p>
           <a:pPr rtl="1"/>
-          <a:endParaRPr lang="ar-SA"/>
+          <a:endParaRPr lang="x-none"/>
         </a:p>
       </dgm:t>
     </dgm:pt>
@@ -4599,7 +4952,7 @@
             <a:rPr lang="en-US"/>
             <a:t>Step 2</a:t>
           </a:r>
-          <a:endParaRPr lang="ar-SA"/>
+          <a:endParaRPr lang="x-none"/>
         </a:p>
       </dgm:t>
     </dgm:pt>
@@ -4611,7 +4964,7 @@
         <a:lstStyle/>
         <a:p>
           <a:pPr rtl="1"/>
-          <a:endParaRPr lang="ar-SA"/>
+          <a:endParaRPr lang="x-none"/>
         </a:p>
       </dgm:t>
     </dgm:pt>
@@ -4623,7 +4976,7 @@
         <a:lstStyle/>
         <a:p>
           <a:pPr rtl="1"/>
-          <a:endParaRPr lang="ar-SA"/>
+          <a:endParaRPr lang="x-none"/>
         </a:p>
       </dgm:t>
     </dgm:pt>
@@ -4637,9 +4990,9 @@
           <a:pPr rtl="0"/>
           <a:r>
             <a:rPr lang="en-US" sz="1600"/>
-            <a:t>Go through the examples and find out propaganda tecneques. </a:t>
+            <a:t>Go through the examples and find out propaganda techniques. </a:t>
           </a:r>
-          <a:endParaRPr lang="ar-SA" sz="1600"/>
+          <a:endParaRPr lang="x-none" sz="1600"/>
         </a:p>
       </dgm:t>
     </dgm:pt>
@@ -4651,7 +5004,7 @@
         <a:lstStyle/>
         <a:p>
           <a:pPr rtl="1"/>
-          <a:endParaRPr lang="ar-SA"/>
+          <a:endParaRPr lang="x-none"/>
         </a:p>
       </dgm:t>
     </dgm:pt>
@@ -4663,7 +5016,7 @@
         <a:lstStyle/>
         <a:p>
           <a:pPr rtl="1"/>
-          <a:endParaRPr lang="ar-SA"/>
+          <a:endParaRPr lang="x-none"/>
         </a:p>
       </dgm:t>
     </dgm:pt>
@@ -4679,7 +5032,7 @@
             <a:rPr lang="en-US"/>
             <a:t>Step 3</a:t>
           </a:r>
-          <a:endParaRPr lang="ar-SA"/>
+          <a:endParaRPr lang="x-none"/>
         </a:p>
       </dgm:t>
     </dgm:pt>
@@ -4691,7 +5044,7 @@
         <a:lstStyle/>
         <a:p>
           <a:pPr rtl="1"/>
-          <a:endParaRPr lang="ar-SA"/>
+          <a:endParaRPr lang="x-none"/>
         </a:p>
       </dgm:t>
     </dgm:pt>
@@ -4703,7 +5056,7 @@
         <a:lstStyle/>
         <a:p>
           <a:pPr rtl="1"/>
-          <a:endParaRPr lang="ar-SA"/>
+          <a:endParaRPr lang="x-none"/>
         </a:p>
       </dgm:t>
     </dgm:pt>
@@ -4717,9 +5070,9 @@
           <a:pPr rtl="0"/>
           <a:r>
             <a:rPr lang="en-US" sz="1600"/>
-            <a:t>Read and understand propaganda techneques carefully. </a:t>
+            <a:t>Read and understand the propaganda techniques carefully. </a:t>
           </a:r>
-          <a:endParaRPr lang="ar-SA" sz="1600"/>
+          <a:endParaRPr lang="x-none" sz="1600"/>
         </a:p>
       </dgm:t>
     </dgm:pt>
@@ -4731,7 +5084,7 @@
         <a:lstStyle/>
         <a:p>
           <a:pPr rtl="1"/>
-          <a:endParaRPr lang="ar-SA"/>
+          <a:endParaRPr lang="x-none"/>
         </a:p>
       </dgm:t>
     </dgm:pt>
@@ -4743,7 +5096,7 @@
         <a:lstStyle/>
         <a:p>
           <a:pPr rtl="1"/>
-          <a:endParaRPr lang="ar-SA"/>
+          <a:endParaRPr lang="x-none"/>
         </a:p>
       </dgm:t>
     </dgm:pt>
@@ -4759,7 +5112,7 @@
             <a:rPr lang="en-US" sz="1600"/>
             <a:t>Select one paragraph and try annotating it by following the steps from the flowchart</a:t>
           </a:r>
-          <a:endParaRPr lang="ar-SA" sz="1600"/>
+          <a:endParaRPr lang="x-none" sz="1600"/>
         </a:p>
       </dgm:t>
     </dgm:pt>
@@ -4771,7 +5124,7 @@
         <a:lstStyle/>
         <a:p>
           <a:pPr rtl="1"/>
-          <a:endParaRPr lang="ar-SA"/>
+          <a:endParaRPr lang="x-none"/>
         </a:p>
       </dgm:t>
     </dgm:pt>
@@ -4783,7 +5136,7 @@
         <a:lstStyle/>
         <a:p>
           <a:pPr rtl="1"/>
-          <a:endParaRPr lang="ar-SA"/>
+          <a:endParaRPr lang="x-none"/>
         </a:p>
       </dgm:t>
     </dgm:pt>
@@ -4796,6 +5149,13 @@
         </dgm:presLayoutVars>
       </dgm:prSet>
       <dgm:spPr/>
+      <dgm:t>
+        <a:bodyPr/>
+        <a:lstStyle/>
+        <a:p>
+          <a:endParaRPr lang="en-US"/>
+        </a:p>
+      </dgm:t>
     </dgm:pt>
     <dgm:pt modelId="{B092C4D5-AADD-45D1-8BC3-3924389273D2}" type="pres">
       <dgm:prSet presAssocID="{39938556-3046-4F78-BDA1-B53AC68893E0}" presName="composite" presStyleCnt="0"/>
@@ -4809,6 +5169,13 @@
         </dgm:presLayoutVars>
       </dgm:prSet>
       <dgm:spPr/>
+      <dgm:t>
+        <a:bodyPr/>
+        <a:lstStyle/>
+        <a:p>
+          <a:endParaRPr lang="en-US"/>
+        </a:p>
+      </dgm:t>
     </dgm:pt>
     <dgm:pt modelId="{98377401-AF51-4E46-9475-93836F3FCAD8}" type="pres">
       <dgm:prSet presAssocID="{39938556-3046-4F78-BDA1-B53AC68893E0}" presName="descendantText" presStyleLbl="alignAcc1" presStyleIdx="0" presStyleCnt="3">
@@ -4817,6 +5184,13 @@
         </dgm:presLayoutVars>
       </dgm:prSet>
       <dgm:spPr/>
+      <dgm:t>
+        <a:bodyPr/>
+        <a:lstStyle/>
+        <a:p>
+          <a:endParaRPr lang="en-US"/>
+        </a:p>
+      </dgm:t>
     </dgm:pt>
     <dgm:pt modelId="{5E9B3410-A1F9-4CCB-B1A7-E4D583AA1C02}" type="pres">
       <dgm:prSet presAssocID="{48363C36-14D9-4D14-A0AE-03FFAF687A0F}" presName="sp" presStyleCnt="0"/>
@@ -4834,6 +5208,13 @@
         </dgm:presLayoutVars>
       </dgm:prSet>
       <dgm:spPr/>
+      <dgm:t>
+        <a:bodyPr/>
+        <a:lstStyle/>
+        <a:p>
+          <a:endParaRPr lang="en-US"/>
+        </a:p>
+      </dgm:t>
     </dgm:pt>
     <dgm:pt modelId="{4361E16F-FE23-406C-9B40-878001F0B6E7}" type="pres">
       <dgm:prSet presAssocID="{6C6DBBE6-DF33-4986-A3F8-87D39E2A6049}" presName="descendantText" presStyleLbl="alignAcc1" presStyleIdx="1" presStyleCnt="3">
@@ -4842,6 +5223,13 @@
         </dgm:presLayoutVars>
       </dgm:prSet>
       <dgm:spPr/>
+      <dgm:t>
+        <a:bodyPr/>
+        <a:lstStyle/>
+        <a:p>
+          <a:endParaRPr lang="en-US"/>
+        </a:p>
+      </dgm:t>
     </dgm:pt>
     <dgm:pt modelId="{4BAC2375-2BD7-4D61-9DD6-54BE6093572F}" type="pres">
       <dgm:prSet presAssocID="{8419F459-3CB2-4866-A19B-1ADC18BBB8BC}" presName="sp" presStyleCnt="0"/>
@@ -4859,6 +5247,13 @@
         </dgm:presLayoutVars>
       </dgm:prSet>
       <dgm:spPr/>
+      <dgm:t>
+        <a:bodyPr/>
+        <a:lstStyle/>
+        <a:p>
+          <a:endParaRPr lang="en-US"/>
+        </a:p>
+      </dgm:t>
     </dgm:pt>
     <dgm:pt modelId="{DE5178EC-CF4D-45BB-876C-03B8AA4E62D1}" type="pres">
       <dgm:prSet presAssocID="{28226436-631E-4A15-8886-FC56549A1333}" presName="descendantText" presStyleLbl="alignAcc1" presStyleIdx="2" presStyleCnt="3">
@@ -4867,22 +5262,29 @@
         </dgm:presLayoutVars>
       </dgm:prSet>
       <dgm:spPr/>
+      <dgm:t>
+        <a:bodyPr/>
+        <a:lstStyle/>
+        <a:p>
+          <a:endParaRPr lang="en-US"/>
+        </a:p>
+      </dgm:t>
     </dgm:pt>
   </dgm:ptLst>
   <dgm:cxnLst>
+    <dgm:cxn modelId="{85F1E0A2-0301-4F81-9C4F-7433B1C7A4C4}" type="presOf" srcId="{C62C203E-860C-419A-A5B3-DF45DE29B86E}" destId="{DE5178EC-CF4D-45BB-876C-03B8AA4E62D1}" srcOrd="0" destOrd="0" presId="urn:microsoft.com/office/officeart/2005/8/layout/chevron2"/>
+    <dgm:cxn modelId="{007040F0-7E66-49F4-86EB-AF8BF304F389}" type="presOf" srcId="{39938556-3046-4F78-BDA1-B53AC68893E0}" destId="{14743396-BAE3-4A0A-BE4B-B6D615EC5468}" srcOrd="0" destOrd="0" presId="urn:microsoft.com/office/officeart/2005/8/layout/chevron2"/>
+    <dgm:cxn modelId="{F92790E9-9A93-4880-9F56-203CE8B58480}" srcId="{4DEBF63B-D454-4BEE-A8BA-DE8105C79B94}" destId="{6C6DBBE6-DF33-4986-A3F8-87D39E2A6049}" srcOrd="1" destOrd="0" parTransId="{122A2562-B4AD-4F8D-A3DB-A4CB7B7B89C0}" sibTransId="{8419F459-3CB2-4866-A19B-1ADC18BBB8BC}"/>
+    <dgm:cxn modelId="{D2E881C5-6E8F-48E9-9E7F-EBD15E6BB747}" srcId="{28226436-631E-4A15-8886-FC56549A1333}" destId="{C62C203E-860C-419A-A5B3-DF45DE29B86E}" srcOrd="0" destOrd="0" parTransId="{23B28333-2AAF-4380-A861-17A1315E2D84}" sibTransId="{290D6D72-9F6E-4D8B-9CFC-2FB16022EA54}"/>
+    <dgm:cxn modelId="{A21D3659-2D7E-465D-BF00-C2A2392B9EBD}" type="presOf" srcId="{6C6DBBE6-DF33-4986-A3F8-87D39E2A6049}" destId="{26254344-4CCA-4498-AF40-0E0E15A0EEFC}" srcOrd="0" destOrd="0" presId="urn:microsoft.com/office/officeart/2005/8/layout/chevron2"/>
+    <dgm:cxn modelId="{6C523C91-4CC0-4780-AAF2-796A92205F94}" type="presOf" srcId="{4DEBF63B-D454-4BEE-A8BA-DE8105C79B94}" destId="{6E807F32-06CF-499A-A326-4A1604511D6F}" srcOrd="0" destOrd="0" presId="urn:microsoft.com/office/officeart/2005/8/layout/chevron2"/>
+    <dgm:cxn modelId="{617C33AD-E380-41D8-ABD3-A7D2B1688D89}" type="presOf" srcId="{28226436-631E-4A15-8886-FC56549A1333}" destId="{28B433D8-8FB1-4F0D-8738-75D0B789B0AA}" srcOrd="0" destOrd="0" presId="urn:microsoft.com/office/officeart/2005/8/layout/chevron2"/>
+    <dgm:cxn modelId="{1D4DB376-C094-4D4C-AA97-4A39EE56746C}" srcId="{4DEBF63B-D454-4BEE-A8BA-DE8105C79B94}" destId="{39938556-3046-4F78-BDA1-B53AC68893E0}" srcOrd="0" destOrd="0" parTransId="{0B8A97F7-F36B-4E44-94E8-6D778933E01D}" sibTransId="{48363C36-14D9-4D14-A0AE-03FFAF687A0F}"/>
     <dgm:cxn modelId="{E171A515-3038-4864-82C6-F54D563148BC}" type="presOf" srcId="{5EEDFF75-F2F1-4E16-9D8D-B05A386011F1}" destId="{4361E16F-FE23-406C-9B40-878001F0B6E7}" srcOrd="0" destOrd="0" presId="urn:microsoft.com/office/officeart/2005/8/layout/chevron2"/>
+    <dgm:cxn modelId="{F7EF0DD1-538B-47C5-BF22-6F080114C77F}" srcId="{4DEBF63B-D454-4BEE-A8BA-DE8105C79B94}" destId="{28226436-631E-4A15-8886-FC56549A1333}" srcOrd="2" destOrd="0" parTransId="{EE973694-F6C3-4725-AEBA-F943C0733F72}" sibTransId="{0E3DAC47-27B1-4D3E-B81A-4A4D5F7897E9}"/>
+    <dgm:cxn modelId="{894DA39D-99DE-4404-B46A-A9BA778A26FC}" type="presOf" srcId="{8A812842-C06B-48D0-846F-785EB989B23F}" destId="{98377401-AF51-4E46-9475-93836F3FCAD8}" srcOrd="0" destOrd="0" presId="urn:microsoft.com/office/officeart/2005/8/layout/chevron2"/>
     <dgm:cxn modelId="{DFA0D840-A336-4C59-942A-B37C85427101}" srcId="{6C6DBBE6-DF33-4986-A3F8-87D39E2A6049}" destId="{5EEDFF75-F2F1-4E16-9D8D-B05A386011F1}" srcOrd="0" destOrd="0" parTransId="{70A5DA67-9794-4C4C-8971-90BB1E7BADA9}" sibTransId="{8B84C5AD-F612-4051-B57A-1B6A7AE36AE7}"/>
     <dgm:cxn modelId="{2F2A2266-C188-4943-A3CC-ABCDA6A582C0}" srcId="{39938556-3046-4F78-BDA1-B53AC68893E0}" destId="{8A812842-C06B-48D0-846F-785EB989B23F}" srcOrd="0" destOrd="0" parTransId="{8B947E9C-392E-4A24-B81F-10935612719A}" sibTransId="{A39F16C7-85A2-4FD7-83AC-E209A3E642C0}"/>
-    <dgm:cxn modelId="{1D4DB376-C094-4D4C-AA97-4A39EE56746C}" srcId="{4DEBF63B-D454-4BEE-A8BA-DE8105C79B94}" destId="{39938556-3046-4F78-BDA1-B53AC68893E0}" srcOrd="0" destOrd="0" parTransId="{0B8A97F7-F36B-4E44-94E8-6D778933E01D}" sibTransId="{48363C36-14D9-4D14-A0AE-03FFAF687A0F}"/>
-    <dgm:cxn modelId="{A21D3659-2D7E-465D-BF00-C2A2392B9EBD}" type="presOf" srcId="{6C6DBBE6-DF33-4986-A3F8-87D39E2A6049}" destId="{26254344-4CCA-4498-AF40-0E0E15A0EEFC}" srcOrd="0" destOrd="0" presId="urn:microsoft.com/office/officeart/2005/8/layout/chevron2"/>
-    <dgm:cxn modelId="{6C523C91-4CC0-4780-AAF2-796A92205F94}" type="presOf" srcId="{4DEBF63B-D454-4BEE-A8BA-DE8105C79B94}" destId="{6E807F32-06CF-499A-A326-4A1604511D6F}" srcOrd="0" destOrd="0" presId="urn:microsoft.com/office/officeart/2005/8/layout/chevron2"/>
-    <dgm:cxn modelId="{894DA39D-99DE-4404-B46A-A9BA778A26FC}" type="presOf" srcId="{8A812842-C06B-48D0-846F-785EB989B23F}" destId="{98377401-AF51-4E46-9475-93836F3FCAD8}" srcOrd="0" destOrd="0" presId="urn:microsoft.com/office/officeart/2005/8/layout/chevron2"/>
-    <dgm:cxn modelId="{85F1E0A2-0301-4F81-9C4F-7433B1C7A4C4}" type="presOf" srcId="{C62C203E-860C-419A-A5B3-DF45DE29B86E}" destId="{DE5178EC-CF4D-45BB-876C-03B8AA4E62D1}" srcOrd="0" destOrd="0" presId="urn:microsoft.com/office/officeart/2005/8/layout/chevron2"/>
-    <dgm:cxn modelId="{617C33AD-E380-41D8-ABD3-A7D2B1688D89}" type="presOf" srcId="{28226436-631E-4A15-8886-FC56549A1333}" destId="{28B433D8-8FB1-4F0D-8738-75D0B789B0AA}" srcOrd="0" destOrd="0" presId="urn:microsoft.com/office/officeart/2005/8/layout/chevron2"/>
-    <dgm:cxn modelId="{D2E881C5-6E8F-48E9-9E7F-EBD15E6BB747}" srcId="{28226436-631E-4A15-8886-FC56549A1333}" destId="{C62C203E-860C-419A-A5B3-DF45DE29B86E}" srcOrd="0" destOrd="0" parTransId="{23B28333-2AAF-4380-A861-17A1315E2D84}" sibTransId="{290D6D72-9F6E-4D8B-9CFC-2FB16022EA54}"/>
-    <dgm:cxn modelId="{F7EF0DD1-538B-47C5-BF22-6F080114C77F}" srcId="{4DEBF63B-D454-4BEE-A8BA-DE8105C79B94}" destId="{28226436-631E-4A15-8886-FC56549A1333}" srcOrd="2" destOrd="0" parTransId="{EE973694-F6C3-4725-AEBA-F943C0733F72}" sibTransId="{0E3DAC47-27B1-4D3E-B81A-4A4D5F7897E9}"/>
-    <dgm:cxn modelId="{F92790E9-9A93-4880-9F56-203CE8B58480}" srcId="{4DEBF63B-D454-4BEE-A8BA-DE8105C79B94}" destId="{6C6DBBE6-DF33-4986-A3F8-87D39E2A6049}" srcOrd="1" destOrd="0" parTransId="{122A2562-B4AD-4F8D-A3DB-A4CB7B7B89C0}" sibTransId="{8419F459-3CB2-4866-A19B-1ADC18BBB8BC}"/>
-    <dgm:cxn modelId="{007040F0-7E66-49F4-86EB-AF8BF304F389}" type="presOf" srcId="{39938556-3046-4F78-BDA1-B53AC68893E0}" destId="{14743396-BAE3-4A0A-BE4B-B6D615EC5468}" srcOrd="0" destOrd="0" presId="urn:microsoft.com/office/officeart/2005/8/layout/chevron2"/>
     <dgm:cxn modelId="{AB74B820-3ACB-4ECC-8913-B9AEDED48D35}" type="presParOf" srcId="{6E807F32-06CF-499A-A326-4A1604511D6F}" destId="{B092C4D5-AADD-45D1-8BC3-3924389273D2}" srcOrd="0" destOrd="0" presId="urn:microsoft.com/office/officeart/2005/8/layout/chevron2"/>
     <dgm:cxn modelId="{FAF76BCF-916B-42A2-AFD6-8043A331B589}" type="presParOf" srcId="{B092C4D5-AADD-45D1-8BC3-3924389273D2}" destId="{14743396-BAE3-4A0A-BE4B-B6D615EC5468}" srcOrd="0" destOrd="0" presId="urn:microsoft.com/office/officeart/2005/8/layout/chevron2"/>
     <dgm:cxn modelId="{EE147D00-19C3-47A4-B760-860237CED0D8}" type="presParOf" srcId="{B092C4D5-AADD-45D1-8BC3-3924389273D2}" destId="{98377401-AF51-4E46-9475-93836F3FCAD8}" srcOrd="1" destOrd="0" presId="urn:microsoft.com/office/officeart/2005/8/layout/chevron2"/>
@@ -4899,7 +5301,7 @@
   <dgm:whole/>
   <dgm:extLst>
     <a:ext uri="http://schemas.microsoft.com/office/drawing/2008/diagram">
-      <dsp:dataModelExt xmlns:dsp="http://schemas.microsoft.com/office/drawing/2008/diagram" relId="rId9" minVer="http://schemas.openxmlformats.org/drawingml/2006/diagram"/>
+      <dsp:dataModelExt xmlns:dsp="http://schemas.microsoft.com/office/drawing/2008/diagram" relId="rId10" minVer="http://schemas.openxmlformats.org/drawingml/2006/diagram"/>
     </a:ext>
   </dgm:extLst>
 </dgm:dataModel>
@@ -4916,7 +5318,7 @@
         <a:lstStyle/>
         <a:p>
           <a:pPr rtl="1"/>
-          <a:endParaRPr lang="ar-SA"/>
+          <a:endParaRPr lang="x-none"/>
         </a:p>
       </dgm:t>
     </dgm:pt>
@@ -4932,7 +5334,7 @@
             <a:rPr lang="en-US"/>
             <a:t>Step 4</a:t>
           </a:r>
-          <a:endParaRPr lang="ar-SA"/>
+          <a:endParaRPr lang="x-none"/>
         </a:p>
       </dgm:t>
     </dgm:pt>
@@ -4944,7 +5346,7 @@
         <a:lstStyle/>
         <a:p>
           <a:pPr rtl="1"/>
-          <a:endParaRPr lang="ar-SA"/>
+          <a:endParaRPr lang="x-none"/>
         </a:p>
       </dgm:t>
     </dgm:pt>
@@ -4956,7 +5358,7 @@
         <a:lstStyle/>
         <a:p>
           <a:pPr rtl="1"/>
-          <a:endParaRPr lang="ar-SA"/>
+          <a:endParaRPr lang="x-none"/>
         </a:p>
       </dgm:t>
     </dgm:pt>
@@ -4972,7 +5374,7 @@
             <a:rPr lang="en-US"/>
             <a:t>Step 5</a:t>
           </a:r>
-          <a:endParaRPr lang="ar-SA"/>
+          <a:endParaRPr lang="x-none"/>
         </a:p>
       </dgm:t>
     </dgm:pt>
@@ -4984,7 +5386,7 @@
         <a:lstStyle/>
         <a:p>
           <a:pPr rtl="1"/>
-          <a:endParaRPr lang="ar-SA"/>
+          <a:endParaRPr lang="x-none"/>
         </a:p>
       </dgm:t>
     </dgm:pt>
@@ -4996,7 +5398,7 @@
         <a:lstStyle/>
         <a:p>
           <a:pPr rtl="1"/>
-          <a:endParaRPr lang="ar-SA"/>
+          <a:endParaRPr lang="x-none"/>
         </a:p>
       </dgm:t>
     </dgm:pt>
@@ -5010,9 +5412,9 @@
           <a:pPr rtl="0"/>
           <a:r>
             <a:rPr lang="en-US" sz="1600"/>
-            <a:t>All you need to do is writing 1-2 words describing the techneque </a:t>
+            <a:t>All you need to do is writing 1-2 words describing the technique </a:t>
           </a:r>
-          <a:endParaRPr lang="ar-SA" sz="1600"/>
+          <a:endParaRPr lang="x-none" sz="1600"/>
         </a:p>
       </dgm:t>
     </dgm:pt>
@@ -5024,7 +5426,7 @@
         <a:lstStyle/>
         <a:p>
           <a:pPr rtl="1"/>
-          <a:endParaRPr lang="ar-SA"/>
+          <a:endParaRPr lang="x-none"/>
         </a:p>
       </dgm:t>
     </dgm:pt>
@@ -5036,7 +5438,7 @@
         <a:lstStyle/>
         <a:p>
           <a:pPr rtl="1"/>
-          <a:endParaRPr lang="ar-SA"/>
+          <a:endParaRPr lang="x-none"/>
         </a:p>
       </dgm:t>
     </dgm:pt>
@@ -5050,9 +5452,9 @@
           <a:pPr rtl="0"/>
           <a:r>
             <a:rPr lang="en-US" sz="1600"/>
-            <a:t>pinppoint at  phrases which employ a techneque </a:t>
+            <a:t>pinppoint at  phrases which employ a technique </a:t>
           </a:r>
-          <a:endParaRPr lang="ar-SA" sz="1600"/>
+          <a:endParaRPr lang="x-none" sz="1600"/>
         </a:p>
       </dgm:t>
     </dgm:pt>
@@ -5064,7 +5466,7 @@
         <a:lstStyle/>
         <a:p>
           <a:pPr rtl="1"/>
-          <a:endParaRPr lang="ar-SA"/>
+          <a:endParaRPr lang="x-none"/>
         </a:p>
       </dgm:t>
     </dgm:pt>
@@ -5076,7 +5478,7 @@
         <a:lstStyle/>
         <a:p>
           <a:pPr rtl="1"/>
-          <a:endParaRPr lang="ar-SA"/>
+          <a:endParaRPr lang="x-none"/>
         </a:p>
       </dgm:t>
     </dgm:pt>
@@ -5088,7 +5490,7 @@
         <a:lstStyle/>
         <a:p>
           <a:pPr rtl="0"/>
-          <a:endParaRPr lang="ar-SA" sz="1600"/>
+          <a:endParaRPr lang="x-none" sz="1600"/>
         </a:p>
       </dgm:t>
     </dgm:pt>
@@ -5100,7 +5502,7 @@
         <a:lstStyle/>
         <a:p>
           <a:pPr rtl="1"/>
-          <a:endParaRPr lang="ar-SA"/>
+          <a:endParaRPr lang="x-none"/>
         </a:p>
       </dgm:t>
     </dgm:pt>
@@ -5112,7 +5514,7 @@
         <a:lstStyle/>
         <a:p>
           <a:pPr rtl="1"/>
-          <a:endParaRPr lang="ar-SA"/>
+          <a:endParaRPr lang="x-none"/>
         </a:p>
       </dgm:t>
     </dgm:pt>
@@ -5128,7 +5530,7 @@
             <a:rPr lang="en-US"/>
             <a:t>Step 3</a:t>
           </a:r>
-          <a:endParaRPr lang="ar-SA"/>
+          <a:endParaRPr lang="x-none"/>
         </a:p>
       </dgm:t>
     </dgm:pt>
@@ -5140,7 +5542,7 @@
         <a:lstStyle/>
         <a:p>
           <a:pPr rtl="1"/>
-          <a:endParaRPr lang="ar-SA"/>
+          <a:endParaRPr lang="x-none"/>
         </a:p>
       </dgm:t>
     </dgm:pt>
@@ -5152,7 +5554,7 @@
         <a:lstStyle/>
         <a:p>
           <a:pPr rtl="1"/>
-          <a:endParaRPr lang="ar-SA"/>
+          <a:endParaRPr lang="x-none"/>
         </a:p>
       </dgm:t>
     </dgm:pt>
@@ -5165,6 +5567,13 @@
         </dgm:presLayoutVars>
       </dgm:prSet>
       <dgm:spPr/>
+      <dgm:t>
+        <a:bodyPr/>
+        <a:lstStyle/>
+        <a:p>
+          <a:endParaRPr lang="en-US"/>
+        </a:p>
+      </dgm:t>
     </dgm:pt>
     <dgm:pt modelId="{B092C4D5-AADD-45D1-8BC3-3924389273D2}" type="pres">
       <dgm:prSet presAssocID="{39938556-3046-4F78-BDA1-B53AC68893E0}" presName="composite" presStyleCnt="0"/>
@@ -5178,6 +5587,13 @@
         </dgm:presLayoutVars>
       </dgm:prSet>
       <dgm:spPr/>
+      <dgm:t>
+        <a:bodyPr/>
+        <a:lstStyle/>
+        <a:p>
+          <a:endParaRPr lang="en-US"/>
+        </a:p>
+      </dgm:t>
     </dgm:pt>
     <dgm:pt modelId="{98377401-AF51-4E46-9475-93836F3FCAD8}" type="pres">
       <dgm:prSet presAssocID="{39938556-3046-4F78-BDA1-B53AC68893E0}" presName="descendantText" presStyleLbl="alignAcc1" presStyleIdx="0" presStyleCnt="3">
@@ -5186,6 +5602,13 @@
         </dgm:presLayoutVars>
       </dgm:prSet>
       <dgm:spPr/>
+      <dgm:t>
+        <a:bodyPr/>
+        <a:lstStyle/>
+        <a:p>
+          <a:endParaRPr lang="en-US"/>
+        </a:p>
+      </dgm:t>
     </dgm:pt>
     <dgm:pt modelId="{5E9B3410-A1F9-4CCB-B1A7-E4D583AA1C02}" type="pres">
       <dgm:prSet presAssocID="{48363C36-14D9-4D14-A0AE-03FFAF687A0F}" presName="sp" presStyleCnt="0"/>
@@ -5203,6 +5626,13 @@
         </dgm:presLayoutVars>
       </dgm:prSet>
       <dgm:spPr/>
+      <dgm:t>
+        <a:bodyPr/>
+        <a:lstStyle/>
+        <a:p>
+          <a:endParaRPr lang="en-US"/>
+        </a:p>
+      </dgm:t>
     </dgm:pt>
     <dgm:pt modelId="{4361E16F-FE23-406C-9B40-878001F0B6E7}" type="pres">
       <dgm:prSet presAssocID="{6C6DBBE6-DF33-4986-A3F8-87D39E2A6049}" presName="descendantText" presStyleLbl="alignAcc1" presStyleIdx="1" presStyleCnt="3">
@@ -5211,6 +5641,13 @@
         </dgm:presLayoutVars>
       </dgm:prSet>
       <dgm:spPr/>
+      <dgm:t>
+        <a:bodyPr/>
+        <a:lstStyle/>
+        <a:p>
+          <a:endParaRPr lang="en-US"/>
+        </a:p>
+      </dgm:t>
     </dgm:pt>
     <dgm:pt modelId="{4BAC2375-2BD7-4D61-9DD6-54BE6093572F}" type="pres">
       <dgm:prSet presAssocID="{8419F459-3CB2-4866-A19B-1ADC18BBB8BC}" presName="sp" presStyleCnt="0"/>
@@ -5228,6 +5665,13 @@
         </dgm:presLayoutVars>
       </dgm:prSet>
       <dgm:spPr/>
+      <dgm:t>
+        <a:bodyPr/>
+        <a:lstStyle/>
+        <a:p>
+          <a:endParaRPr lang="en-US"/>
+        </a:p>
+      </dgm:t>
     </dgm:pt>
     <dgm:pt modelId="{DE5178EC-CF4D-45BB-876C-03B8AA4E62D1}" type="pres">
       <dgm:prSet presAssocID="{28226436-631E-4A15-8886-FC56549A1333}" presName="descendantText" presStyleLbl="alignAcc1" presStyleIdx="2" presStyleCnt="3">
@@ -5236,22 +5680,29 @@
         </dgm:presLayoutVars>
       </dgm:prSet>
       <dgm:spPr/>
+      <dgm:t>
+        <a:bodyPr/>
+        <a:lstStyle/>
+        <a:p>
+          <a:endParaRPr lang="en-US"/>
+        </a:p>
+      </dgm:t>
     </dgm:pt>
   </dgm:ptLst>
   <dgm:cxnLst>
+    <dgm:cxn modelId="{F92790E9-9A93-4880-9F56-203CE8B58480}" srcId="{4DEBF63B-D454-4BEE-A8BA-DE8105C79B94}" destId="{6C6DBBE6-DF33-4986-A3F8-87D39E2A6049}" srcOrd="1" destOrd="0" parTransId="{122A2562-B4AD-4F8D-A3DB-A4CB7B7B89C0}" sibTransId="{8419F459-3CB2-4866-A19B-1ADC18BBB8BC}"/>
+    <dgm:cxn modelId="{D2E881C5-6E8F-48E9-9E7F-EBD15E6BB747}" srcId="{28226436-631E-4A15-8886-FC56549A1333}" destId="{C62C203E-860C-419A-A5B3-DF45DE29B86E}" srcOrd="0" destOrd="0" parTransId="{23B28333-2AAF-4380-A861-17A1315E2D84}" sibTransId="{290D6D72-9F6E-4D8B-9CFC-2FB16022EA54}"/>
+    <dgm:cxn modelId="{1D4DB376-C094-4D4C-AA97-4A39EE56746C}" srcId="{4DEBF63B-D454-4BEE-A8BA-DE8105C79B94}" destId="{39938556-3046-4F78-BDA1-B53AC68893E0}" srcOrd="0" destOrd="0" parTransId="{0B8A97F7-F36B-4E44-94E8-6D778933E01D}" sibTransId="{48363C36-14D9-4D14-A0AE-03FFAF687A0F}"/>
+    <dgm:cxn modelId="{2F38139C-5FED-42B3-A68A-7F48CB513AC2}" type="presOf" srcId="{28226436-631E-4A15-8886-FC56549A1333}" destId="{28B433D8-8FB1-4F0D-8738-75D0B789B0AA}" srcOrd="0" destOrd="0" presId="urn:microsoft.com/office/officeart/2005/8/layout/chevron2"/>
     <dgm:cxn modelId="{C46B3914-B0A5-4B77-86F7-1261596FDE3E}" type="presOf" srcId="{5EEDFF75-F2F1-4E16-9D8D-B05A386011F1}" destId="{4361E16F-FE23-406C-9B40-878001F0B6E7}" srcOrd="0" destOrd="0" presId="urn:microsoft.com/office/officeart/2005/8/layout/chevron2"/>
+    <dgm:cxn modelId="{2E4B5AB1-FC21-4173-9B86-66DE7FA3177A}" type="presOf" srcId="{C62C203E-860C-419A-A5B3-DF45DE29B86E}" destId="{DE5178EC-CF4D-45BB-876C-03B8AA4E62D1}" srcOrd="0" destOrd="0" presId="urn:microsoft.com/office/officeart/2005/8/layout/chevron2"/>
     <dgm:cxn modelId="{D1AA431C-6788-43DC-B213-844680D783AC}" type="presOf" srcId="{8A812842-C06B-48D0-846F-785EB989B23F}" destId="{98377401-AF51-4E46-9475-93836F3FCAD8}" srcOrd="0" destOrd="0" presId="urn:microsoft.com/office/officeart/2005/8/layout/chevron2"/>
-    <dgm:cxn modelId="{DFA0D840-A336-4C59-942A-B37C85427101}" srcId="{6C6DBBE6-DF33-4986-A3F8-87D39E2A6049}" destId="{5EEDFF75-F2F1-4E16-9D8D-B05A386011F1}" srcOrd="0" destOrd="0" parTransId="{70A5DA67-9794-4C4C-8971-90BB1E7BADA9}" sibTransId="{8B84C5AD-F612-4051-B57A-1B6A7AE36AE7}"/>
-    <dgm:cxn modelId="{2F2A2266-C188-4943-A3CC-ABCDA6A582C0}" srcId="{39938556-3046-4F78-BDA1-B53AC68893E0}" destId="{8A812842-C06B-48D0-846F-785EB989B23F}" srcOrd="0" destOrd="0" parTransId="{8B947E9C-392E-4A24-B81F-10935612719A}" sibTransId="{A39F16C7-85A2-4FD7-83AC-E209A3E642C0}"/>
-    <dgm:cxn modelId="{93C0B26C-4FC4-4436-B0BD-A8DB9D979A29}" type="presOf" srcId="{4DEBF63B-D454-4BEE-A8BA-DE8105C79B94}" destId="{6E807F32-06CF-499A-A326-4A1604511D6F}" srcOrd="0" destOrd="0" presId="urn:microsoft.com/office/officeart/2005/8/layout/chevron2"/>
-    <dgm:cxn modelId="{1D4DB376-C094-4D4C-AA97-4A39EE56746C}" srcId="{4DEBF63B-D454-4BEE-A8BA-DE8105C79B94}" destId="{39938556-3046-4F78-BDA1-B53AC68893E0}" srcOrd="0" destOrd="0" parTransId="{0B8A97F7-F36B-4E44-94E8-6D778933E01D}" sibTransId="{48363C36-14D9-4D14-A0AE-03FFAF687A0F}"/>
-    <dgm:cxn modelId="{63C3D789-CEB9-4DE9-8583-191D1A33764B}" type="presOf" srcId="{6C6DBBE6-DF33-4986-A3F8-87D39E2A6049}" destId="{26254344-4CCA-4498-AF40-0E0E15A0EEFC}" srcOrd="0" destOrd="0" presId="urn:microsoft.com/office/officeart/2005/8/layout/chevron2"/>
-    <dgm:cxn modelId="{2F38139C-5FED-42B3-A68A-7F48CB513AC2}" type="presOf" srcId="{28226436-631E-4A15-8886-FC56549A1333}" destId="{28B433D8-8FB1-4F0D-8738-75D0B789B0AA}" srcOrd="0" destOrd="0" presId="urn:microsoft.com/office/officeart/2005/8/layout/chevron2"/>
-    <dgm:cxn modelId="{2E4B5AB1-FC21-4173-9B86-66DE7FA3177A}" type="presOf" srcId="{C62C203E-860C-419A-A5B3-DF45DE29B86E}" destId="{DE5178EC-CF4D-45BB-876C-03B8AA4E62D1}" srcOrd="0" destOrd="0" presId="urn:microsoft.com/office/officeart/2005/8/layout/chevron2"/>
-    <dgm:cxn modelId="{D2E881C5-6E8F-48E9-9E7F-EBD15E6BB747}" srcId="{28226436-631E-4A15-8886-FC56549A1333}" destId="{C62C203E-860C-419A-A5B3-DF45DE29B86E}" srcOrd="0" destOrd="0" parTransId="{23B28333-2AAF-4380-A861-17A1315E2D84}" sibTransId="{290D6D72-9F6E-4D8B-9CFC-2FB16022EA54}"/>
     <dgm:cxn modelId="{F7EF0DD1-538B-47C5-BF22-6F080114C77F}" srcId="{4DEBF63B-D454-4BEE-A8BA-DE8105C79B94}" destId="{28226436-631E-4A15-8886-FC56549A1333}" srcOrd="2" destOrd="0" parTransId="{EE973694-F6C3-4725-AEBA-F943C0733F72}" sibTransId="{0E3DAC47-27B1-4D3E-B81A-4A4D5F7897E9}"/>
     <dgm:cxn modelId="{FFD24EDB-4758-4CD5-B2F4-C2BF78AB7016}" type="presOf" srcId="{39938556-3046-4F78-BDA1-B53AC68893E0}" destId="{14743396-BAE3-4A0A-BE4B-B6D615EC5468}" srcOrd="0" destOrd="0" presId="urn:microsoft.com/office/officeart/2005/8/layout/chevron2"/>
-    <dgm:cxn modelId="{F92790E9-9A93-4880-9F56-203CE8B58480}" srcId="{4DEBF63B-D454-4BEE-A8BA-DE8105C79B94}" destId="{6C6DBBE6-DF33-4986-A3F8-87D39E2A6049}" srcOrd="1" destOrd="0" parTransId="{122A2562-B4AD-4F8D-A3DB-A4CB7B7B89C0}" sibTransId="{8419F459-3CB2-4866-A19B-1ADC18BBB8BC}"/>
+    <dgm:cxn modelId="{93C0B26C-4FC4-4436-B0BD-A8DB9D979A29}" type="presOf" srcId="{4DEBF63B-D454-4BEE-A8BA-DE8105C79B94}" destId="{6E807F32-06CF-499A-A326-4A1604511D6F}" srcOrd="0" destOrd="0" presId="urn:microsoft.com/office/officeart/2005/8/layout/chevron2"/>
+    <dgm:cxn modelId="{DFA0D840-A336-4C59-942A-B37C85427101}" srcId="{6C6DBBE6-DF33-4986-A3F8-87D39E2A6049}" destId="{5EEDFF75-F2F1-4E16-9D8D-B05A386011F1}" srcOrd="0" destOrd="0" parTransId="{70A5DA67-9794-4C4C-8971-90BB1E7BADA9}" sibTransId="{8B84C5AD-F612-4051-B57A-1B6A7AE36AE7}"/>
+    <dgm:cxn modelId="{63C3D789-CEB9-4DE9-8583-191D1A33764B}" type="presOf" srcId="{6C6DBBE6-DF33-4986-A3F8-87D39E2A6049}" destId="{26254344-4CCA-4498-AF40-0E0E15A0EEFC}" srcOrd="0" destOrd="0" presId="urn:microsoft.com/office/officeart/2005/8/layout/chevron2"/>
+    <dgm:cxn modelId="{2F2A2266-C188-4943-A3CC-ABCDA6A582C0}" srcId="{39938556-3046-4F78-BDA1-B53AC68893E0}" destId="{8A812842-C06B-48D0-846F-785EB989B23F}" srcOrd="0" destOrd="0" parTransId="{8B947E9C-392E-4A24-B81F-10935612719A}" sibTransId="{A39F16C7-85A2-4FD7-83AC-E209A3E642C0}"/>
     <dgm:cxn modelId="{06D5BC50-60B6-4EE6-B852-0774BEE4813B}" type="presParOf" srcId="{6E807F32-06CF-499A-A326-4A1604511D6F}" destId="{B092C4D5-AADD-45D1-8BC3-3924389273D2}" srcOrd="0" destOrd="0" presId="urn:microsoft.com/office/officeart/2005/8/layout/chevron2"/>
     <dgm:cxn modelId="{4E5363CF-048E-49C4-8A8A-CF905E771479}" type="presParOf" srcId="{B092C4D5-AADD-45D1-8BC3-3924389273D2}" destId="{14743396-BAE3-4A0A-BE4B-B6D615EC5468}" srcOrd="0" destOrd="0" presId="urn:microsoft.com/office/officeart/2005/8/layout/chevron2"/>
     <dgm:cxn modelId="{60C80691-6C7E-4C34-814E-8E8BD7793C31}" type="presParOf" srcId="{B092C4D5-AADD-45D1-8BC3-3924389273D2}" destId="{98377401-AF51-4E46-9475-93836F3FCAD8}" srcOrd="1" destOrd="0" presId="urn:microsoft.com/office/officeart/2005/8/layout/chevron2"/>
@@ -5268,7 +5719,7 @@
   <dgm:whole/>
   <dgm:extLst>
     <a:ext uri="http://schemas.microsoft.com/office/drawing/2008/diagram">
-      <dsp:dataModelExt xmlns:dsp="http://schemas.microsoft.com/office/drawing/2008/diagram" relId="rId14" minVer="http://schemas.openxmlformats.org/drawingml/2006/diagram"/>
+      <dsp:dataModelExt xmlns:dsp="http://schemas.microsoft.com/office/drawing/2008/diagram" relId="rId15" minVer="http://schemas.openxmlformats.org/drawingml/2006/diagram"/>
     </a:ext>
   </dgm:extLst>
 </dgm:dataModel>
@@ -5336,7 +5787,7 @@
         </a:bodyPr>
         <a:lstStyle/>
         <a:p>
-          <a:pPr marL="0" lvl="0" indent="0" algn="ctr" defTabSz="577850" rtl="1">
+          <a:pPr lvl="0" algn="ctr" defTabSz="577850" rtl="1">
             <a:lnSpc>
               <a:spcPct val="90000"/>
             </a:lnSpc>
@@ -5346,13 +5797,12 @@
             <a:spcAft>
               <a:spcPct val="35000"/>
             </a:spcAft>
-            <a:buNone/>
           </a:pPr>
           <a:r>
             <a:rPr lang="en-US" sz="1300" kern="1200"/>
             <a:t>Step 1</a:t>
           </a:r>
-          <a:endParaRPr lang="ar-SA" sz="1300" kern="1200"/>
+          <a:endParaRPr lang="x-none" sz="1300" kern="1200"/>
         </a:p>
       </dsp:txBody>
       <dsp:txXfrm rot="-5400000">
@@ -5423,13 +5873,13 @@
             <a:spcAft>
               <a:spcPct val="15000"/>
             </a:spcAft>
-            <a:buChar char="•"/>
+            <a:buChar char="••"/>
           </a:pPr>
           <a:r>
             <a:rPr lang="en-US" sz="1600" kern="1200"/>
-            <a:t>Read and understand propaganda techneques carefully. </a:t>
+            <a:t>Read and understand the propaganda techniques carefully. </a:t>
           </a:r>
-          <a:endParaRPr lang="ar-SA" sz="1600" kern="1200"/>
+          <a:endParaRPr lang="x-none" sz="1600" kern="1200"/>
         </a:p>
       </dsp:txBody>
       <dsp:txXfrm rot="-5400000">
@@ -5491,7 +5941,7 @@
         </a:bodyPr>
         <a:lstStyle/>
         <a:p>
-          <a:pPr marL="0" lvl="0" indent="0" algn="ctr" defTabSz="577850" rtl="1">
+          <a:pPr lvl="0" algn="ctr" defTabSz="577850" rtl="1">
             <a:lnSpc>
               <a:spcPct val="90000"/>
             </a:lnSpc>
@@ -5501,13 +5951,12 @@
             <a:spcAft>
               <a:spcPct val="35000"/>
             </a:spcAft>
-            <a:buNone/>
           </a:pPr>
           <a:r>
             <a:rPr lang="en-US" sz="1300" kern="1200"/>
             <a:t>Step 2</a:t>
           </a:r>
-          <a:endParaRPr lang="ar-SA" sz="1300" kern="1200"/>
+          <a:endParaRPr lang="x-none" sz="1300" kern="1200"/>
         </a:p>
       </dsp:txBody>
       <dsp:txXfrm rot="-5400000">
@@ -5578,13 +6027,13 @@
             <a:spcAft>
               <a:spcPct val="15000"/>
             </a:spcAft>
-            <a:buChar char="•"/>
+            <a:buChar char="••"/>
           </a:pPr>
           <a:r>
             <a:rPr lang="en-US" sz="1600" kern="1200"/>
-            <a:t>Go through the examples and find out propaganda tecneques. </a:t>
+            <a:t>Go through the examples and find out propaganda techniques. </a:t>
           </a:r>
-          <a:endParaRPr lang="ar-SA" sz="1600" kern="1200"/>
+          <a:endParaRPr lang="x-none" sz="1600" kern="1200"/>
         </a:p>
       </dsp:txBody>
       <dsp:txXfrm rot="-5400000">
@@ -5646,7 +6095,7 @@
         </a:bodyPr>
         <a:lstStyle/>
         <a:p>
-          <a:pPr marL="0" lvl="0" indent="0" algn="ctr" defTabSz="577850" rtl="1">
+          <a:pPr lvl="0" algn="ctr" defTabSz="577850" rtl="1">
             <a:lnSpc>
               <a:spcPct val="90000"/>
             </a:lnSpc>
@@ -5656,13 +6105,12 @@
             <a:spcAft>
               <a:spcPct val="35000"/>
             </a:spcAft>
-            <a:buNone/>
           </a:pPr>
           <a:r>
             <a:rPr lang="en-US" sz="1300" kern="1200"/>
             <a:t>Step 3</a:t>
           </a:r>
-          <a:endParaRPr lang="ar-SA" sz="1300" kern="1200"/>
+          <a:endParaRPr lang="x-none" sz="1300" kern="1200"/>
         </a:p>
       </dsp:txBody>
       <dsp:txXfrm rot="-5400000">
@@ -5733,13 +6181,13 @@
             <a:spcAft>
               <a:spcPct val="15000"/>
             </a:spcAft>
-            <a:buChar char="•"/>
+            <a:buChar char="••"/>
           </a:pPr>
           <a:r>
             <a:rPr lang="en-US" sz="1600" kern="1200"/>
             <a:t>Select one paragraph and try annotating it by following the steps from the flowchart</a:t>
           </a:r>
-          <a:endParaRPr lang="ar-SA" sz="1600" kern="1200"/>
+          <a:endParaRPr lang="x-none" sz="1600" kern="1200"/>
         </a:p>
       </dsp:txBody>
       <dsp:txXfrm rot="-5400000">
@@ -5813,7 +6261,7 @@
         </a:bodyPr>
         <a:lstStyle/>
         <a:p>
-          <a:pPr marL="0" lvl="0" indent="0" algn="ctr" defTabSz="577850" rtl="1">
+          <a:pPr lvl="0" algn="ctr" defTabSz="577850" rtl="1">
             <a:lnSpc>
               <a:spcPct val="90000"/>
             </a:lnSpc>
@@ -5823,13 +6271,12 @@
             <a:spcAft>
               <a:spcPct val="35000"/>
             </a:spcAft>
-            <a:buNone/>
           </a:pPr>
           <a:r>
             <a:rPr lang="en-US" sz="1300" kern="1200"/>
             <a:t>Step 4</a:t>
           </a:r>
-          <a:endParaRPr lang="ar-SA" sz="1300" kern="1200"/>
+          <a:endParaRPr lang="x-none" sz="1300" kern="1200"/>
         </a:p>
       </dsp:txBody>
       <dsp:txXfrm rot="-5400000">
@@ -5900,13 +6347,13 @@
             <a:spcAft>
               <a:spcPct val="15000"/>
             </a:spcAft>
-            <a:buChar char="•"/>
+            <a:buChar char="••"/>
           </a:pPr>
           <a:r>
             <a:rPr lang="en-US" sz="1600" kern="1200"/>
-            <a:t>pinppoint at  phrases which employ a techneque </a:t>
+            <a:t>pinppoint at  phrases which employ a technique </a:t>
           </a:r>
-          <a:endParaRPr lang="ar-SA" sz="1600" kern="1200"/>
+          <a:endParaRPr lang="x-none" sz="1600" kern="1200"/>
         </a:p>
       </dsp:txBody>
       <dsp:txXfrm rot="-5400000">
@@ -5968,7 +6415,7 @@
         </a:bodyPr>
         <a:lstStyle/>
         <a:p>
-          <a:pPr marL="0" lvl="0" indent="0" algn="ctr" defTabSz="577850" rtl="0">
+          <a:pPr lvl="0" algn="ctr" defTabSz="577850" rtl="0">
             <a:lnSpc>
               <a:spcPct val="90000"/>
             </a:lnSpc>
@@ -5978,13 +6425,12 @@
             <a:spcAft>
               <a:spcPct val="35000"/>
             </a:spcAft>
-            <a:buNone/>
           </a:pPr>
           <a:r>
             <a:rPr lang="en-US" sz="1300" kern="1200"/>
             <a:t>Step 5</a:t>
           </a:r>
-          <a:endParaRPr lang="ar-SA" sz="1300" kern="1200"/>
+          <a:endParaRPr lang="x-none" sz="1300" kern="1200"/>
         </a:p>
       </dsp:txBody>
       <dsp:txXfrm rot="-5400000">
@@ -6055,13 +6501,13 @@
             <a:spcAft>
               <a:spcPct val="15000"/>
             </a:spcAft>
-            <a:buChar char="•"/>
+            <a:buChar char="••"/>
           </a:pPr>
           <a:r>
             <a:rPr lang="en-US" sz="1600" kern="1200"/>
-            <a:t>All you need to do is writing 1-2 words describing the techneque </a:t>
+            <a:t>All you need to do is writing 1-2 words describing the technique </a:t>
           </a:r>
-          <a:endParaRPr lang="ar-SA" sz="1600" kern="1200"/>
+          <a:endParaRPr lang="x-none" sz="1600" kern="1200"/>
         </a:p>
       </dsp:txBody>
       <dsp:txXfrm rot="-5400000">
@@ -6123,7 +6569,7 @@
         </a:bodyPr>
         <a:lstStyle/>
         <a:p>
-          <a:pPr marL="0" lvl="0" indent="0" algn="ctr" defTabSz="577850" rtl="1">
+          <a:pPr lvl="0" algn="ctr" defTabSz="577850" rtl="1">
             <a:lnSpc>
               <a:spcPct val="90000"/>
             </a:lnSpc>
@@ -6133,13 +6579,12 @@
             <a:spcAft>
               <a:spcPct val="35000"/>
             </a:spcAft>
-            <a:buNone/>
           </a:pPr>
           <a:r>
             <a:rPr lang="en-US" sz="1300" kern="1200"/>
             <a:t>Step 3</a:t>
           </a:r>
-          <a:endParaRPr lang="ar-SA" sz="1300" kern="1200"/>
+          <a:endParaRPr lang="x-none" sz="1300" kern="1200"/>
         </a:p>
       </dsp:txBody>
       <dsp:txXfrm rot="-5400000">
@@ -6210,9 +6655,9 @@
             <a:spcAft>
               <a:spcPct val="15000"/>
             </a:spcAft>
-            <a:buChar char="•"/>
+            <a:buChar char="••"/>
           </a:pPr>
-          <a:endParaRPr lang="ar-SA" sz="1600" kern="1200"/>
+          <a:endParaRPr lang="x-none" sz="1600" kern="1200"/>
         </a:p>
       </dsp:txBody>
       <dsp:txXfrm rot="-5400000">

</xml_diff>